<commit_message>
Adicion del motor de busqueda a la seccion de implementacion tecnica Co-authored-by-mijailCortesTaveras
</commit_message>
<xml_diff>
--- a/docs/prog_paralela_documento_final.docx
+++ b/docs/prog_paralela_documento_final.docx
@@ -160,15 +160,7 @@
               <w:jc w:val="left"/>
             </w:pPr>
             <w:r>
-              <w:t xml:space="preserve">Daniel Javier De </w:t>
-            </w:r>
-            <w:proofErr w:type="spellStart"/>
-            <w:r>
-              <w:t>Leon</w:t>
-            </w:r>
-            <w:proofErr w:type="spellEnd"/>
-            <w:r>
-              <w:t xml:space="preserve"> Thomas</w:t>
+              <w:t>Daniel Javier De Leon Thomas</w:t>
             </w:r>
           </w:p>
         </w:tc>
@@ -198,13 +190,8 @@
             <w:pPr>
               <w:jc w:val="left"/>
             </w:pPr>
-            <w:proofErr w:type="spellStart"/>
-            <w:r>
-              <w:t>Josue</w:t>
-            </w:r>
-            <w:proofErr w:type="spellEnd"/>
-            <w:r>
-              <w:t xml:space="preserve"> Daniel Bautista De Los Santos</w:t>
+            <w:r>
+              <w:t>Josue Daniel Bautista De Los Santos</w:t>
             </w:r>
           </w:p>
         </w:tc>
@@ -235,23 +222,7 @@
               <w:jc w:val="left"/>
             </w:pPr>
             <w:r>
-              <w:t xml:space="preserve">Isael De </w:t>
-            </w:r>
-            <w:proofErr w:type="spellStart"/>
-            <w:r>
-              <w:t>Jesus</w:t>
-            </w:r>
-            <w:proofErr w:type="spellEnd"/>
-            <w:r>
-              <w:t xml:space="preserve"> </w:t>
-            </w:r>
-            <w:proofErr w:type="spellStart"/>
-            <w:r>
-              <w:t>Besonias</w:t>
-            </w:r>
-            <w:proofErr w:type="spellEnd"/>
-            <w:r>
-              <w:t xml:space="preserve"> Reyes</w:t>
+              <w:t>Isael De Jesus Besonias Reyes</w:t>
             </w:r>
           </w:p>
         </w:tc>
@@ -341,15 +312,7 @@
         <w:t xml:space="preserve"> </w:t>
       </w:r>
       <w:r>
-        <w:t xml:space="preserve">Erick Leonardo </w:t>
-      </w:r>
-      <w:proofErr w:type="spellStart"/>
-      <w:r>
-        <w:t>Perez</w:t>
-      </w:r>
-      <w:proofErr w:type="spellEnd"/>
-      <w:r>
-        <w:t xml:space="preserve"> Veloz</w:t>
+        <w:t>Erick Leonardo Perez Veloz</w:t>
       </w:r>
     </w:p>
     <w:p>
@@ -990,19 +953,7 @@
               <w:rPr>
                 <w:rStyle w:val="Hyperlink"/>
               </w:rPr>
-              <w:t>Trabajo en Eq</w:t>
-            </w:r>
-            <w:r>
-              <w:rPr>
-                <w:rStyle w:val="Hyperlink"/>
-              </w:rPr>
-              <w:t>u</w:t>
-            </w:r>
-            <w:r>
-              <w:rPr>
-                <w:rStyle w:val="Hyperlink"/>
-              </w:rPr>
-              <w:t>ipo</w:t>
+              <w:t>Trabajo en Equipo</w:t>
             </w:r>
             <w:r>
               <w:rPr>
@@ -1273,15 +1224,7 @@
     <w:p/>
     <w:p>
       <w:r>
-        <w:t xml:space="preserve">El crecimiento de los repositorios de código y proyectos con miles de archivos de texto ha generado una necesidad de herramientas de búsqueda </w:t>
-      </w:r>
-      <w:proofErr w:type="spellStart"/>
-      <w:r>
-        <w:t>mas</w:t>
-      </w:r>
-      <w:proofErr w:type="spellEnd"/>
-      <w:r>
-        <w:t xml:space="preserve"> rápidas y eficientes que las que </w:t>
+        <w:t xml:space="preserve">El crecimiento de los repositorios de código y proyectos con miles de archivos de texto ha generado una necesidad de herramientas de búsqueda mas rápidas y eficientes que las que </w:t>
       </w:r>
       <w:r>
         <w:t xml:space="preserve">ya </w:t>
@@ -1301,15 +1244,7 @@
         <w:t>simultánea</w:t>
       </w:r>
       <w:r>
-        <w:t xml:space="preserve"> y anticiparse a una consulta final del usuario mediante la ejecución de un algoritmo especulativo de forma paralela y sugerencias </w:t>
-      </w:r>
-      <w:proofErr w:type="gramStart"/>
-      <w:r>
-        <w:t>de acuerdo a</w:t>
-      </w:r>
-      <w:proofErr w:type="gramEnd"/>
-      <w:r>
-        <w:t xml:space="preserve"> este.</w:t>
+        <w:t xml:space="preserve"> y anticiparse a una consulta final del usuario mediante la ejecución de un algoritmo especulativo de forma paralela y sugerencias de acuerdo a este.</w:t>
       </w:r>
     </w:p>
     <w:p/>
@@ -1399,23 +1334,7 @@
         </w:numPr>
       </w:pPr>
       <w:r>
-        <w:t xml:space="preserve">Comparar el rendimiento paralelo con versiones secuenciales de algoritmos mediante métricas como el </w:t>
-      </w:r>
-      <w:proofErr w:type="spellStart"/>
-      <w:r>
-        <w:t>speedup</w:t>
-      </w:r>
-      <w:proofErr w:type="spellEnd"/>
-      <w:r>
-        <w:t xml:space="preserve">, la eficiencia, la latencia y el </w:t>
-      </w:r>
-      <w:proofErr w:type="spellStart"/>
-      <w:r>
-        <w:t>throughput</w:t>
-      </w:r>
-      <w:proofErr w:type="spellEnd"/>
-      <w:r>
-        <w:t>.</w:t>
+        <w:t>Comparar el rendimiento paralelo con versiones secuenciales de algoritmos mediante métricas como el speedup, la eficiencia, la latencia y el throughput.</w:t>
       </w:r>
     </w:p>
     <w:p>
@@ -1492,6 +1411,143 @@
     <w:p/>
     <w:p>
       <w:pPr>
+        <w:pStyle w:val="Heading2"/>
+      </w:pPr>
+      <w:r>
+        <w:t>Motor de búsqueda</w:t>
+      </w:r>
+      <w:r>
+        <w:t xml:space="preserve"> paralelo</w:t>
+      </w:r>
+    </w:p>
+    <w:p>
+      <w:r>
+        <w:t>El motor de búsqueda paralelo fue implementado en la clase MotorBusquedaSingleton, en donde se centra toda la lógica de búsqueda y se maneja de forma segura el acceso concurrente a los archivos del directorio de trabajo seleccionado por el usuario.</w:t>
+      </w:r>
+    </w:p>
+    <w:p>
+      <w:r>
+        <w:t xml:space="preserve">Su arquitectura está diseñada para ofrecer </w:t>
+      </w:r>
+      <w:r>
+        <w:t>una búsqueda rápida, robusta y totalmente paralelizada, evitando además bloqueos por los permisos y también asegurando la eficiencia cuando se trabaje con un gran volumen de archivos.</w:t>
+      </w:r>
+    </w:p>
+    <w:p/>
+    <w:p>
+      <w:r>
+        <w:t xml:space="preserve">El patrón utilizado </w:t>
+      </w:r>
+      <w:r>
+        <w:t>en la implementación de la clase es el patrón singleton, el cual garantiza que todo el sistema trabaje con solo una única instancia que se comparta.</w:t>
+      </w:r>
+    </w:p>
+    <w:p>
+      <w:r>
+        <w:t>La creación de esta instancia a su vez se protege con un lock, el cual, como se aprendió en clases, previene problemas de condiciones de carrera al inicializar la instancia en múltiples hilos.</w:t>
+      </w:r>
+    </w:p>
+    <w:p/>
+    <w:p>
+      <w:r>
+        <w:t xml:space="preserve">A su vez, la implementación de la búsqueda </w:t>
+      </w:r>
+      <w:r>
+        <w:t xml:space="preserve">como tal </w:t>
+      </w:r>
+      <w:r>
+        <w:t xml:space="preserve">se hizo de forma paralelizada con la función de la TPL llamada Parallel.ForEach, </w:t>
+      </w:r>
+      <w:r>
+        <w:t xml:space="preserve">con esta función lanzamos tareas que buscan </w:t>
+      </w:r>
+      <w:r>
+        <w:t>entre archivos la consulta de texto del usuario y si</w:t>
+      </w:r>
+      <w:r>
+        <w:t xml:space="preserve"> </w:t>
+      </w:r>
+      <w:r>
+        <w:t xml:space="preserve">encuentra </w:t>
+      </w:r>
+      <w:r>
+        <w:t xml:space="preserve">este texto de la consulta </w:t>
+      </w:r>
+      <w:r>
+        <w:t xml:space="preserve">mete </w:t>
+      </w:r>
+      <w:r>
+        <w:t xml:space="preserve">la ruta </w:t>
+      </w:r>
+      <w:r>
+        <w:t>del archivo a una ConcurrentBag</w:t>
+      </w:r>
+      <w:r>
+        <w:t xml:space="preserve"> la cual posteriormente se usa como resultado</w:t>
+      </w:r>
+      <w:r>
+        <w:t>.</w:t>
+      </w:r>
+    </w:p>
+    <w:p/>
+    <w:p>
+      <w:r>
+        <w:t>Estos archivos se obtienen con una función llamada EnumerarArchivos, la cual es una re-implementacion segura de la función ya existente Directory.EnumerateFiles</w:t>
+      </w:r>
+      <w:r>
+        <w:t xml:space="preserve"> </w:t>
+      </w:r>
+      <w:r>
+        <w:t>que gestiona errores de forma correcta</w:t>
+      </w:r>
+      <w:r>
+        <w:t xml:space="preserve"> y obtiene una lista de archivos con prioridad (un buen puntaje)</w:t>
+      </w:r>
+      <w:r>
+        <w:t xml:space="preserve">. La razón de </w:t>
+      </w:r>
+      <w:r>
+        <w:t xml:space="preserve">la re-implementación de </w:t>
+      </w:r>
+      <w:r>
+        <w:t>Directory.EnumerateFiles</w:t>
+      </w:r>
+      <w:r>
+        <w:t xml:space="preserve"> </w:t>
+      </w:r>
+      <w:r>
+        <w:t xml:space="preserve">es que esta </w:t>
+      </w:r>
+      <w:r>
+        <w:t xml:space="preserve">mostro ser una </w:t>
+      </w:r>
+      <w:r>
+        <w:lastRenderedPageBreak/>
+        <w:t xml:space="preserve">función con la que es tediosa de trabajar porque </w:t>
+      </w:r>
+      <w:r>
+        <w:rPr>
+          <w:i/>
+          <w:iCs/>
+        </w:rPr>
+        <w:t>(sorprendentemente)</w:t>
+      </w:r>
+      <w:r>
+        <w:t xml:space="preserve"> no gestiona errores de forma segura y detiene la búsqueda por completo cuando encuentra uno.</w:t>
+      </w:r>
+    </w:p>
+    <w:p/>
+    <w:p>
+      <w:r>
+        <w:t>Para concluir con este tema, este módulo posee una función llamada “AbrirArchivo”, la cual con Process.Start hace posible el abrir los archivos que se busquen en Windows, GNU/Linux y Mac OS X.</w:t>
+      </w:r>
+    </w:p>
+    <w:p/>
+    <w:p/>
+    <w:p/>
+    <w:p/>
+    <w:p>
+      <w:pPr>
         <w:pStyle w:val="Heading1"/>
       </w:pPr>
       <w:bookmarkStart w:id="8" w:name="_Toc215824351"/>
@@ -1519,15 +1575,7 @@
     </w:p>
     <w:p>
       <w:r>
-        <w:t xml:space="preserve">Cabe destacar también que la coordinación del equipo fue dirigida por el líder del equipo, el cual también se </w:t>
-      </w:r>
-      <w:proofErr w:type="spellStart"/>
-      <w:r>
-        <w:t>encargo</w:t>
-      </w:r>
-      <w:proofErr w:type="spellEnd"/>
-      <w:r>
-        <w:t xml:space="preserve"> de integrar todas las partes y asegurar la coherencia en todo el proyecto.</w:t>
+        <w:t>Cabe destacar también que la coordinación del equipo fue dirigida por el líder del equipo, el cual también se encargo de integrar todas las partes y asegurar la coherencia en todo el proyecto.</w:t>
       </w:r>
     </w:p>
     <w:p/>
@@ -1542,15 +1590,7 @@
         <w:pStyle w:val="Heading2"/>
       </w:pPr>
       <w:r>
-        <w:t xml:space="preserve">Rol 1 - </w:t>
-      </w:r>
-      <w:proofErr w:type="spellStart"/>
-      <w:r>
-        <w:t>Tech</w:t>
-      </w:r>
-      <w:proofErr w:type="spellEnd"/>
-      <w:r>
-        <w:t xml:space="preserve"> Lead</w:t>
+        <w:t>Rol 1 - Tech Lead</w:t>
       </w:r>
     </w:p>
     <w:p>
@@ -1606,23 +1646,7 @@
         </w:numPr>
       </w:pPr>
       <w:r>
-        <w:t xml:space="preserve">Implementación del sistema de configuración y su correcta funcionalidad con los modos light, heavy, </w:t>
-      </w:r>
-      <w:proofErr w:type="spellStart"/>
-      <w:r>
-        <w:t>custom</w:t>
-      </w:r>
-      <w:proofErr w:type="spellEnd"/>
-      <w:r>
-        <w:t xml:space="preserve"> y </w:t>
-      </w:r>
-      <w:proofErr w:type="spellStart"/>
-      <w:r>
-        <w:t>optimized</w:t>
-      </w:r>
-      <w:proofErr w:type="spellEnd"/>
-      <w:r>
-        <w:t>.</w:t>
+        <w:t>Implementación del sistema de configuración y su correcta funcionalidad con los modos light, heavy, custom y optimized.</w:t>
       </w:r>
     </w:p>
     <w:p>
@@ -1659,15 +1683,7 @@
         </w:numPr>
       </w:pPr>
       <w:r>
-        <w:t xml:space="preserve">Implementación del sistema de puntuación que le </w:t>
-      </w:r>
-      <w:proofErr w:type="spellStart"/>
-      <w:r>
-        <w:t>de</w:t>
-      </w:r>
-      <w:proofErr w:type="spellEnd"/>
-      <w:r>
-        <w:t xml:space="preserve"> prioridad a los archivos.</w:t>
+        <w:t>Implementación del sistema de puntuación que le de prioridad a los archivos.</w:t>
       </w:r>
     </w:p>
     <w:p>
@@ -1906,25 +1922,9 @@
     <w:p/>
     <w:p>
       <w:pPr>
-        <w:spacing w:after="160"/>
-        <w:jc w:val="left"/>
-        <w:rPr>
-          <w:b/>
-          <w:bCs/>
-          <w:sz w:val="28"/>
-          <w:szCs w:val="28"/>
-        </w:rPr>
-      </w:pPr>
-      <w:r>
-        <w:br w:type="page"/>
-      </w:r>
-    </w:p>
-    <w:p>
-      <w:pPr>
         <w:pStyle w:val="Heading2"/>
       </w:pPr>
       <w:r>
-        <w:lastRenderedPageBreak/>
         <w:t>Rol 3 - Ingeniero QA</w:t>
       </w:r>
     </w:p>
@@ -1937,15 +1937,7 @@
         <w:t>Integrante</w:t>
       </w:r>
       <w:r>
-        <w:t xml:space="preserve">: </w:t>
-      </w:r>
-      <w:proofErr w:type="spellStart"/>
-      <w:r>
-        <w:t>Josue</w:t>
-      </w:r>
-      <w:proofErr w:type="spellEnd"/>
-      <w:r>
-        <w:t xml:space="preserve"> Daniel Bautista De Los Santos</w:t>
+        <w:t>: Josue Daniel Bautista De Los Santos</w:t>
       </w:r>
     </w:p>
     <w:p>
@@ -1957,19 +1949,15 @@
         <w:t>Aporte principal</w:t>
       </w:r>
       <w:r>
-        <w:t>: las pruebas unitarias en el folder /</w:t>
-      </w:r>
-      <w:proofErr w:type="spellStart"/>
-      <w:r>
-        <w:t>tests</w:t>
-      </w:r>
-      <w:proofErr w:type="spellEnd"/>
+        <w:t>: las pruebas unitarias en el folder /tests</w:t>
+      </w:r>
     </w:p>
     <w:p>
       <w:pPr>
         <w:pStyle w:val="Heading3"/>
       </w:pPr>
       <w:r>
+        <w:lastRenderedPageBreak/>
         <w:t>Responsabilidades en el código</w:t>
       </w:r>
     </w:p>
@@ -2047,26 +2035,7 @@
         <w:t>Integrante</w:t>
       </w:r>
       <w:r>
-        <w:t xml:space="preserve">: </w:t>
-      </w:r>
-      <w:r>
-        <w:t xml:space="preserve">Isael De </w:t>
-      </w:r>
-      <w:proofErr w:type="spellStart"/>
-      <w:r>
-        <w:t>Jesus</w:t>
-      </w:r>
-      <w:proofErr w:type="spellEnd"/>
-      <w:r>
-        <w:t xml:space="preserve"> </w:t>
-      </w:r>
-      <w:proofErr w:type="spellStart"/>
-      <w:r>
-        <w:t>Besonias</w:t>
-      </w:r>
-      <w:proofErr w:type="spellEnd"/>
-      <w:r>
-        <w:t xml:space="preserve"> Reyes</w:t>
+        <w:t>: Isael De Jesus Besonias Reyes</w:t>
       </w:r>
     </w:p>
     <w:p>
@@ -2101,34 +2070,10 @@
         <w:t>Implementación</w:t>
       </w:r>
       <w:r>
-        <w:t xml:space="preserve"> del </w:t>
-      </w:r>
-      <w:proofErr w:type="spellStart"/>
-      <w:r>
-        <w:t>modulo</w:t>
-      </w:r>
-      <w:proofErr w:type="spellEnd"/>
-      <w:r>
-        <w:t xml:space="preserve"> de métricas, </w:t>
-      </w:r>
-      <w:r>
-        <w:t xml:space="preserve">donde se mide la latencia, </w:t>
-      </w:r>
-      <w:proofErr w:type="spellStart"/>
-      <w:r>
-        <w:t>speedup</w:t>
-      </w:r>
-      <w:proofErr w:type="spellEnd"/>
-      <w:r>
-        <w:t xml:space="preserve">, eficiencia y </w:t>
-      </w:r>
-      <w:proofErr w:type="spellStart"/>
-      <w:r>
-        <w:t>throughput</w:t>
-      </w:r>
-      <w:proofErr w:type="spellEnd"/>
-      <w:r>
-        <w:t>.</w:t>
+        <w:t xml:space="preserve"> del modulo de métricas, </w:t>
+      </w:r>
+      <w:r>
+        <w:t>donde se mide la latencia, speedup, eficiencia y throughput.</w:t>
       </w:r>
     </w:p>
     <w:p>
@@ -2217,10 +2162,7 @@
         <w:t>Aporte principal</w:t>
       </w:r>
       <w:r>
-        <w:t xml:space="preserve">: </w:t>
-      </w:r>
-      <w:r>
-        <w:t>la capa de datos del proyecto</w:t>
+        <w:t>: la capa de datos del proyecto</w:t>
       </w:r>
     </w:p>
     <w:p>
@@ -2264,11 +2206,7 @@
         </w:numPr>
       </w:pPr>
       <w:r>
-        <w:lastRenderedPageBreak/>
-        <w:t xml:space="preserve">Diseño de una interfaz </w:t>
-      </w:r>
-      <w:r>
-        <w:t>simple para que los demás módulos del sistema interactúen con la base de datos.</w:t>
+        <w:t>Diseño de una interfaz simple para que los demás módulos del sistema interactúen con la base de datos.</w:t>
       </w:r>
     </w:p>
     <w:p>
@@ -2288,6 +2226,7 @@
         </w:numPr>
       </w:pPr>
       <w:r>
+        <w:lastRenderedPageBreak/>
         <w:t>Redacción de la sección de conclusiones.</w:t>
       </w:r>
     </w:p>
@@ -2300,19 +2239,7 @@
         </w:numPr>
       </w:pPr>
       <w:r>
-        <w:t xml:space="preserve">Explicación técnica </w:t>
-      </w:r>
-      <w:r>
-        <w:t xml:space="preserve">de la capa de datos </w:t>
-      </w:r>
-      <w:r>
-        <w:t xml:space="preserve">en la sección </w:t>
-      </w:r>
-      <w:r>
-        <w:t xml:space="preserve">de </w:t>
-      </w:r>
-      <w:r>
-        <w:t>implementación técnica.</w:t>
+        <w:t>Explicación técnica de la capa de datos en la sección de implementación técnica.</w:t>
       </w:r>
     </w:p>
     <w:p/>
@@ -2392,6 +2319,74 @@
         <w:t>Referencias</w:t>
       </w:r>
       <w:bookmarkEnd w:id="11"/>
+    </w:p>
+    <w:p>
+      <w:r>
+        <w:t xml:space="preserve">Refactoring Guru. (s.f.). </w:t>
+      </w:r>
+      <w:r>
+        <w:rPr>
+          <w:b/>
+          <w:bCs/>
+        </w:rPr>
+        <w:t>Singleton</w:t>
+      </w:r>
+      <w:r>
+        <w:t xml:space="preserve">. Recuperado de </w:t>
+      </w:r>
+      <w:hyperlink r:id="rId5" w:history="1">
+        <w:r>
+          <w:rPr>
+            <w:rStyle w:val="Hyperlink"/>
+          </w:rPr>
+          <w:t>https://refactoring.guru/es/design-patterns/singleton</w:t>
+        </w:r>
+      </w:hyperlink>
+      <w:r>
+        <w:t xml:space="preserve"> </w:t>
+      </w:r>
+    </w:p>
+    <w:p/>
+    <w:p>
+      <w:r>
+        <w:t>C# in Depth</w:t>
+      </w:r>
+      <w:r>
+        <w:t>. (</w:t>
+      </w:r>
+      <w:r>
+        <w:t>12 de febrero, 2011</w:t>
+      </w:r>
+      <w:r>
+        <w:t>)</w:t>
+      </w:r>
+      <w:r>
+        <w:t xml:space="preserve">. </w:t>
+      </w:r>
+      <w:r>
+        <w:rPr>
+          <w:b/>
+          <w:bCs/>
+        </w:rPr>
+        <w:t>Implementing the Singleton Pattern in C#</w:t>
+      </w:r>
+      <w:r>
+        <w:t>.</w:t>
+      </w:r>
+      <w:r>
+        <w:t xml:space="preserve"> Recuperado de </w:t>
+      </w:r>
+      <w:hyperlink r:id="rId6" w:history="1">
+        <w:r>
+          <w:rPr>
+            <w:rStyle w:val="Hyperlink"/>
+          </w:rPr>
+          <w:t>https://csharpindepth.com/articles/singleton</w:t>
+        </w:r>
+      </w:hyperlink>
+      <w:r>
+        <w:t xml:space="preserve"> </w:t>
+      </w:r>
     </w:p>
     <w:p/>
     <w:p>

</xml_diff>

<commit_message>
Adicion de las secciones descripcion del problema, cumplimiento de los requisitos, diseño de la solucion y conclusiones Co-authored-by-mijailCortesTaveras
</commit_message>
<xml_diff>
--- a/docs/prog_paralela_documento_final.docx
+++ b/docs/prog_paralela_documento_final.docx
@@ -160,7 +160,15 @@
               <w:jc w:val="left"/>
             </w:pPr>
             <w:r>
-              <w:t>Daniel Javier De Leon Thomas</w:t>
+              <w:t xml:space="preserve">Daniel Javier De </w:t>
+            </w:r>
+            <w:proofErr w:type="spellStart"/>
+            <w:r>
+              <w:t>Leon</w:t>
+            </w:r>
+            <w:proofErr w:type="spellEnd"/>
+            <w:r>
+              <w:t xml:space="preserve"> Thomas</w:t>
             </w:r>
           </w:p>
         </w:tc>
@@ -190,8 +198,13 @@
             <w:pPr>
               <w:jc w:val="left"/>
             </w:pPr>
-            <w:r>
-              <w:t>Josue Daniel Bautista De Los Santos</w:t>
+            <w:proofErr w:type="spellStart"/>
+            <w:r>
+              <w:t>Josue</w:t>
+            </w:r>
+            <w:proofErr w:type="spellEnd"/>
+            <w:r>
+              <w:t xml:space="preserve"> Daniel Bautista De Los Santos</w:t>
             </w:r>
           </w:p>
         </w:tc>
@@ -222,7 +235,23 @@
               <w:jc w:val="left"/>
             </w:pPr>
             <w:r>
-              <w:t>Isael De Jesus Besonias Reyes</w:t>
+              <w:t xml:space="preserve">Isael De </w:t>
+            </w:r>
+            <w:proofErr w:type="spellStart"/>
+            <w:r>
+              <w:t>Jesus</w:t>
+            </w:r>
+            <w:proofErr w:type="spellEnd"/>
+            <w:r>
+              <w:t xml:space="preserve"> </w:t>
+            </w:r>
+            <w:proofErr w:type="spellStart"/>
+            <w:r>
+              <w:t>Besonias</w:t>
+            </w:r>
+            <w:proofErr w:type="spellEnd"/>
+            <w:r>
+              <w:t xml:space="preserve"> Reyes</w:t>
             </w:r>
           </w:p>
         </w:tc>
@@ -312,7 +341,15 @@
         <w:t xml:space="preserve"> </w:t>
       </w:r>
       <w:r>
-        <w:t>Erick Leonardo Perez Veloz</w:t>
+        <w:t xml:space="preserve">Erick Leonardo </w:t>
+      </w:r>
+      <w:proofErr w:type="spellStart"/>
+      <w:r>
+        <w:t>Perez</w:t>
+      </w:r>
+      <w:proofErr w:type="spellEnd"/>
+      <w:r>
+        <w:t xml:space="preserve"> Veloz</w:t>
       </w:r>
     </w:p>
     <w:p>
@@ -638,7 +675,19 @@
               <w:rPr>
                 <w:rStyle w:val="Hyperlink"/>
               </w:rPr>
-              <w:t>Descripción del Problema</w:t>
+              <w:t>Descripció</w:t>
+            </w:r>
+            <w:r>
+              <w:rPr>
+                <w:rStyle w:val="Hyperlink"/>
+              </w:rPr>
+              <w:t>n</w:t>
+            </w:r>
+            <w:r>
+              <w:rPr>
+                <w:rStyle w:val="Hyperlink"/>
+              </w:rPr>
+              <w:t xml:space="preserve"> del Problema</w:t>
             </w:r>
             <w:r>
               <w:rPr>
@@ -1224,7 +1273,15 @@
     <w:p/>
     <w:p>
       <w:r>
-        <w:t xml:space="preserve">El crecimiento de los repositorios de código y proyectos con miles de archivos de texto ha generado una necesidad de herramientas de búsqueda mas rápidas y eficientes que las que </w:t>
+        <w:t xml:space="preserve">El crecimiento de los repositorios de código y proyectos con miles de archivos de texto ha generado una necesidad de herramientas de búsqueda </w:t>
+      </w:r>
+      <w:proofErr w:type="spellStart"/>
+      <w:r>
+        <w:t>mas</w:t>
+      </w:r>
+      <w:proofErr w:type="spellEnd"/>
+      <w:r>
+        <w:t xml:space="preserve"> rápidas y eficientes que las que </w:t>
       </w:r>
       <w:r>
         <w:t xml:space="preserve">ya </w:t>
@@ -1334,7 +1391,23 @@
         </w:numPr>
       </w:pPr>
       <w:r>
-        <w:t>Comparar el rendimiento paralelo con versiones secuenciales de algoritmos mediante métricas como el speedup, la eficiencia, la latencia y el throughput.</w:t>
+        <w:t xml:space="preserve">Comparar el rendimiento paralelo con versiones secuenciales de algoritmos mediante métricas como el </w:t>
+      </w:r>
+      <w:proofErr w:type="spellStart"/>
+      <w:r>
+        <w:t>speedup</w:t>
+      </w:r>
+      <w:proofErr w:type="spellEnd"/>
+      <w:r>
+        <w:t xml:space="preserve">, la eficiencia, la latencia y el </w:t>
+      </w:r>
+      <w:proofErr w:type="spellStart"/>
+      <w:r>
+        <w:t>throughput</w:t>
+      </w:r>
+      <w:proofErr w:type="spellEnd"/>
+      <w:r>
+        <w:t>.</w:t>
       </w:r>
     </w:p>
     <w:p>
@@ -1377,17 +1450,436 @@
     </w:p>
     <w:p/>
     <w:p>
+      <w:r>
+        <w:t>La búsqueda de texto o código dentro de grandes cantidades de archivos es una tarea muy común en las herramientas de desarrollo, aplicaciones de análisis y los sistemas de indexación.</w:t>
+      </w:r>
+    </w:p>
+    <w:p>
+      <w:r>
+        <w:t xml:space="preserve">Sin embargo, la mayoría de estas implementaciones realizan esta búsqueda de una forma secuencial, bloqueante y por lo tanto sin aprovechar de una manera adecuada los recursos del sistema, esto a su vez provoca tiempos de respuestas altos, una baja eficiencia y un uso limitado del hardware que </w:t>
+      </w:r>
+      <w:proofErr w:type="spellStart"/>
+      <w:r>
+        <w:t>esta</w:t>
+      </w:r>
+      <w:proofErr w:type="spellEnd"/>
+      <w:r>
+        <w:t xml:space="preserve"> disponible.</w:t>
+      </w:r>
+    </w:p>
+    <w:p/>
+    <w:p>
+      <w:r>
+        <w:t xml:space="preserve">El problema se hace </w:t>
+      </w:r>
+      <w:proofErr w:type="spellStart"/>
+      <w:r>
+        <w:t>aun</w:t>
+      </w:r>
+      <w:proofErr w:type="spellEnd"/>
+      <w:r>
+        <w:t xml:space="preserve"> </w:t>
+      </w:r>
+      <w:proofErr w:type="spellStart"/>
+      <w:r>
+        <w:t>mas</w:t>
+      </w:r>
+      <w:proofErr w:type="spellEnd"/>
+      <w:r>
+        <w:t xml:space="preserve"> claro cuando el </w:t>
+      </w:r>
+      <w:proofErr w:type="spellStart"/>
+      <w:r>
+        <w:t>numero</w:t>
+      </w:r>
+      <w:proofErr w:type="spellEnd"/>
+      <w:r>
+        <w:t xml:space="preserve"> de archivos crece, cuando las carpetas contienen rutas que están protegidas o cuando el usuario realiza las búsquedas de una forma repetitiva, y ni mencionar que la experiencia del usuario por lo general se ve afectada por interfaces que son poco reactivas y que esperan a que la búsqueda finalice para mostrar resultados o sugerencias.</w:t>
+      </w:r>
+    </w:p>
+    <w:p/>
+    <w:p>
+      <w:r>
+        <w:t>Sumado a esto, hay muchos sistemas que carecen de componentes predictivos/especulativos, que son capaces de anticipar la intención del usuario durante la escritura, lo cual reduce la velocidad percibida por los usuarios y además disminuye la productividad general.</w:t>
+      </w:r>
+    </w:p>
+    <w:p/>
+    <w:p>
+      <w:r>
+        <w:t>Por todo lo dicho es que planteamos el hacer un buscador de texto y código que sea paralelizado y capaz de especular, además de que sea capaz de:</w:t>
+      </w:r>
+    </w:p>
+    <w:p>
+      <w:pPr>
+        <w:pStyle w:val="ListParagraph"/>
+        <w:numPr>
+          <w:ilvl w:val="0"/>
+          <w:numId w:val="3"/>
+        </w:numPr>
+      </w:pPr>
+      <w:r>
+        <w:t>Explorar múltiples directorios y buscar texto entre archivos con una gestión correcta de errores.</w:t>
+      </w:r>
+    </w:p>
+    <w:p>
+      <w:pPr>
+        <w:pStyle w:val="ListParagraph"/>
+        <w:numPr>
+          <w:ilvl w:val="0"/>
+          <w:numId w:val="3"/>
+        </w:numPr>
+      </w:pPr>
+      <w:r>
+        <w:t>Buscar texto y procesar todos los archivos de forma paralela.</w:t>
+      </w:r>
+    </w:p>
+    <w:p>
+      <w:pPr>
+        <w:pStyle w:val="ListParagraph"/>
+        <w:numPr>
+          <w:ilvl w:val="0"/>
+          <w:numId w:val="3"/>
+        </w:numPr>
+      </w:pPr>
+      <w:r>
+        <w:t>Realizar una predicción de palabras especulativa mientras el usuario escribe.</w:t>
+      </w:r>
+    </w:p>
+    <w:p>
+      <w:pPr>
+        <w:pStyle w:val="ListParagraph"/>
+        <w:numPr>
+          <w:ilvl w:val="0"/>
+          <w:numId w:val="3"/>
+        </w:numPr>
+      </w:pPr>
+      <w:r>
+        <w:t>Utilizar una base de datos para poder guardar los meta-datos de cada archivo y sus puntajes los cuales se usarían para priorización.</w:t>
+      </w:r>
+    </w:p>
+    <w:p>
+      <w:pPr>
+        <w:pStyle w:val="ListParagraph"/>
+        <w:numPr>
+          <w:ilvl w:val="0"/>
+          <w:numId w:val="3"/>
+        </w:numPr>
+      </w:pPr>
+      <w:r>
+        <w:t>Ofrecer resultados ordenados de acuerdo a su relevancia.</w:t>
+      </w:r>
+    </w:p>
+    <w:p/>
+    <w:p>
+      <w:pPr>
+        <w:spacing w:after="160"/>
+        <w:jc w:val="left"/>
+        <w:rPr>
+          <w:b/>
+          <w:bCs/>
+          <w:sz w:val="32"/>
+          <w:szCs w:val="32"/>
+        </w:rPr>
+      </w:pPr>
+      <w:bookmarkStart w:id="5" w:name="_Toc215824348"/>
+      <w:r>
+        <w:br w:type="page"/>
+      </w:r>
+    </w:p>
+    <w:p>
       <w:pPr>
         <w:pStyle w:val="Heading1"/>
       </w:pPr>
-      <w:bookmarkStart w:id="5" w:name="_Toc215824348"/>
-      <w:r>
+      <w:r>
+        <w:lastRenderedPageBreak/>
         <w:t>Cumplimiento de los Requisitos del Proyecto</w:t>
       </w:r>
       <w:bookmarkEnd w:id="5"/>
     </w:p>
     <w:p/>
     <w:p>
+      <w:r>
+        <w:t>Nuestro proyecto cumple con:</w:t>
+      </w:r>
+    </w:p>
+    <w:p>
+      <w:r>
+        <w:rPr>
+          <w:b/>
+          <w:bCs/>
+        </w:rPr>
+        <w:t>La ejecución simultanea de múltiples tareas</w:t>
+      </w:r>
+      <w:r>
+        <w:t xml:space="preserve">, porque en la capa de datos, el motor de búsqueda y el motor de sugerencias especulativas utilizamos la TPL y funciones como </w:t>
+      </w:r>
+      <w:proofErr w:type="spellStart"/>
+      <w:r>
+        <w:t>Parallel.ForEach</w:t>
+      </w:r>
+      <w:proofErr w:type="spellEnd"/>
+      <w:r>
+        <w:t xml:space="preserve"> y </w:t>
+      </w:r>
+      <w:proofErr w:type="spellStart"/>
+      <w:r>
+        <w:t>Task.Ru</w:t>
+      </w:r>
+      <w:r>
+        <w:t>n</w:t>
+      </w:r>
+      <w:proofErr w:type="spellEnd"/>
+      <w:r>
+        <w:t>, funciones las cuales nos permiten paralelizar nuestros algoritmos y por lo tanto acelerar los tiempos de búsqueda, distribuyendo además las cargas entre los varios núcleos del procesador.</w:t>
+      </w:r>
+    </w:p>
+    <w:p/>
+    <w:p>
+      <w:r>
+        <w:rPr>
+          <w:b/>
+          <w:bCs/>
+        </w:rPr>
+        <w:t>La necesidad de compartir datos entre las tareas</w:t>
+      </w:r>
+      <w:r>
+        <w:t xml:space="preserve">, porque, por ejemplo, en el motor de búsqueda las tareas se comparten el texto de búsqueda, los metadatos de los archivos y contenedores </w:t>
+      </w:r>
+      <w:proofErr w:type="spellStart"/>
+      <w:r>
+        <w:t>thread-safe</w:t>
+      </w:r>
+      <w:proofErr w:type="spellEnd"/>
+      <w:r>
+        <w:t xml:space="preserve"> específicamente de tipo </w:t>
+      </w:r>
+      <w:proofErr w:type="spellStart"/>
+      <w:r>
+        <w:t>ConcurrentBag</w:t>
+      </w:r>
+      <w:proofErr w:type="spellEnd"/>
+      <w:r>
+        <w:t>&lt;</w:t>
+      </w:r>
+      <w:proofErr w:type="spellStart"/>
+      <w:r>
+        <w:t>string</w:t>
+      </w:r>
+      <w:proofErr w:type="spellEnd"/>
+      <w:r>
+        <w:t>&gt;, donde se almacenan los resultados de la búsqueda.</w:t>
+      </w:r>
+    </w:p>
+    <w:p/>
+    <w:p>
+      <w:r>
+        <w:rPr>
+          <w:b/>
+          <w:bCs/>
+        </w:rPr>
+        <w:t>La e</w:t>
+      </w:r>
+      <w:r>
+        <w:rPr>
+          <w:b/>
+          <w:bCs/>
+        </w:rPr>
+        <w:t>xploración de diferentes estrategias de paralelización</w:t>
+      </w:r>
+      <w:r>
+        <w:t>,</w:t>
+      </w:r>
+      <w:r>
+        <w:t xml:space="preserve"> porque en nuestro sistema </w:t>
+      </w:r>
+      <w:r>
+        <w:t xml:space="preserve">implementamos varias estrategias de paralelización, siendo las destacadas el particionamiento dinámico del trabajo que se da automáticamente con la TPL, la distribución de carga en procesamiento entre los archivos con </w:t>
+      </w:r>
+      <w:proofErr w:type="spellStart"/>
+      <w:r>
+        <w:t>Parallel.ForEach</w:t>
+      </w:r>
+      <w:proofErr w:type="spellEnd"/>
+      <w:r>
+        <w:t>, el paralelismo controlado por configuraciones personalizadas por el usuario y las tareas asincrónicas en la capa de datos y la interfaz de comandos.</w:t>
+      </w:r>
+    </w:p>
+    <w:p/>
+    <w:p>
+      <w:r>
+        <w:rPr>
+          <w:b/>
+          <w:bCs/>
+        </w:rPr>
+        <w:t xml:space="preserve">La capacidad de escalamiento con </w:t>
+      </w:r>
+      <w:proofErr w:type="spellStart"/>
+      <w:r>
+        <w:rPr>
+          <w:b/>
+          <w:bCs/>
+        </w:rPr>
+        <w:t>mas</w:t>
+      </w:r>
+      <w:proofErr w:type="spellEnd"/>
+      <w:r>
+        <w:rPr>
+          <w:b/>
+          <w:bCs/>
+        </w:rPr>
+        <w:t xml:space="preserve"> recursos</w:t>
+      </w:r>
+      <w:r>
+        <w:t>, porque nuestro sistema respeta las opciones configuradas por el usuario, las cuales permiten asignar de forma correcta los recursos al sistema</w:t>
+      </w:r>
+      <w:r>
+        <w:t xml:space="preserve"> y se implementan con 4 modos diferentes: </w:t>
+      </w:r>
+    </w:p>
+    <w:p>
+      <w:pPr>
+        <w:pStyle w:val="ListParagraph"/>
+        <w:numPr>
+          <w:ilvl w:val="0"/>
+          <w:numId w:val="3"/>
+        </w:numPr>
+      </w:pPr>
+      <w:r>
+        <w:t>L</w:t>
+      </w:r>
+      <w:r>
+        <w:t>ight, donde el sistema utiliza la mitad de los núcleos</w:t>
+      </w:r>
+    </w:p>
+    <w:p>
+      <w:pPr>
+        <w:pStyle w:val="ListParagraph"/>
+        <w:numPr>
+          <w:ilvl w:val="0"/>
+          <w:numId w:val="3"/>
+        </w:numPr>
+      </w:pPr>
+      <w:r>
+        <w:t>H</w:t>
+      </w:r>
+      <w:r>
+        <w:t>eavy, donde el sistema utiliza todos los núcleos disponibles</w:t>
+      </w:r>
+    </w:p>
+    <w:p>
+      <w:pPr>
+        <w:pStyle w:val="ListParagraph"/>
+        <w:numPr>
+          <w:ilvl w:val="0"/>
+          <w:numId w:val="3"/>
+        </w:numPr>
+      </w:pPr>
+      <w:proofErr w:type="spellStart"/>
+      <w:r>
+        <w:t>C</w:t>
+      </w:r>
+      <w:r>
+        <w:t>ustom</w:t>
+      </w:r>
+      <w:proofErr w:type="spellEnd"/>
+      <w:r>
+        <w:t xml:space="preserve"> donde el sistema utiliza cuantos núcleos/hilos el usuario desee con la opción de hilos</w:t>
+      </w:r>
+    </w:p>
+    <w:p>
+      <w:pPr>
+        <w:pStyle w:val="ListParagraph"/>
+        <w:numPr>
+          <w:ilvl w:val="0"/>
+          <w:numId w:val="3"/>
+        </w:numPr>
+      </w:pPr>
+      <w:proofErr w:type="spellStart"/>
+      <w:r>
+        <w:t>O</w:t>
+      </w:r>
+      <w:r>
+        <w:t>ptimized</w:t>
+      </w:r>
+      <w:proofErr w:type="spellEnd"/>
+      <w:r>
+        <w:t xml:space="preserve"> que simplemente es </w:t>
+      </w:r>
+      <w:proofErr w:type="spellStart"/>
+      <w:r>
+        <w:t>MaxDegreeOfParallelism</w:t>
+      </w:r>
+      <w:proofErr w:type="spellEnd"/>
+      <w:r>
+        <w:t xml:space="preserve"> = -1, lo cual deja que la TPL optimice cuantos hilos o núcleos se utilicen.</w:t>
+      </w:r>
+    </w:p>
+    <w:p/>
+    <w:p>
+      <w:r>
+        <w:t xml:space="preserve">Además, el sistema se puede escalar con más núcleos o hilos, </w:t>
+      </w:r>
+      <w:r>
+        <w:t>haciendo que las búsquedas también escalen en rapidez.</w:t>
+      </w:r>
+    </w:p>
+    <w:p/>
+    <w:p>
+      <w:r>
+        <w:rPr>
+          <w:b/>
+          <w:bCs/>
+        </w:rPr>
+        <w:lastRenderedPageBreak/>
+        <w:t>Las métricas de evaluación del rendimiento</w:t>
+      </w:r>
+      <w:r>
+        <w:t xml:space="preserve">, porque el proyecto registra la latencia en los algoritmos, el </w:t>
+      </w:r>
+      <w:proofErr w:type="spellStart"/>
+      <w:r>
+        <w:t>speedup</w:t>
+      </w:r>
+      <w:proofErr w:type="spellEnd"/>
+      <w:r>
+        <w:t xml:space="preserve">, la eficiencia y el </w:t>
+      </w:r>
+      <w:proofErr w:type="spellStart"/>
+      <w:r>
+        <w:t>throughput</w:t>
+      </w:r>
+      <w:proofErr w:type="spellEnd"/>
+      <w:r>
+        <w:t xml:space="preserve"> que son los documentos de texto procesados por segundo.</w:t>
+      </w:r>
+    </w:p>
+    <w:p/>
+    <w:p>
+      <w:pPr>
+        <w:pBdr>
+          <w:bottom w:val="single" w:sz="6" w:space="1" w:color="auto"/>
+        </w:pBdr>
+      </w:pPr>
+      <w:r>
+        <w:rPr>
+          <w:b/>
+          <w:bCs/>
+        </w:rPr>
+        <w:t>Y finalmente, pero no menos importante, l</w:t>
+      </w:r>
+      <w:r>
+        <w:rPr>
+          <w:b/>
+          <w:bCs/>
+        </w:rPr>
+        <w:t>a aplicabilidad en los escenarios reales</w:t>
+      </w:r>
+      <w:r>
+        <w:t>, ya que este proyecto podría utilizarse para herramientas de desarrollo donde se busque código, sistemas internos de empresas con muchos documentos, motores de búsqueda de logs en los servidores y plataformas que ofrecen sugerencias basada en datos relevantes a la búsqueda.</w:t>
+      </w:r>
+    </w:p>
+    <w:p/>
+    <w:p>
       <w:pPr>
         <w:pStyle w:val="Heading1"/>
       </w:pPr>
@@ -1399,6 +1891,306 @@
     </w:p>
     <w:p/>
     <w:p>
+      <w:r>
+        <w:t xml:space="preserve">El diseño de nuestra solución se basa en una arquitectura personalizada hecha con módulos, </w:t>
+      </w:r>
+      <w:r>
+        <w:t xml:space="preserve">optimizada para el trabajo en equipo y para una mejor eficiencia en cuanto a mantenimiento además de rapidez, ya que para este proyecto tuvimos una </w:t>
+      </w:r>
+      <w:r>
+        <w:t xml:space="preserve">sola </w:t>
+      </w:r>
+      <w:r>
+        <w:t>seman</w:t>
+      </w:r>
+      <w:r>
+        <w:t>a</w:t>
+      </w:r>
+      <w:r>
+        <w:t>.</w:t>
+      </w:r>
+    </w:p>
+    <w:p>
+      <w:r>
+        <w:t xml:space="preserve">Estos módulos a su vez se implementan mayormente como clases </w:t>
+      </w:r>
+      <w:proofErr w:type="spellStart"/>
+      <w:r>
+        <w:t>Singleton</w:t>
+      </w:r>
+      <w:proofErr w:type="spellEnd"/>
+      <w:r>
+        <w:t>, las cuales se instancian una sola vez y son compartidas por todo el sistema.</w:t>
+      </w:r>
+    </w:p>
+    <w:p/>
+    <w:p>
+      <w:r>
+        <w:t>Dicho todo esto, el sistema se diseñó alrededor de los módulos:</w:t>
+      </w:r>
+    </w:p>
+    <w:p/>
+    <w:p>
+      <w:pPr>
+        <w:pStyle w:val="Heading2"/>
+      </w:pPr>
+      <w:r>
+        <w:t>Motor de Búsqueda</w:t>
+      </w:r>
+    </w:p>
+    <w:p>
+      <w:r>
+        <w:t>Donde ocurre toda la “magia” del sistema en cuanto a búsqueda de archivos</w:t>
+      </w:r>
+      <w:r>
+        <w:t xml:space="preserve"> e implementa funciones esenciales como Buscar, </w:t>
+      </w:r>
+      <w:proofErr w:type="spellStart"/>
+      <w:r>
+        <w:t>AbrirArchivo</w:t>
+      </w:r>
+      <w:proofErr w:type="spellEnd"/>
+      <w:r>
+        <w:t xml:space="preserve"> y </w:t>
+      </w:r>
+      <w:proofErr w:type="spellStart"/>
+      <w:r>
+        <w:t>EnumerarArchivos</w:t>
+      </w:r>
+      <w:proofErr w:type="spellEnd"/>
+      <w:r>
+        <w:t>.</w:t>
+      </w:r>
+    </w:p>
+    <w:p/>
+    <w:p>
+      <w:r>
+        <w:t xml:space="preserve">La </w:t>
+      </w:r>
+      <w:r>
+        <w:t>búsqueda</w:t>
+      </w:r>
+      <w:r>
+        <w:t xml:space="preserve"> misma de</w:t>
+      </w:r>
+      <w:r>
+        <w:t xml:space="preserve"> los</w:t>
+      </w:r>
+      <w:r>
+        <w:t xml:space="preserve"> archivos se realiza en la función Buscar, utilizando</w:t>
+      </w:r>
+      <w:r>
+        <w:t xml:space="preserve"> </w:t>
+      </w:r>
+      <w:r>
+        <w:t>una lista de archivos organizada por puntaje</w:t>
+      </w:r>
+      <w:r>
+        <w:t xml:space="preserve"> (usando </w:t>
+      </w:r>
+      <w:proofErr w:type="spellStart"/>
+      <w:r>
+        <w:t>EnumerarArchivos</w:t>
+      </w:r>
+      <w:proofErr w:type="spellEnd"/>
+      <w:r>
+        <w:t xml:space="preserve"> + LINQ)</w:t>
+      </w:r>
+      <w:r>
+        <w:t xml:space="preserve"> </w:t>
+      </w:r>
+      <w:r>
+        <w:t xml:space="preserve">y </w:t>
+      </w:r>
+      <w:proofErr w:type="spellStart"/>
+      <w:r>
+        <w:t>Parallel.ForEach</w:t>
+      </w:r>
+      <w:proofErr w:type="spellEnd"/>
+      <w:r>
+        <w:t xml:space="preserve"> </w:t>
+      </w:r>
+      <w:r>
+        <w:t xml:space="preserve">donde cada tarea del </w:t>
+      </w:r>
+      <w:proofErr w:type="spellStart"/>
+      <w:r>
+        <w:t>loop</w:t>
+      </w:r>
+      <w:proofErr w:type="spellEnd"/>
+      <w:r>
+        <w:t xml:space="preserve"> paralelo lee de un archivo, busca un texto y si existe este texto agrega </w:t>
+      </w:r>
+      <w:r>
+        <w:t xml:space="preserve">la ruta del archivo </w:t>
+      </w:r>
+      <w:r>
+        <w:t xml:space="preserve">a una </w:t>
+      </w:r>
+      <w:proofErr w:type="spellStart"/>
+      <w:r>
+        <w:t>ConcurrentBag</w:t>
+      </w:r>
+      <w:proofErr w:type="spellEnd"/>
+      <w:r>
+        <w:t>.</w:t>
+      </w:r>
+    </w:p>
+    <w:p/>
+    <w:p>
+      <w:pPr>
+        <w:pStyle w:val="Heading2"/>
+      </w:pPr>
+      <w:r>
+        <w:t>Motor de Sugerencias Especulativas</w:t>
+      </w:r>
+    </w:p>
+    <w:p>
+      <w:r>
+        <w:t>Módulo que, mientras el usuario escribe su consulta, trata de predecir la siguiente palabra ejecutando tareas especulativas en segundo plano</w:t>
+      </w:r>
+      <w:r>
+        <w:t xml:space="preserve"> </w:t>
+      </w:r>
+      <w:r>
+        <w:t>mostrando la palabra en un texto gris sin bloquear la interfaz de comandos</w:t>
+      </w:r>
+      <w:r>
+        <w:t xml:space="preserve"> la cual </w:t>
+      </w:r>
+      <w:r>
+        <w:t>que se puede aceptar dándole a la tecla TAB o bien ignorarla dándole a ENTER para buscar.</w:t>
+      </w:r>
+    </w:p>
+    <w:p>
+      <w:pPr>
+        <w:pStyle w:val="Heading2"/>
+      </w:pPr>
+      <w:r>
+        <w:lastRenderedPageBreak/>
+        <w:t>Capa de Datos</w:t>
+      </w:r>
+    </w:p>
+    <w:p>
+      <w:r>
+        <w:t>M</w:t>
+      </w:r>
+      <w:r>
+        <w:t>ó</w:t>
+      </w:r>
+      <w:r>
+        <w:t xml:space="preserve">dulo el cual, como su nombre indica, </w:t>
+      </w:r>
+      <w:r>
+        <w:t>se comunica con la base de datos que a su vez almacena:</w:t>
+      </w:r>
+    </w:p>
+    <w:p>
+      <w:pPr>
+        <w:pStyle w:val="ListParagraph"/>
+        <w:numPr>
+          <w:ilvl w:val="0"/>
+          <w:numId w:val="3"/>
+        </w:numPr>
+      </w:pPr>
+      <w:r>
+        <w:t>Los puntajes de los documentos.</w:t>
+      </w:r>
+    </w:p>
+    <w:p>
+      <w:pPr>
+        <w:pStyle w:val="ListParagraph"/>
+        <w:numPr>
+          <w:ilvl w:val="0"/>
+          <w:numId w:val="3"/>
+        </w:numPr>
+      </w:pPr>
+      <w:r>
+        <w:t>Las métricas de rendimiento.</w:t>
+      </w:r>
+    </w:p>
+    <w:p>
+      <w:pPr>
+        <w:pStyle w:val="ListParagraph"/>
+        <w:numPr>
+          <w:ilvl w:val="0"/>
+          <w:numId w:val="3"/>
+        </w:numPr>
+      </w:pPr>
+      <w:r>
+        <w:t>Los logs del sistema.</w:t>
+      </w:r>
+    </w:p>
+    <w:p>
+      <w:pPr>
+        <w:pStyle w:val="ListParagraph"/>
+        <w:numPr>
+          <w:ilvl w:val="0"/>
+          <w:numId w:val="3"/>
+        </w:numPr>
+      </w:pPr>
+      <w:r>
+        <w:t>Los contenidos de los documentos.</w:t>
+      </w:r>
+    </w:p>
+    <w:p/>
+    <w:p>
+      <w:r>
+        <w:t>Dicho esto, tiene funciones que interactúan con todos estos datos y sirven como un punto para que el código en el sistema realice operaciones con los datos sin el esfuerzo de interactuar con la base de datos.</w:t>
+      </w:r>
+    </w:p>
+    <w:p/>
+    <w:p>
+      <w:pPr>
+        <w:pStyle w:val="Heading2"/>
+      </w:pPr>
+      <w:r>
+        <w:t>Métricas</w:t>
+      </w:r>
+    </w:p>
+    <w:p>
+      <w:r>
+        <w:t>Un m</w:t>
+      </w:r>
+      <w:r>
+        <w:t>ó</w:t>
+      </w:r>
+      <w:r>
+        <w:t>dulo que se enfoca en las métricas y el análisis del rendimiento, contando con funciones que mid</w:t>
+      </w:r>
+      <w:r>
+        <w:t>e</w:t>
+      </w:r>
+      <w:r>
+        <w:t xml:space="preserve">n </w:t>
+      </w:r>
+      <w:r>
+        <w:t xml:space="preserve">las </w:t>
+      </w:r>
+      <w:r>
+        <w:t xml:space="preserve">métricas </w:t>
+      </w:r>
+      <w:r>
+        <w:t xml:space="preserve">en las funciones esenciales del sistema </w:t>
+      </w:r>
+      <w:r>
+        <w:t xml:space="preserve">y </w:t>
+      </w:r>
+      <w:r>
+        <w:t xml:space="preserve">que </w:t>
+      </w:r>
+      <w:r>
+        <w:t>almacen</w:t>
+      </w:r>
+      <w:r>
+        <w:t>a</w:t>
+      </w:r>
+      <w:r>
+        <w:t xml:space="preserve"> los resultados usando la capa de datos.</w:t>
+      </w:r>
+    </w:p>
+    <w:p/>
+    <w:p>
       <w:pPr>
         <w:pStyle w:val="Heading1"/>
       </w:pPr>
@@ -1422,15 +2214,20 @@
     </w:p>
     <w:p>
       <w:r>
-        <w:t>El motor de búsqueda paralelo fue implementado en la clase MotorBusquedaSingleton, en donde se centra toda la lógica de búsqueda y se maneja de forma segura el acceso concurrente a los archivos del directorio de trabajo seleccionado por el usuario.</w:t>
-      </w:r>
-    </w:p>
-    <w:p>
-      <w:r>
-        <w:t xml:space="preserve">Su arquitectura está diseñada para ofrecer </w:t>
-      </w:r>
-      <w:r>
-        <w:t>una búsqueda rápida, robusta y totalmente paralelizada, evitando además bloqueos por los permisos y también asegurando la eficiencia cuando se trabaje con un gran volumen de archivos.</w:t>
+        <w:t xml:space="preserve">El motor de búsqueda paralelo fue implementado en la clase </w:t>
+      </w:r>
+      <w:proofErr w:type="spellStart"/>
+      <w:r>
+        <w:t>MotorBusquedaSingleton</w:t>
+      </w:r>
+      <w:proofErr w:type="spellEnd"/>
+      <w:r>
+        <w:t>, en donde se centra toda la lógica de búsqueda y se maneja de forma segura el acceso concurrente a los archivos del directorio de trabajo seleccionado por el usuario.</w:t>
+      </w:r>
+    </w:p>
+    <w:p>
+      <w:r>
+        <w:t>Su arquitectura está diseñada para ofrecer una búsqueda rápida, robusta y totalmente paralelizada, evitando además bloqueos por los permisos y también asegurando la eficiencia cuando se trabaje con un gran volumen de archivos.</w:t>
       </w:r>
     </w:p>
     <w:p/>
@@ -1439,24 +2236,55 @@
         <w:t xml:space="preserve">El patrón utilizado </w:t>
       </w:r>
       <w:r>
-        <w:t>en la implementación de la clase es el patrón singleton, el cual garantiza que todo el sistema trabaje con solo una única instancia que se comparta.</w:t>
-      </w:r>
-    </w:p>
-    <w:p>
-      <w:r>
-        <w:t>La creación de esta instancia a su vez se protege con un lock, el cual, como se aprendió en clases, previene problemas de condiciones de carrera al inicializar la instancia en múltiples hilos.</w:t>
-      </w:r>
-    </w:p>
-    <w:p/>
-    <w:p>
-      <w:r>
+        <w:t xml:space="preserve">en la implementación de la clase es el patrón </w:t>
+      </w:r>
+      <w:proofErr w:type="spellStart"/>
+      <w:r>
+        <w:t>singleton</w:t>
+      </w:r>
+      <w:proofErr w:type="spellEnd"/>
+      <w:r>
+        <w:t>, el cual garantiza que todo el sistema trabaje con solo una única instancia que se comparta.</w:t>
+      </w:r>
+    </w:p>
+    <w:p>
+      <w:r>
+        <w:t xml:space="preserve">La creación de esta instancia a su vez se protege con un </w:t>
+      </w:r>
+      <w:proofErr w:type="spellStart"/>
+      <w:r>
+        <w:t>lock</w:t>
+      </w:r>
+      <w:proofErr w:type="spellEnd"/>
+      <w:r>
+        <w:t>, el cual, como se aprendió en</w:t>
+      </w:r>
+      <w:r>
+        <w:t xml:space="preserve"> las</w:t>
+      </w:r>
+      <w:r>
+        <w:t xml:space="preserve"> clases, previene problemas de condiciones de carrera al inicializar la instancia en múltiples hilos.</w:t>
+      </w:r>
+    </w:p>
+    <w:p/>
+    <w:p>
+      <w:r>
+        <w:lastRenderedPageBreak/>
         <w:t xml:space="preserve">A su vez, la implementación de la búsqueda </w:t>
       </w:r>
       <w:r>
         <w:t xml:space="preserve">como tal </w:t>
       </w:r>
       <w:r>
-        <w:t xml:space="preserve">se hizo de forma paralelizada con la función de la TPL llamada Parallel.ForEach, </w:t>
+        <w:t xml:space="preserve">se hizo de forma paralelizada con la función de la TPL llamada </w:t>
+      </w:r>
+      <w:proofErr w:type="spellStart"/>
+      <w:r>
+        <w:t>Parallel.ForEach</w:t>
+      </w:r>
+      <w:proofErr w:type="spellEnd"/>
+      <w:r>
+        <w:t xml:space="preserve">, </w:t>
       </w:r>
       <w:r>
         <w:t xml:space="preserve">con esta función lanzamos tareas que buscan </w:t>
@@ -1480,8 +2308,13 @@
         <w:t xml:space="preserve">la ruta </w:t>
       </w:r>
       <w:r>
-        <w:t>del archivo a una ConcurrentBag</w:t>
-      </w:r>
+        <w:t xml:space="preserve">del archivo a una </w:t>
+      </w:r>
+      <w:proofErr w:type="spellStart"/>
+      <w:r>
+        <w:t>ConcurrentBag</w:t>
+      </w:r>
+      <w:proofErr w:type="spellEnd"/>
       <w:r>
         <w:t xml:space="preserve"> la cual posteriormente se usa como resultado</w:t>
       </w:r>
@@ -1492,38 +2325,59 @@
     <w:p/>
     <w:p>
       <w:r>
-        <w:t>Estos archivos se obtienen con una función llamada EnumerarArchivos, la cual es una re-implementacion segura de la función ya existente Directory.EnumerateFiles</w:t>
-      </w:r>
+        <w:t xml:space="preserve">Estos archivos se obtienen con una función llamada </w:t>
+      </w:r>
+      <w:proofErr w:type="spellStart"/>
+      <w:r>
+        <w:t>EnumerarArchivos</w:t>
+      </w:r>
+      <w:proofErr w:type="spellEnd"/>
+      <w:r>
+        <w:t xml:space="preserve">, la cual es una </w:t>
+      </w:r>
+      <w:proofErr w:type="spellStart"/>
+      <w:r>
+        <w:t>re-implementacion</w:t>
+      </w:r>
+      <w:proofErr w:type="spellEnd"/>
+      <w:r>
+        <w:t xml:space="preserve"> segura de la función ya existente </w:t>
+      </w:r>
+      <w:proofErr w:type="spellStart"/>
+      <w:r>
+        <w:t>Directory.EnumerateFiles</w:t>
+      </w:r>
+      <w:proofErr w:type="spellEnd"/>
+      <w:r>
+        <w:t xml:space="preserve"> que gestiona errores de forma correcta y obtiene una lista de archivos con prioridad (un buen puntaje)</w:t>
+      </w:r>
+      <w:r>
+        <w:t xml:space="preserve">. La razón de </w:t>
+      </w:r>
+      <w:r>
+        <w:t xml:space="preserve">la </w:t>
+      </w:r>
+      <w:proofErr w:type="spellStart"/>
+      <w:r>
+        <w:t>re-implementación</w:t>
+      </w:r>
+      <w:proofErr w:type="spellEnd"/>
+      <w:r>
+        <w:t xml:space="preserve"> de </w:t>
+      </w:r>
+      <w:proofErr w:type="spellStart"/>
+      <w:r>
+        <w:t>Directory.EnumerateFiles</w:t>
+      </w:r>
+      <w:proofErr w:type="spellEnd"/>
       <w:r>
         <w:t xml:space="preserve"> </w:t>
       </w:r>
       <w:r>
-        <w:t>que gestiona errores de forma correcta</w:t>
-      </w:r>
-      <w:r>
-        <w:t xml:space="preserve"> y obtiene una lista de archivos con prioridad (un buen puntaje)</w:t>
-      </w:r>
-      <w:r>
-        <w:t xml:space="preserve">. La razón de </w:t>
-      </w:r>
-      <w:r>
-        <w:t xml:space="preserve">la re-implementación de </w:t>
-      </w:r>
-      <w:r>
-        <w:t>Directory.EnumerateFiles</w:t>
-      </w:r>
-      <w:r>
-        <w:t xml:space="preserve"> </w:t>
-      </w:r>
-      <w:r>
         <w:t xml:space="preserve">es que esta </w:t>
       </w:r>
       <w:r>
-        <w:t xml:space="preserve">mostro ser una </w:t>
-      </w:r>
-      <w:r>
-        <w:lastRenderedPageBreak/>
-        <w:t xml:space="preserve">función con la que es tediosa de trabajar porque </w:t>
+        <w:t xml:space="preserve">mostro ser una función con la que es tediosa de trabajar porque </w:t>
       </w:r>
       <w:r>
         <w:rPr>
@@ -1539,7 +2393,23 @@
     <w:p/>
     <w:p>
       <w:r>
-        <w:t>Para concluir con este tema, este módulo posee una función llamada “AbrirArchivo”, la cual con Process.Start hace posible el abrir los archivos que se busquen en Windows, GNU/Linux y Mac OS X.</w:t>
+        <w:t>Para concluir con este tema, este módulo posee una función llamada “</w:t>
+      </w:r>
+      <w:proofErr w:type="spellStart"/>
+      <w:r>
+        <w:t>AbrirArchivo</w:t>
+      </w:r>
+      <w:proofErr w:type="spellEnd"/>
+      <w:r>
+        <w:t xml:space="preserve">”, la cual con </w:t>
+      </w:r>
+      <w:proofErr w:type="spellStart"/>
+      <w:r>
+        <w:t>Process.Start</w:t>
+      </w:r>
+      <w:proofErr w:type="spellEnd"/>
+      <w:r>
+        <w:t xml:space="preserve"> hace posible el abrir los archivos que se busquen en Windows, GNU/Linux y Mac OS X.</w:t>
       </w:r>
     </w:p>
     <w:p/>
@@ -1575,7 +2445,15 @@
     </w:p>
     <w:p>
       <w:r>
-        <w:t>Cabe destacar también que la coordinación del equipo fue dirigida por el líder del equipo, el cual también se encargo de integrar todas las partes y asegurar la coherencia en todo el proyecto.</w:t>
+        <w:t xml:space="preserve">Cabe destacar también que la coordinación del equipo fue dirigida por el líder del equipo, el cual también se </w:t>
+      </w:r>
+      <w:proofErr w:type="spellStart"/>
+      <w:r>
+        <w:t>encargo</w:t>
+      </w:r>
+      <w:proofErr w:type="spellEnd"/>
+      <w:r>
+        <w:t xml:space="preserve"> de integrar todas las partes y asegurar la coherencia en todo el proyecto.</w:t>
       </w:r>
     </w:p>
     <w:p/>
@@ -1590,7 +2468,16 @@
         <w:pStyle w:val="Heading2"/>
       </w:pPr>
       <w:r>
-        <w:t>Rol 1 - Tech Lead</w:t>
+        <w:lastRenderedPageBreak/>
+        <w:t xml:space="preserve">Rol 1 - </w:t>
+      </w:r>
+      <w:proofErr w:type="spellStart"/>
+      <w:r>
+        <w:t>Tech</w:t>
+      </w:r>
+      <w:proofErr w:type="spellEnd"/>
+      <w:r>
+        <w:t xml:space="preserve"> Lead</w:t>
       </w:r>
     </w:p>
     <w:p>
@@ -1646,7 +2533,23 @@
         </w:numPr>
       </w:pPr>
       <w:r>
-        <w:t>Implementación del sistema de configuración y su correcta funcionalidad con los modos light, heavy, custom y optimized.</w:t>
+        <w:t xml:space="preserve">Implementación del sistema de configuración y su correcta funcionalidad con los modos light, heavy, </w:t>
+      </w:r>
+      <w:proofErr w:type="spellStart"/>
+      <w:r>
+        <w:t>custom</w:t>
+      </w:r>
+      <w:proofErr w:type="spellEnd"/>
+      <w:r>
+        <w:t xml:space="preserve"> y </w:t>
+      </w:r>
+      <w:proofErr w:type="spellStart"/>
+      <w:r>
+        <w:t>optimized</w:t>
+      </w:r>
+      <w:proofErr w:type="spellEnd"/>
+      <w:r>
+        <w:t>.</w:t>
       </w:r>
     </w:p>
     <w:p>
@@ -1670,7 +2573,6 @@
         </w:numPr>
       </w:pPr>
       <w:r>
-        <w:lastRenderedPageBreak/>
         <w:t>Desarrollo del motor de búsqueda paralelo, encargado de recorrer los archivos en múltiples hilos y analizar si tienen el texto de la consulta del usuario.</w:t>
       </w:r>
     </w:p>
@@ -1683,7 +2585,15 @@
         </w:numPr>
       </w:pPr>
       <w:r>
-        <w:t>Implementación del sistema de puntuación que le de prioridad a los archivos.</w:t>
+        <w:t xml:space="preserve">Implementación del sistema de puntuación que le </w:t>
+      </w:r>
+      <w:proofErr w:type="spellStart"/>
+      <w:r>
+        <w:t>de</w:t>
+      </w:r>
+      <w:proofErr w:type="spellEnd"/>
+      <w:r>
+        <w:t xml:space="preserve"> prioridad a los archivos.</w:t>
       </w:r>
     </w:p>
     <w:p>
@@ -1863,6 +2773,7 @@
         </w:numPr>
       </w:pPr>
       <w:r>
+        <w:lastRenderedPageBreak/>
         <w:t>Implementación</w:t>
       </w:r>
       <w:r>
@@ -1937,7 +2848,15 @@
         <w:t>Integrante</w:t>
       </w:r>
       <w:r>
-        <w:t>: Josue Daniel Bautista De Los Santos</w:t>
+        <w:t xml:space="preserve">: </w:t>
+      </w:r>
+      <w:proofErr w:type="spellStart"/>
+      <w:r>
+        <w:t>Josue</w:t>
+      </w:r>
+      <w:proofErr w:type="spellEnd"/>
+      <w:r>
+        <w:t xml:space="preserve"> Daniel Bautista De Los Santos</w:t>
       </w:r>
     </w:p>
     <w:p>
@@ -1949,15 +2868,19 @@
         <w:t>Aporte principal</w:t>
       </w:r>
       <w:r>
-        <w:t>: las pruebas unitarias en el folder /tests</w:t>
-      </w:r>
+        <w:t>: las pruebas unitarias en el folder /</w:t>
+      </w:r>
+      <w:proofErr w:type="spellStart"/>
+      <w:r>
+        <w:t>tests</w:t>
+      </w:r>
+      <w:proofErr w:type="spellEnd"/>
     </w:p>
     <w:p>
       <w:pPr>
         <w:pStyle w:val="Heading3"/>
       </w:pPr>
       <w:r>
-        <w:lastRenderedPageBreak/>
         <w:t>Responsabilidades en el código</w:t>
       </w:r>
     </w:p>
@@ -2035,7 +2958,23 @@
         <w:t>Integrante</w:t>
       </w:r>
       <w:r>
-        <w:t>: Isael De Jesus Besonias Reyes</w:t>
+        <w:t xml:space="preserve">: Isael De </w:t>
+      </w:r>
+      <w:proofErr w:type="spellStart"/>
+      <w:r>
+        <w:t>Jesus</w:t>
+      </w:r>
+      <w:proofErr w:type="spellEnd"/>
+      <w:r>
+        <w:t xml:space="preserve"> </w:t>
+      </w:r>
+      <w:proofErr w:type="spellStart"/>
+      <w:r>
+        <w:t>Besonias</w:t>
+      </w:r>
+      <w:proofErr w:type="spellEnd"/>
+      <w:r>
+        <w:t xml:space="preserve"> Reyes</w:t>
       </w:r>
     </w:p>
     <w:p>
@@ -2070,10 +3009,34 @@
         <w:t>Implementación</w:t>
       </w:r>
       <w:r>
-        <w:t xml:space="preserve"> del modulo de métricas, </w:t>
-      </w:r>
-      <w:r>
-        <w:t>donde se mide la latencia, speedup, eficiencia y throughput.</w:t>
+        <w:t xml:space="preserve"> del </w:t>
+      </w:r>
+      <w:proofErr w:type="spellStart"/>
+      <w:r>
+        <w:t>modulo</w:t>
+      </w:r>
+      <w:proofErr w:type="spellEnd"/>
+      <w:r>
+        <w:t xml:space="preserve"> de métricas, </w:t>
+      </w:r>
+      <w:r>
+        <w:t xml:space="preserve">donde se mide la latencia, </w:t>
+      </w:r>
+      <w:proofErr w:type="spellStart"/>
+      <w:r>
+        <w:t>speedup</w:t>
+      </w:r>
+      <w:proofErr w:type="spellEnd"/>
+      <w:r>
+        <w:t xml:space="preserve">, eficiencia y </w:t>
+      </w:r>
+      <w:proofErr w:type="spellStart"/>
+      <w:r>
+        <w:t>throughput</w:t>
+      </w:r>
+      <w:proofErr w:type="spellEnd"/>
+      <w:r>
+        <w:t>.</w:t>
       </w:r>
     </w:p>
     <w:p>
@@ -2138,6 +3101,7 @@
         <w:pStyle w:val="Heading2"/>
       </w:pPr>
       <w:r>
+        <w:lastRenderedPageBreak/>
         <w:t>Rol 5 - Desarrollador de Capa de Datos</w:t>
       </w:r>
     </w:p>
@@ -2226,84 +3190,180 @@
         </w:numPr>
       </w:pPr>
       <w:r>
+        <w:t>Redacción de la sección de conclusiones.</w:t>
+      </w:r>
+    </w:p>
+    <w:p>
+      <w:pPr>
+        <w:pStyle w:val="ListParagraph"/>
+        <w:numPr>
+          <w:ilvl w:val="0"/>
+          <w:numId w:val="3"/>
+        </w:numPr>
+      </w:pPr>
+      <w:r>
+        <w:t>Explicación técnica de la capa de datos en la sección de implementación técnica.</w:t>
+      </w:r>
+    </w:p>
+    <w:p/>
+    <w:p>
+      <w:pPr>
+        <w:pStyle w:val="Heading2"/>
+      </w:pPr>
+      <w:r>
+        <w:t>Herramientas de coordinación</w:t>
+      </w:r>
+    </w:p>
+    <w:p>
+      <w:r>
+        <w:t>Para la coordinación del trabajo de este proyecto, se utilizaron las siguientes herramientas:</w:t>
+      </w:r>
+    </w:p>
+    <w:p>
+      <w:pPr>
+        <w:pStyle w:val="ListParagraph"/>
+        <w:numPr>
+          <w:ilvl w:val="0"/>
+          <w:numId w:val="3"/>
+        </w:numPr>
+      </w:pPr>
+      <w:r>
+        <w:t>GitHub para alojar nuestro repositorio de código.</w:t>
+      </w:r>
+    </w:p>
+    <w:p>
+      <w:pPr>
+        <w:pStyle w:val="ListParagraph"/>
+        <w:numPr>
+          <w:ilvl w:val="0"/>
+          <w:numId w:val="3"/>
+        </w:numPr>
+      </w:pPr>
+      <w:r>
+        <w:t>Git para el trabajo en equipo sobre el código + el control de versiones de cada archivo.</w:t>
+      </w:r>
+    </w:p>
+    <w:p>
+      <w:pPr>
+        <w:pStyle w:val="ListParagraph"/>
+        <w:numPr>
+          <w:ilvl w:val="0"/>
+          <w:numId w:val="3"/>
+        </w:numPr>
+      </w:pPr>
+      <w:r>
+        <w:t>WhatsApp y reuniones breves para la coordinación rápida del proyecto + medio de comunicación principal.</w:t>
+      </w:r>
+    </w:p>
+    <w:p/>
+    <w:p>
+      <w:pPr>
+        <w:spacing w:after="160"/>
+        <w:jc w:val="left"/>
+        <w:rPr>
+          <w:b/>
+          <w:bCs/>
+          <w:sz w:val="32"/>
+          <w:szCs w:val="32"/>
+        </w:rPr>
+      </w:pPr>
+      <w:bookmarkStart w:id="10" w:name="_Toc215824353"/>
+      <w:r>
+        <w:br w:type="page"/>
+      </w:r>
+    </w:p>
+    <w:p>
+      <w:pPr>
+        <w:pStyle w:val="Heading1"/>
+      </w:pPr>
+      <w:r>
         <w:lastRenderedPageBreak/>
-        <w:t>Redacción de la sección de conclusiones.</w:t>
-      </w:r>
-    </w:p>
-    <w:p>
-      <w:pPr>
-        <w:pStyle w:val="ListParagraph"/>
-        <w:numPr>
-          <w:ilvl w:val="0"/>
-          <w:numId w:val="3"/>
-        </w:numPr>
-      </w:pPr>
-      <w:r>
-        <w:t>Explicación técnica de la capa de datos en la sección de implementación técnica.</w:t>
-      </w:r>
-    </w:p>
-    <w:p/>
-    <w:p>
-      <w:pPr>
-        <w:pStyle w:val="Heading2"/>
-      </w:pPr>
-      <w:r>
-        <w:t>Herramientas de coordinación</w:t>
-      </w:r>
-    </w:p>
-    <w:p>
-      <w:r>
-        <w:t>Para la coordinación del trabajo de este proyecto, se utilizaron las siguientes herramientas:</w:t>
-      </w:r>
-    </w:p>
-    <w:p>
-      <w:pPr>
-        <w:pStyle w:val="ListParagraph"/>
-        <w:numPr>
-          <w:ilvl w:val="0"/>
-          <w:numId w:val="3"/>
-        </w:numPr>
-      </w:pPr>
-      <w:r>
-        <w:t>GitHub para alojar nuestro repositorio de código.</w:t>
-      </w:r>
-    </w:p>
-    <w:p>
-      <w:pPr>
-        <w:pStyle w:val="ListParagraph"/>
-        <w:numPr>
-          <w:ilvl w:val="0"/>
-          <w:numId w:val="3"/>
-        </w:numPr>
-      </w:pPr>
-      <w:r>
-        <w:t>Git para el trabajo en equipo sobre el código + el control de versiones de cada archivo.</w:t>
-      </w:r>
-    </w:p>
-    <w:p>
-      <w:pPr>
-        <w:pStyle w:val="ListParagraph"/>
-        <w:numPr>
-          <w:ilvl w:val="0"/>
-          <w:numId w:val="3"/>
-        </w:numPr>
-      </w:pPr>
-      <w:r>
-        <w:t>WhatsApp y reuniones breves para la coordinación rápida del proyecto + medio de comunicación principal.</w:t>
-      </w:r>
-    </w:p>
-    <w:p/>
-    <w:p>
-      <w:pPr>
-        <w:pStyle w:val="Heading1"/>
-      </w:pPr>
-      <w:bookmarkStart w:id="10" w:name="_Toc215824353"/>
-      <w:r>
         <w:t>Conclusiones</w:t>
       </w:r>
       <w:bookmarkEnd w:id="10"/>
     </w:p>
     <w:p/>
+    <w:p>
+      <w:r>
+        <w:t>Este proyecto nos permitió desarrollar una solución completa que combina varias técnicas de programación paralela, el manejo de la concurrencia, la especulación y la persistencia de datos, temas los cuales son muy importantes de manejar para el mundo laboral.</w:t>
+      </w:r>
+    </w:p>
+    <w:p>
+      <w:r>
+        <w:t>El sistema a raíz de todo esto resulto ser uno eficiente, escalable y capaz de manejar grandes cantidades de archivos sin bloquear al usuario que lo esté utilizando.</w:t>
+      </w:r>
+    </w:p>
+    <w:p/>
+    <w:p>
+      <w:r>
+        <w:t>Gracias al uso del paralelismo, el tiempo de búsqueda se reduce de una forma considerable en comparación con un enfoque secuencial, además de que permite utilizar la especulación de forma simultánea mientras el usuario escribe.</w:t>
+      </w:r>
+    </w:p>
+    <w:p/>
+    <w:p>
+      <w:r>
+        <w:t>La capa de datos mejora la organización en general del sistema y ayuda a los demás módulos a interactuar con una base de datos de forma asincrónica, y finalmente, el motor de sugerencias agrega más productividad al uso del sistema al anticipar la intención del usuario y acelerando por lo tanto la interacción.</w:t>
+      </w:r>
+    </w:p>
+    <w:p/>
+    <w:p>
+      <w:r>
+        <w:t>Con todo esto dicho, se puede destacar que las técnicas que hemos aprendido como grupo en esta materia son aplicables a los problemas reales del mundo del software, abriendo así las puertas a sistemas que sean mas interactivos, eficientes y modernos.</w:t>
+      </w:r>
+    </w:p>
+    <w:p/>
+    <w:p>
+      <w:r>
+        <w:t xml:space="preserve">Ya para concluir, las líneas de mejora en este </w:t>
+      </w:r>
+      <w:r>
+        <w:t>proyecto podrían ser:</w:t>
+      </w:r>
+    </w:p>
+    <w:p>
+      <w:pPr>
+        <w:pStyle w:val="ListParagraph"/>
+        <w:numPr>
+          <w:ilvl w:val="0"/>
+          <w:numId w:val="3"/>
+        </w:numPr>
+      </w:pPr>
+      <w:r>
+        <w:t>Una manera alternativa de especulación, donde se adivine que archivos el usuario pueda necesitar en un entonces.</w:t>
+      </w:r>
+    </w:p>
+    <w:p>
+      <w:pPr>
+        <w:pStyle w:val="ListParagraph"/>
+        <w:numPr>
+          <w:ilvl w:val="0"/>
+          <w:numId w:val="3"/>
+        </w:numPr>
+      </w:pPr>
+      <w:r>
+        <w:t xml:space="preserve">Una reimplementación en un lenguaje como </w:t>
+      </w:r>
+      <w:proofErr w:type="spellStart"/>
+      <w:r>
+        <w:t>Rust</w:t>
+      </w:r>
+      <w:proofErr w:type="spellEnd"/>
+      <w:r>
+        <w:t>, donde el proyecto pueda ganar mejores latencias y seguridad.</w:t>
+      </w:r>
+    </w:p>
+    <w:p>
+      <w:pPr>
+        <w:pStyle w:val="ListParagraph"/>
+        <w:numPr>
+          <w:ilvl w:val="0"/>
+          <w:numId w:val="3"/>
+        </w:numPr>
+      </w:pPr>
+      <w:r>
+        <w:t>La adición de este a un sistema mas grande, que requiera de un motor de búsqueda y de sugerencias especulativas, donde se tengan más datos en los cuales especular.</w:t>
+      </w:r>
+    </w:p>
     <w:p>
       <w:r>
         <w:br w:type="page"/>
@@ -2321,9 +3381,23 @@
       <w:bookmarkEnd w:id="11"/>
     </w:p>
     <w:p>
-      <w:r>
-        <w:t xml:space="preserve">Refactoring Guru. (s.f.). </w:t>
-      </w:r>
+      <w:proofErr w:type="spellStart"/>
+      <w:r>
+        <w:t>Refactoring</w:t>
+      </w:r>
+      <w:proofErr w:type="spellEnd"/>
+      <w:r>
+        <w:t xml:space="preserve"> </w:t>
+      </w:r>
+      <w:proofErr w:type="spellStart"/>
+      <w:r>
+        <w:t>Guru</w:t>
+      </w:r>
+      <w:proofErr w:type="spellEnd"/>
+      <w:r>
+        <w:t xml:space="preserve">. (s.f.). </w:t>
+      </w:r>
+      <w:proofErr w:type="spellStart"/>
       <w:r>
         <w:rPr>
           <w:b/>
@@ -2331,6 +3405,7 @@
         </w:rPr>
         <w:t>Singleton</w:t>
       </w:r>
+      <w:proofErr w:type="spellEnd"/>
       <w:r>
         <w:t xml:space="preserve">. Recuperado de </w:t>
       </w:r>
@@ -2363,18 +3438,72 @@
       <w:r>
         <w:t xml:space="preserve">. </w:t>
       </w:r>
+      <w:proofErr w:type="spellStart"/>
       <w:r>
         <w:rPr>
           <w:b/>
           <w:bCs/>
         </w:rPr>
-        <w:t>Implementing the Singleton Pattern in C#</w:t>
-      </w:r>
-      <w:r>
-        <w:t>.</w:t>
-      </w:r>
-      <w:r>
-        <w:t xml:space="preserve"> Recuperado de </w:t>
+        <w:t>Implementing</w:t>
+      </w:r>
+      <w:proofErr w:type="spellEnd"/>
+      <w:r>
+        <w:rPr>
+          <w:b/>
+          <w:bCs/>
+        </w:rPr>
+        <w:t xml:space="preserve"> </w:t>
+      </w:r>
+      <w:proofErr w:type="spellStart"/>
+      <w:r>
+        <w:rPr>
+          <w:b/>
+          <w:bCs/>
+        </w:rPr>
+        <w:t>the</w:t>
+      </w:r>
+      <w:proofErr w:type="spellEnd"/>
+      <w:r>
+        <w:rPr>
+          <w:b/>
+          <w:bCs/>
+        </w:rPr>
+        <w:t xml:space="preserve"> </w:t>
+      </w:r>
+      <w:proofErr w:type="spellStart"/>
+      <w:r>
+        <w:rPr>
+          <w:b/>
+          <w:bCs/>
+        </w:rPr>
+        <w:t>Singleton</w:t>
+      </w:r>
+      <w:proofErr w:type="spellEnd"/>
+      <w:r>
+        <w:rPr>
+          <w:b/>
+          <w:bCs/>
+        </w:rPr>
+        <w:t xml:space="preserve"> </w:t>
+      </w:r>
+      <w:proofErr w:type="spellStart"/>
+      <w:r>
+        <w:rPr>
+          <w:b/>
+          <w:bCs/>
+        </w:rPr>
+        <w:t>Pattern</w:t>
+      </w:r>
+      <w:proofErr w:type="spellEnd"/>
+      <w:r>
+        <w:rPr>
+          <w:b/>
+          <w:bCs/>
+        </w:rPr>
+        <w:t xml:space="preserve"> in C#</w:t>
+      </w:r>
+      <w:r>
+        <w:t xml:space="preserve">. Recuperado de </w:t>
       </w:r>
       <w:hyperlink r:id="rId6" w:history="1">
         <w:r>

</xml_diff>

<commit_message>
Adicion del diagrama de componentes revision 1 Co-authored-by-mijailCortesTaveras
</commit_message>
<xml_diff>
--- a/docs/prog_paralela_documento_final.docx
+++ b/docs/prog_paralela_documento_final.docx
@@ -160,15 +160,7 @@
               <w:jc w:val="left"/>
             </w:pPr>
             <w:r>
-              <w:t xml:space="preserve">Daniel Javier De </w:t>
-            </w:r>
-            <w:proofErr w:type="spellStart"/>
-            <w:r>
-              <w:t>Leon</w:t>
-            </w:r>
-            <w:proofErr w:type="spellEnd"/>
-            <w:r>
-              <w:t xml:space="preserve"> Thomas</w:t>
+              <w:t>Daniel Javier De Leon Thomas</w:t>
             </w:r>
           </w:p>
         </w:tc>
@@ -198,13 +190,8 @@
             <w:pPr>
               <w:jc w:val="left"/>
             </w:pPr>
-            <w:proofErr w:type="spellStart"/>
-            <w:r>
-              <w:t>Josue</w:t>
-            </w:r>
-            <w:proofErr w:type="spellEnd"/>
-            <w:r>
-              <w:t xml:space="preserve"> Daniel Bautista De Los Santos</w:t>
+            <w:r>
+              <w:t>Josue Daniel Bautista De Los Santos</w:t>
             </w:r>
           </w:p>
         </w:tc>
@@ -235,23 +222,7 @@
               <w:jc w:val="left"/>
             </w:pPr>
             <w:r>
-              <w:t xml:space="preserve">Isael De </w:t>
-            </w:r>
-            <w:proofErr w:type="spellStart"/>
-            <w:r>
-              <w:t>Jesus</w:t>
-            </w:r>
-            <w:proofErr w:type="spellEnd"/>
-            <w:r>
-              <w:t xml:space="preserve"> </w:t>
-            </w:r>
-            <w:proofErr w:type="spellStart"/>
-            <w:r>
-              <w:t>Besonias</w:t>
-            </w:r>
-            <w:proofErr w:type="spellEnd"/>
-            <w:r>
-              <w:t xml:space="preserve"> Reyes</w:t>
+              <w:t>Isael De Jesus Besonias Reyes</w:t>
             </w:r>
           </w:p>
         </w:tc>
@@ -341,15 +312,7 @@
         <w:t xml:space="preserve"> </w:t>
       </w:r>
       <w:r>
-        <w:t xml:space="preserve">Erick Leonardo </w:t>
-      </w:r>
-      <w:proofErr w:type="spellStart"/>
-      <w:r>
-        <w:t>Perez</w:t>
-      </w:r>
-      <w:proofErr w:type="spellEnd"/>
-      <w:r>
-        <w:t xml:space="preserve"> Veloz</w:t>
+        <w:t>Erick Leonardo Perez Veloz</w:t>
       </w:r>
     </w:p>
     <w:p>
@@ -675,19 +638,7 @@
               <w:rPr>
                 <w:rStyle w:val="Hyperlink"/>
               </w:rPr>
-              <w:t>Descripció</w:t>
-            </w:r>
-            <w:r>
-              <w:rPr>
-                <w:rStyle w:val="Hyperlink"/>
-              </w:rPr>
-              <w:t>n</w:t>
-            </w:r>
-            <w:r>
-              <w:rPr>
-                <w:rStyle w:val="Hyperlink"/>
-              </w:rPr>
-              <w:t xml:space="preserve"> del Problema</w:t>
+              <w:t>Descripción del Problema</w:t>
             </w:r>
             <w:r>
               <w:rPr>
@@ -1273,15 +1224,7 @@
     <w:p/>
     <w:p>
       <w:r>
-        <w:t xml:space="preserve">El crecimiento de los repositorios de código y proyectos con miles de archivos de texto ha generado una necesidad de herramientas de búsqueda </w:t>
-      </w:r>
-      <w:proofErr w:type="spellStart"/>
-      <w:r>
-        <w:t>mas</w:t>
-      </w:r>
-      <w:proofErr w:type="spellEnd"/>
-      <w:r>
-        <w:t xml:space="preserve"> rápidas y eficientes que las que </w:t>
+        <w:t xml:space="preserve">El crecimiento de los repositorios de código y proyectos con miles de archivos de texto ha generado una necesidad de herramientas de búsqueda mas rápidas y eficientes que las que </w:t>
       </w:r>
       <w:r>
         <w:t xml:space="preserve">ya </w:t>
@@ -1391,23 +1334,7 @@
         </w:numPr>
       </w:pPr>
       <w:r>
-        <w:t xml:space="preserve">Comparar el rendimiento paralelo con versiones secuenciales de algoritmos mediante métricas como el </w:t>
-      </w:r>
-      <w:proofErr w:type="spellStart"/>
-      <w:r>
-        <w:t>speedup</w:t>
-      </w:r>
-      <w:proofErr w:type="spellEnd"/>
-      <w:r>
-        <w:t xml:space="preserve">, la eficiencia, la latencia y el </w:t>
-      </w:r>
-      <w:proofErr w:type="spellStart"/>
-      <w:r>
-        <w:t>throughput</w:t>
-      </w:r>
-      <w:proofErr w:type="spellEnd"/>
-      <w:r>
-        <w:t>.</w:t>
+        <w:t>Comparar el rendimiento paralelo con versiones secuenciales de algoritmos mediante métricas como el speedup, la eficiencia, la latencia y el throughput.</w:t>
       </w:r>
     </w:p>
     <w:p>
@@ -1456,45 +1383,13 @@
     </w:p>
     <w:p>
       <w:r>
-        <w:t xml:space="preserve">Sin embargo, la mayoría de estas implementaciones realizan esta búsqueda de una forma secuencial, bloqueante y por lo tanto sin aprovechar de una manera adecuada los recursos del sistema, esto a su vez provoca tiempos de respuestas altos, una baja eficiencia y un uso limitado del hardware que </w:t>
-      </w:r>
-      <w:proofErr w:type="spellStart"/>
-      <w:r>
-        <w:t>esta</w:t>
-      </w:r>
-      <w:proofErr w:type="spellEnd"/>
-      <w:r>
-        <w:t xml:space="preserve"> disponible.</w:t>
-      </w:r>
-    </w:p>
-    <w:p/>
-    <w:p>
-      <w:r>
-        <w:t xml:space="preserve">El problema se hace </w:t>
-      </w:r>
-      <w:proofErr w:type="spellStart"/>
-      <w:r>
-        <w:t>aun</w:t>
-      </w:r>
-      <w:proofErr w:type="spellEnd"/>
-      <w:r>
-        <w:t xml:space="preserve"> </w:t>
-      </w:r>
-      <w:proofErr w:type="spellStart"/>
-      <w:r>
-        <w:t>mas</w:t>
-      </w:r>
-      <w:proofErr w:type="spellEnd"/>
-      <w:r>
-        <w:t xml:space="preserve"> claro cuando el </w:t>
-      </w:r>
-      <w:proofErr w:type="spellStart"/>
-      <w:r>
-        <w:t>numero</w:t>
-      </w:r>
-      <w:proofErr w:type="spellEnd"/>
-      <w:r>
-        <w:t xml:space="preserve"> de archivos crece, cuando las carpetas contienen rutas que están protegidas o cuando el usuario realiza las búsquedas de una forma repetitiva, y ni mencionar que la experiencia del usuario por lo general se ve afectada por interfaces que son poco reactivas y que esperan a que la búsqueda finalice para mostrar resultados o sugerencias.</w:t>
+        <w:t>Sin embargo, la mayoría de estas implementaciones realizan esta búsqueda de una forma secuencial, bloqueante y por lo tanto sin aprovechar de una manera adecuada los recursos del sistema, esto a su vez provoca tiempos de respuestas altos, una baja eficiencia y un uso limitado del hardware que esta disponible.</w:t>
+      </w:r>
+    </w:p>
+    <w:p/>
+    <w:p>
+      <w:r>
+        <w:t>El problema se hace aun mas claro cuando el numero de archivos crece, cuando las carpetas contienen rutas que están protegidas o cuando el usuario realiza las búsquedas de una forma repetitiva, y ni mencionar que la experiencia del usuario por lo general se ve afectada por interfaces que son poco reactivas y que esperan a que la búsqueda finalice para mostrar resultados o sugerencias.</w:t>
       </w:r>
     </w:p>
     <w:p/>
@@ -1611,24 +1506,11 @@
         <w:t>La ejecución simultanea de múltiples tareas</w:t>
       </w:r>
       <w:r>
-        <w:t xml:space="preserve">, porque en la capa de datos, el motor de búsqueda y el motor de sugerencias especulativas utilizamos la TPL y funciones como </w:t>
-      </w:r>
-      <w:proofErr w:type="spellStart"/>
-      <w:r>
-        <w:t>Parallel.ForEach</w:t>
-      </w:r>
-      <w:proofErr w:type="spellEnd"/>
-      <w:r>
-        <w:t xml:space="preserve"> y </w:t>
-      </w:r>
-      <w:proofErr w:type="spellStart"/>
-      <w:r>
-        <w:t>Task.Ru</w:t>
+        <w:t>, porque en la capa de datos, el motor de búsqueda y el motor de sugerencias especulativas utilizamos la TPL y funciones como Parallel.ForEach y Task.Ru</w:t>
       </w:r>
       <w:r>
         <w:t>n</w:t>
       </w:r>
-      <w:proofErr w:type="spellEnd"/>
       <w:r>
         <w:t>, funciones las cuales nos permiten paralelizar nuestros algoritmos y por lo tanto acelerar los tiempos de búsqueda, distribuyendo además las cargas entre los varios núcleos del procesador.</w:t>
       </w:r>
@@ -1643,31 +1525,7 @@
         <w:t>La necesidad de compartir datos entre las tareas</w:t>
       </w:r>
       <w:r>
-        <w:t xml:space="preserve">, porque, por ejemplo, en el motor de búsqueda las tareas se comparten el texto de búsqueda, los metadatos de los archivos y contenedores </w:t>
-      </w:r>
-      <w:proofErr w:type="spellStart"/>
-      <w:r>
-        <w:t>thread-safe</w:t>
-      </w:r>
-      <w:proofErr w:type="spellEnd"/>
-      <w:r>
-        <w:t xml:space="preserve"> específicamente de tipo </w:t>
-      </w:r>
-      <w:proofErr w:type="spellStart"/>
-      <w:r>
-        <w:t>ConcurrentBag</w:t>
-      </w:r>
-      <w:proofErr w:type="spellEnd"/>
-      <w:r>
-        <w:t>&lt;</w:t>
-      </w:r>
-      <w:proofErr w:type="spellStart"/>
-      <w:r>
-        <w:t>string</w:t>
-      </w:r>
-      <w:proofErr w:type="spellEnd"/>
-      <w:r>
-        <w:t>&gt;, donde se almacenan los resultados de la búsqueda.</w:t>
+        <w:t>, porque, por ejemplo, en el motor de búsqueda las tareas se comparten el texto de búsqueda, los metadatos de los archivos y contenedores thread-safe específicamente de tipo ConcurrentBag&lt;string&gt;, donde se almacenan los resultados de la búsqueda.</w:t>
       </w:r>
     </w:p>
     <w:p/>
@@ -1677,57 +1535,26 @@
           <w:b/>
           <w:bCs/>
         </w:rPr>
-        <w:t>La e</w:t>
-      </w:r>
+        <w:t>La exploración de diferentes estrategias de paralelización</w:t>
+      </w:r>
+      <w:r>
+        <w:t>,</w:t>
+      </w:r>
+      <w:r>
+        <w:t xml:space="preserve"> porque en nuestro sistema </w:t>
+      </w:r>
+      <w:r>
+        <w:t>implementamos varias estrategias de paralelización, siendo las destacadas el particionamiento dinámico del trabajo que se da automáticamente con la TPL, la distribución de carga en procesamiento entre los archivos con Parallel.ForEach, el paralelismo controlado por configuraciones personalizadas por el usuario y las tareas asincrónicas en la capa de datos y la interfaz de comandos.</w:t>
+      </w:r>
+    </w:p>
+    <w:p/>
+    <w:p>
       <w:r>
         <w:rPr>
           <w:b/>
           <w:bCs/>
         </w:rPr>
-        <w:t>xploración de diferentes estrategias de paralelización</w:t>
-      </w:r>
-      <w:r>
-        <w:t>,</w:t>
-      </w:r>
-      <w:r>
-        <w:t xml:space="preserve"> porque en nuestro sistema </w:t>
-      </w:r>
-      <w:r>
-        <w:t xml:space="preserve">implementamos varias estrategias de paralelización, siendo las destacadas el particionamiento dinámico del trabajo que se da automáticamente con la TPL, la distribución de carga en procesamiento entre los archivos con </w:t>
-      </w:r>
-      <w:proofErr w:type="spellStart"/>
-      <w:r>
-        <w:t>Parallel.ForEach</w:t>
-      </w:r>
-      <w:proofErr w:type="spellEnd"/>
-      <w:r>
-        <w:t>, el paralelismo controlado por configuraciones personalizadas por el usuario y las tareas asincrónicas en la capa de datos y la interfaz de comandos.</w:t>
-      </w:r>
-    </w:p>
-    <w:p/>
-    <w:p>
-      <w:r>
-        <w:rPr>
-          <w:b/>
-          <w:bCs/>
-        </w:rPr>
-        <w:t xml:space="preserve">La capacidad de escalamiento con </w:t>
-      </w:r>
-      <w:proofErr w:type="spellStart"/>
-      <w:r>
-        <w:rPr>
-          <w:b/>
-          <w:bCs/>
-        </w:rPr>
-        <w:t>mas</w:t>
-      </w:r>
-      <w:proofErr w:type="spellEnd"/>
-      <w:r>
-        <w:rPr>
-          <w:b/>
-          <w:bCs/>
-        </w:rPr>
-        <w:t xml:space="preserve"> recursos</w:t>
+        <w:t>La capacidad de escalamiento con mas recursos</w:t>
       </w:r>
       <w:r>
         <w:t>, porque nuestro sistema respeta las opciones configuradas por el usuario, las cuales permiten asignar de forma correcta los recursos al sistema</w:t>
@@ -1774,44 +1601,26 @@
           <w:numId w:val="3"/>
         </w:numPr>
       </w:pPr>
-      <w:proofErr w:type="spellStart"/>
       <w:r>
         <w:t>C</w:t>
       </w:r>
       <w:r>
-        <w:t>ustom</w:t>
-      </w:r>
-      <w:proofErr w:type="spellEnd"/>
-      <w:r>
-        <w:t xml:space="preserve"> donde el sistema utiliza cuantos núcleos/hilos el usuario desee con la opción de hilos</w:t>
-      </w:r>
-    </w:p>
-    <w:p>
-      <w:pPr>
-        <w:pStyle w:val="ListParagraph"/>
-        <w:numPr>
-          <w:ilvl w:val="0"/>
-          <w:numId w:val="3"/>
-        </w:numPr>
-      </w:pPr>
-      <w:proofErr w:type="spellStart"/>
+        <w:t>ustom donde el sistema utiliza cuantos núcleos/hilos el usuario desee con la opción de hilos</w:t>
+      </w:r>
+    </w:p>
+    <w:p>
+      <w:pPr>
+        <w:pStyle w:val="ListParagraph"/>
+        <w:numPr>
+          <w:ilvl w:val="0"/>
+          <w:numId w:val="3"/>
+        </w:numPr>
+      </w:pPr>
       <w:r>
         <w:t>O</w:t>
       </w:r>
       <w:r>
-        <w:t>ptimized</w:t>
-      </w:r>
-      <w:proofErr w:type="spellEnd"/>
-      <w:r>
-        <w:t xml:space="preserve"> que simplemente es </w:t>
-      </w:r>
-      <w:proofErr w:type="spellStart"/>
-      <w:r>
-        <w:t>MaxDegreeOfParallelism</w:t>
-      </w:r>
-      <w:proofErr w:type="spellEnd"/>
-      <w:r>
-        <w:t xml:space="preserve"> = -1, lo cual deja que la TPL optimice cuantos hilos o núcleos se utilicen.</w:t>
+        <w:t>ptimized que simplemente es MaxDegreeOfParallelism = -1, lo cual deja que la TPL optimice cuantos hilos o núcleos se utilicen.</w:t>
       </w:r>
     </w:p>
     <w:p/>
@@ -1834,23 +1643,7 @@
         <w:t>Las métricas de evaluación del rendimiento</w:t>
       </w:r>
       <w:r>
-        <w:t xml:space="preserve">, porque el proyecto registra la latencia en los algoritmos, el </w:t>
-      </w:r>
-      <w:proofErr w:type="spellStart"/>
-      <w:r>
-        <w:t>speedup</w:t>
-      </w:r>
-      <w:proofErr w:type="spellEnd"/>
-      <w:r>
-        <w:t xml:space="preserve">, la eficiencia y el </w:t>
-      </w:r>
-      <w:proofErr w:type="spellStart"/>
-      <w:r>
-        <w:t>throughput</w:t>
-      </w:r>
-      <w:proofErr w:type="spellEnd"/>
-      <w:r>
-        <w:t xml:space="preserve"> que son los documentos de texto procesados por segundo.</w:t>
+        <w:t>, porque el proyecto registra la latencia en los algoritmos, el speedup, la eficiencia y el throughput que son los documentos de texto procesados por segundo.</w:t>
       </w:r>
     </w:p>
     <w:p/>
@@ -1912,15 +1705,7 @@
     </w:p>
     <w:p>
       <w:r>
-        <w:t xml:space="preserve">Estos módulos a su vez se implementan mayormente como clases </w:t>
-      </w:r>
-      <w:proofErr w:type="spellStart"/>
-      <w:r>
-        <w:t>Singleton</w:t>
-      </w:r>
-      <w:proofErr w:type="spellEnd"/>
-      <w:r>
-        <w:t>, las cuales se instancian una sola vez y son compartidas por todo el sistema.</w:t>
+        <w:t>Estos módulos a su vez se implementan mayormente como clases Singleton, las cuales se instancian una sola vez y son compartidas por todo el sistema.</w:t>
       </w:r>
     </w:p>
     <w:p/>
@@ -1943,23 +1728,7 @@
         <w:t>Donde ocurre toda la “magia” del sistema en cuanto a búsqueda de archivos</w:t>
       </w:r>
       <w:r>
-        <w:t xml:space="preserve"> e implementa funciones esenciales como Buscar, </w:t>
-      </w:r>
-      <w:proofErr w:type="spellStart"/>
-      <w:r>
-        <w:t>AbrirArchivo</w:t>
-      </w:r>
-      <w:proofErr w:type="spellEnd"/>
-      <w:r>
-        <w:t xml:space="preserve"> y </w:t>
-      </w:r>
-      <w:proofErr w:type="spellStart"/>
-      <w:r>
-        <w:t>EnumerarArchivos</w:t>
-      </w:r>
-      <w:proofErr w:type="spellEnd"/>
-      <w:r>
-        <w:t>.</w:t>
+        <w:t xml:space="preserve"> e implementa funciones esenciales como Buscar, AbrirArchivo y EnumerarArchivos.</w:t>
       </w:r>
     </w:p>
     <w:p/>
@@ -1980,58 +1749,29 @@
         <w:t xml:space="preserve"> archivos se realiza en la función Buscar, utilizando</w:t>
       </w:r>
       <w:r>
+        <w:t xml:space="preserve"> una lista de archivos organizada por puntaje (usando EnumerarArchivos + LINQ)</w:t>
+      </w:r>
+      <w:r>
         <w:t xml:space="preserve"> </w:t>
       </w:r>
       <w:r>
-        <w:t>una lista de archivos organizada por puntaje</w:t>
-      </w:r>
-      <w:r>
-        <w:t xml:space="preserve"> (usando </w:t>
-      </w:r>
-      <w:proofErr w:type="spellStart"/>
-      <w:r>
-        <w:t>EnumerarArchivos</w:t>
-      </w:r>
-      <w:proofErr w:type="spellEnd"/>
-      <w:r>
-        <w:t xml:space="preserve"> + LINQ)</w:t>
+        <w:t xml:space="preserve">y </w:t>
+      </w:r>
+      <w:r>
+        <w:t>Parallel.ForEach</w:t>
       </w:r>
       <w:r>
         <w:t xml:space="preserve"> </w:t>
       </w:r>
       <w:r>
-        <w:t xml:space="preserve">y </w:t>
-      </w:r>
-      <w:proofErr w:type="spellStart"/>
-      <w:r>
-        <w:t>Parallel.ForEach</w:t>
-      </w:r>
-      <w:proofErr w:type="spellEnd"/>
-      <w:r>
-        <w:t xml:space="preserve"> </w:t>
-      </w:r>
-      <w:r>
-        <w:t xml:space="preserve">donde cada tarea del </w:t>
-      </w:r>
-      <w:proofErr w:type="spellStart"/>
-      <w:r>
-        <w:t>loop</w:t>
-      </w:r>
-      <w:proofErr w:type="spellEnd"/>
-      <w:r>
-        <w:t xml:space="preserve"> paralelo lee de un archivo, busca un texto y si existe este texto agrega </w:t>
+        <w:t xml:space="preserve">donde cada tarea del loop paralelo lee de un archivo, busca un texto y si existe este texto agrega </w:t>
       </w:r>
       <w:r>
         <w:t xml:space="preserve">la ruta del archivo </w:t>
       </w:r>
       <w:r>
-        <w:t xml:space="preserve">a una </w:t>
-      </w:r>
-      <w:proofErr w:type="spellStart"/>
-      <w:r>
-        <w:t>ConcurrentBag</w:t>
-      </w:r>
-      <w:proofErr w:type="spellEnd"/>
+        <w:t>a una ConcurrentBag</w:t>
+      </w:r>
       <w:r>
         <w:t>.</w:t>
       </w:r>
@@ -2192,10 +1932,81 @@
     <w:p/>
     <w:p>
       <w:pPr>
+        <w:pStyle w:val="Heading2"/>
+      </w:pPr>
+      <w:r>
+        <w:t>Diagrama de Componentes UML</w:t>
+      </w:r>
+    </w:p>
+    <w:p>
+      <w:r>
+        <w:rPr>
+          <w:noProof/>
+        </w:rPr>
+        <w:drawing>
+          <wp:inline distT="0" distB="0" distL="0" distR="0" wp14:anchorId="2B2ACA04" wp14:editId="230148D4">
+            <wp:extent cx="5212080" cy="3108960"/>
+            <wp:effectExtent l="0" t="0" r="7620" b="0"/>
+            <wp:docPr id="2047068054" name="Picture 1"/>
+            <wp:cNvGraphicFramePr>
+              <a:graphicFrameLocks xmlns:a="http://schemas.openxmlformats.org/drawingml/2006/main" noChangeAspect="1"/>
+            </wp:cNvGraphicFramePr>
+            <a:graphic xmlns:a="http://schemas.openxmlformats.org/drawingml/2006/main">
+              <a:graphicData uri="http://schemas.openxmlformats.org/drawingml/2006/picture">
+                <pic:pic xmlns:pic="http://schemas.openxmlformats.org/drawingml/2006/picture">
+                  <pic:nvPicPr>
+                    <pic:cNvPr id="0" name="Picture 1"/>
+                    <pic:cNvPicPr>
+                      <a:picLocks noChangeAspect="1" noChangeArrowheads="1"/>
+                    </pic:cNvPicPr>
+                  </pic:nvPicPr>
+                  <pic:blipFill rotWithShape="1">
+                    <a:blip r:embed="rId5">
+                      <a:extLst>
+                        <a:ext uri="{28A0092B-C50C-407E-A947-70E740481C1C}">
+                          <a14:useLocalDpi xmlns:a14="http://schemas.microsoft.com/office/drawing/2010/main" val="0"/>
+                        </a:ext>
+                      </a:extLst>
+                    </a:blip>
+                    <a:srcRect r="12308" b="32226"/>
+                    <a:stretch>
+                      <a:fillRect/>
+                    </a:stretch>
+                  </pic:blipFill>
+                  <pic:spPr bwMode="auto">
+                    <a:xfrm>
+                      <a:off x="0" y="0"/>
+                      <a:ext cx="5212080" cy="3108960"/>
+                    </a:xfrm>
+                    <a:prstGeom prst="rect">
+                      <a:avLst/>
+                    </a:prstGeom>
+                    <a:noFill/>
+                    <a:ln>
+                      <a:noFill/>
+                    </a:ln>
+                    <a:extLst>
+                      <a:ext uri="{53640926-AAD7-44D8-BBD7-CCE9431645EC}">
+                        <a14:shadowObscured xmlns:a14="http://schemas.microsoft.com/office/drawing/2010/main"/>
+                      </a:ext>
+                    </a:extLst>
+                  </pic:spPr>
+                </pic:pic>
+              </a:graphicData>
+            </a:graphic>
+          </wp:inline>
+        </w:drawing>
+      </w:r>
+    </w:p>
+    <w:p/>
+    <w:p/>
+    <w:p>
+      <w:pPr>
         <w:pStyle w:val="Heading1"/>
       </w:pPr>
       <w:bookmarkStart w:id="7" w:name="_Toc215824350"/>
       <w:r>
+        <w:lastRenderedPageBreak/>
         <w:t>Implementación Técnica</w:t>
       </w:r>
       <w:bookmarkEnd w:id="7"/>
@@ -2214,15 +2025,7 @@
     </w:p>
     <w:p>
       <w:r>
-        <w:t xml:space="preserve">El motor de búsqueda paralelo fue implementado en la clase </w:t>
-      </w:r>
-      <w:proofErr w:type="spellStart"/>
-      <w:r>
-        <w:t>MotorBusquedaSingleton</w:t>
-      </w:r>
-      <w:proofErr w:type="spellEnd"/>
-      <w:r>
-        <w:t>, en donde se centra toda la lógica de búsqueda y se maneja de forma segura el acceso concurrente a los archivos del directorio de trabajo seleccionado por el usuario.</w:t>
+        <w:t>El motor de búsqueda paralelo fue implementado en la clase MotorBusquedaSingleton, en donde se centra toda la lógica de búsqueda y se maneja de forma segura el acceso concurrente a los archivos del directorio de trabajo seleccionado por el usuario.</w:t>
       </w:r>
     </w:p>
     <w:p>
@@ -2236,28 +2039,12 @@
         <w:t xml:space="preserve">El patrón utilizado </w:t>
       </w:r>
       <w:r>
-        <w:t xml:space="preserve">en la implementación de la clase es el patrón </w:t>
-      </w:r>
-      <w:proofErr w:type="spellStart"/>
-      <w:r>
-        <w:t>singleton</w:t>
-      </w:r>
-      <w:proofErr w:type="spellEnd"/>
-      <w:r>
-        <w:t>, el cual garantiza que todo el sistema trabaje con solo una única instancia que se comparta.</w:t>
-      </w:r>
-    </w:p>
-    <w:p>
-      <w:r>
-        <w:t xml:space="preserve">La creación de esta instancia a su vez se protege con un </w:t>
-      </w:r>
-      <w:proofErr w:type="spellStart"/>
-      <w:r>
-        <w:t>lock</w:t>
-      </w:r>
-      <w:proofErr w:type="spellEnd"/>
-      <w:r>
-        <w:t>, el cual, como se aprendió en</w:t>
+        <w:t>en la implementación de la clase es el patrón singleton, el cual garantiza que todo el sistema trabaje con solo una única instancia que se comparta.</w:t>
+      </w:r>
+    </w:p>
+    <w:p>
+      <w:r>
+        <w:t>La creación de esta instancia a su vez se protege con un lock, el cual, como se aprendió en</w:t>
       </w:r>
       <w:r>
         <w:t xml:space="preserve"> las</w:t>
@@ -2269,22 +2056,13 @@
     <w:p/>
     <w:p>
       <w:r>
-        <w:lastRenderedPageBreak/>
         <w:t xml:space="preserve">A su vez, la implementación de la búsqueda </w:t>
       </w:r>
       <w:r>
         <w:t xml:space="preserve">como tal </w:t>
       </w:r>
       <w:r>
-        <w:t xml:space="preserve">se hizo de forma paralelizada con la función de la TPL llamada </w:t>
-      </w:r>
-      <w:proofErr w:type="spellStart"/>
-      <w:r>
-        <w:t>Parallel.ForEach</w:t>
-      </w:r>
-      <w:proofErr w:type="spellEnd"/>
-      <w:r>
-        <w:t xml:space="preserve">, </w:t>
+        <w:t xml:space="preserve">se hizo de forma paralelizada con la función de la TPL llamada Parallel.ForEach, </w:t>
       </w:r>
       <w:r>
         <w:t xml:space="preserve">con esta función lanzamos tareas que buscan </w:t>
@@ -2308,13 +2086,8 @@
         <w:t xml:space="preserve">la ruta </w:t>
       </w:r>
       <w:r>
-        <w:t xml:space="preserve">del archivo a una </w:t>
-      </w:r>
-      <w:proofErr w:type="spellStart"/>
-      <w:r>
-        <w:t>ConcurrentBag</w:t>
-      </w:r>
-      <w:proofErr w:type="spellEnd"/>
+        <w:t>del archivo a una ConcurrentBag</w:t>
+      </w:r>
       <w:r>
         <w:t xml:space="preserve"> la cual posteriormente se usa como resultado</w:t>
       </w:r>
@@ -2325,29 +2098,8 @@
     <w:p/>
     <w:p>
       <w:r>
-        <w:t xml:space="preserve">Estos archivos se obtienen con una función llamada </w:t>
-      </w:r>
-      <w:proofErr w:type="spellStart"/>
-      <w:r>
-        <w:t>EnumerarArchivos</w:t>
-      </w:r>
-      <w:proofErr w:type="spellEnd"/>
-      <w:r>
-        <w:t xml:space="preserve">, la cual es una </w:t>
-      </w:r>
-      <w:proofErr w:type="spellStart"/>
-      <w:r>
-        <w:t>re-implementacion</w:t>
-      </w:r>
-      <w:proofErr w:type="spellEnd"/>
-      <w:r>
-        <w:t xml:space="preserve"> segura de la función ya existente </w:t>
-      </w:r>
-      <w:proofErr w:type="spellStart"/>
-      <w:r>
-        <w:t>Directory.EnumerateFiles</w:t>
-      </w:r>
-      <w:proofErr w:type="spellEnd"/>
+        <w:t>Estos archivos se obtienen con una función llamada EnumerarArchivos, la cual es una re-implementacion segura de la función ya existente Directory.EnumerateFiles</w:t>
+      </w:r>
       <w:r>
         <w:t xml:space="preserve"> que gestiona errores de forma correcta y obtiene una lista de archivos con prioridad (un buen puntaje)</w:t>
       </w:r>
@@ -2355,23 +2107,10 @@
         <w:t xml:space="preserve">. La razón de </w:t>
       </w:r>
       <w:r>
-        <w:t xml:space="preserve">la </w:t>
-      </w:r>
-      <w:proofErr w:type="spellStart"/>
-      <w:r>
-        <w:t>re-implementación</w:t>
-      </w:r>
-      <w:proofErr w:type="spellEnd"/>
-      <w:r>
-        <w:t xml:space="preserve"> de </w:t>
-      </w:r>
-      <w:proofErr w:type="spellStart"/>
-      <w:r>
-        <w:t>Directory.EnumerateFiles</w:t>
-      </w:r>
-      <w:proofErr w:type="spellEnd"/>
-      <w:r>
-        <w:t xml:space="preserve"> </w:t>
+        <w:t xml:space="preserve">la re-implementación de </w:t>
+      </w:r>
+      <w:r>
+        <w:t xml:space="preserve">Directory.EnumerateFiles </w:t>
       </w:r>
       <w:r>
         <w:t xml:space="preserve">es que esta </w:t>
@@ -2393,23 +2132,7 @@
     <w:p/>
     <w:p>
       <w:r>
-        <w:t>Para concluir con este tema, este módulo posee una función llamada “</w:t>
-      </w:r>
-      <w:proofErr w:type="spellStart"/>
-      <w:r>
-        <w:t>AbrirArchivo</w:t>
-      </w:r>
-      <w:proofErr w:type="spellEnd"/>
-      <w:r>
-        <w:t xml:space="preserve">”, la cual con </w:t>
-      </w:r>
-      <w:proofErr w:type="spellStart"/>
-      <w:r>
-        <w:t>Process.Start</w:t>
-      </w:r>
-      <w:proofErr w:type="spellEnd"/>
-      <w:r>
-        <w:t xml:space="preserve"> hace posible el abrir los archivos que se busquen en Windows, GNU/Linux y Mac OS X.</w:t>
+        <w:t>Para concluir con este tema, este módulo posee una función llamada “AbrirArchivo”, la cual con Process.Start hace posible el abrir los archivos que se busquen en Windows, GNU/Linux y Mac OS X.</w:t>
       </w:r>
     </w:p>
     <w:p/>
@@ -2445,15 +2168,7 @@
     </w:p>
     <w:p>
       <w:r>
-        <w:t xml:space="preserve">Cabe destacar también que la coordinación del equipo fue dirigida por el líder del equipo, el cual también se </w:t>
-      </w:r>
-      <w:proofErr w:type="spellStart"/>
-      <w:r>
-        <w:t>encargo</w:t>
-      </w:r>
-      <w:proofErr w:type="spellEnd"/>
-      <w:r>
-        <w:t xml:space="preserve"> de integrar todas las partes y asegurar la coherencia en todo el proyecto.</w:t>
+        <w:t>Cabe destacar también que la coordinación del equipo fue dirigida por el líder del equipo, el cual también se encargo de integrar todas las partes y asegurar la coherencia en todo el proyecto.</w:t>
       </w:r>
     </w:p>
     <w:p/>
@@ -2468,16 +2183,7 @@
         <w:pStyle w:val="Heading2"/>
       </w:pPr>
       <w:r>
-        <w:lastRenderedPageBreak/>
-        <w:t xml:space="preserve">Rol 1 - </w:t>
-      </w:r>
-      <w:proofErr w:type="spellStart"/>
-      <w:r>
-        <w:t>Tech</w:t>
-      </w:r>
-      <w:proofErr w:type="spellEnd"/>
-      <w:r>
-        <w:t xml:space="preserve"> Lead</w:t>
+        <w:t>Rol 1 - Tech Lead</w:t>
       </w:r>
     </w:p>
     <w:p>
@@ -2533,23 +2239,7 @@
         </w:numPr>
       </w:pPr>
       <w:r>
-        <w:t xml:space="preserve">Implementación del sistema de configuración y su correcta funcionalidad con los modos light, heavy, </w:t>
-      </w:r>
-      <w:proofErr w:type="spellStart"/>
-      <w:r>
-        <w:t>custom</w:t>
-      </w:r>
-      <w:proofErr w:type="spellEnd"/>
-      <w:r>
-        <w:t xml:space="preserve"> y </w:t>
-      </w:r>
-      <w:proofErr w:type="spellStart"/>
-      <w:r>
-        <w:t>optimized</w:t>
-      </w:r>
-      <w:proofErr w:type="spellEnd"/>
-      <w:r>
-        <w:t>.</w:t>
+        <w:t>Implementación del sistema de configuración y su correcta funcionalidad con los modos light, heavy, custom y optimized.</w:t>
       </w:r>
     </w:p>
     <w:p>
@@ -2585,15 +2275,7 @@
         </w:numPr>
       </w:pPr>
       <w:r>
-        <w:t xml:space="preserve">Implementación del sistema de puntuación que le </w:t>
-      </w:r>
-      <w:proofErr w:type="spellStart"/>
-      <w:r>
-        <w:t>de</w:t>
-      </w:r>
-      <w:proofErr w:type="spellEnd"/>
-      <w:r>
-        <w:t xml:space="preserve"> prioridad a los archivos.</w:t>
+        <w:t>Implementación del sistema de puntuación que le de prioridad a los archivos.</w:t>
       </w:r>
     </w:p>
     <w:p>
@@ -2657,6 +2339,7 @@
         <w:pStyle w:val="Heading3"/>
       </w:pPr>
       <w:r>
+        <w:lastRenderedPageBreak/>
         <w:t>Responsabilidades extra</w:t>
       </w:r>
       <w:r>
@@ -2773,7 +2456,6 @@
         </w:numPr>
       </w:pPr>
       <w:r>
-        <w:lastRenderedPageBreak/>
         <w:t>Implementación</w:t>
       </w:r>
       <w:r>
@@ -2848,15 +2530,7 @@
         <w:t>Integrante</w:t>
       </w:r>
       <w:r>
-        <w:t xml:space="preserve">: </w:t>
-      </w:r>
-      <w:proofErr w:type="spellStart"/>
-      <w:r>
-        <w:t>Josue</w:t>
-      </w:r>
-      <w:proofErr w:type="spellEnd"/>
-      <w:r>
-        <w:t xml:space="preserve"> Daniel Bautista De Los Santos</w:t>
+        <w:t>: Josue Daniel Bautista De Los Santos</w:t>
       </w:r>
     </w:p>
     <w:p>
@@ -2868,13 +2542,8 @@
         <w:t>Aporte principal</w:t>
       </w:r>
       <w:r>
-        <w:t>: las pruebas unitarias en el folder /</w:t>
-      </w:r>
-      <w:proofErr w:type="spellStart"/>
-      <w:r>
-        <w:t>tests</w:t>
-      </w:r>
-      <w:proofErr w:type="spellEnd"/>
+        <w:t>: las pruebas unitarias en el folder /tests</w:t>
+      </w:r>
     </w:p>
     <w:p>
       <w:pPr>
@@ -2958,23 +2627,7 @@
         <w:t>Integrante</w:t>
       </w:r>
       <w:r>
-        <w:t xml:space="preserve">: Isael De </w:t>
-      </w:r>
-      <w:proofErr w:type="spellStart"/>
-      <w:r>
-        <w:t>Jesus</w:t>
-      </w:r>
-      <w:proofErr w:type="spellEnd"/>
-      <w:r>
-        <w:t xml:space="preserve"> </w:t>
-      </w:r>
-      <w:proofErr w:type="spellStart"/>
-      <w:r>
-        <w:t>Besonias</w:t>
-      </w:r>
-      <w:proofErr w:type="spellEnd"/>
-      <w:r>
-        <w:t xml:space="preserve"> Reyes</w:t>
+        <w:t>: Isael De Jesus Besonias Reyes</w:t>
       </w:r>
     </w:p>
     <w:p>
@@ -3009,34 +2662,10 @@
         <w:t>Implementación</w:t>
       </w:r>
       <w:r>
-        <w:t xml:space="preserve"> del </w:t>
-      </w:r>
-      <w:proofErr w:type="spellStart"/>
-      <w:r>
-        <w:t>modulo</w:t>
-      </w:r>
-      <w:proofErr w:type="spellEnd"/>
-      <w:r>
-        <w:t xml:space="preserve"> de métricas, </w:t>
-      </w:r>
-      <w:r>
-        <w:t xml:space="preserve">donde se mide la latencia, </w:t>
-      </w:r>
-      <w:proofErr w:type="spellStart"/>
-      <w:r>
-        <w:t>speedup</w:t>
-      </w:r>
-      <w:proofErr w:type="spellEnd"/>
-      <w:r>
-        <w:t xml:space="preserve">, eficiencia y </w:t>
-      </w:r>
-      <w:proofErr w:type="spellStart"/>
-      <w:r>
-        <w:t>throughput</w:t>
-      </w:r>
-      <w:proofErr w:type="spellEnd"/>
-      <w:r>
-        <w:t>.</w:t>
+        <w:t xml:space="preserve"> del modulo de métricas, </w:t>
+      </w:r>
+      <w:r>
+        <w:t>donde se mide la latencia, speedup, eficiencia y throughput.</w:t>
       </w:r>
     </w:p>
     <w:p>
@@ -3101,7 +2730,6 @@
         <w:pStyle w:val="Heading2"/>
       </w:pPr>
       <w:r>
-        <w:lastRenderedPageBreak/>
         <w:t>Rol 5 - Desarrollador de Capa de Datos</w:t>
       </w:r>
     </w:p>
@@ -3252,6 +2880,7 @@
         </w:numPr>
       </w:pPr>
       <w:r>
+        <w:lastRenderedPageBreak/>
         <w:t>WhatsApp y reuniones breves para la coordinación rápida del proyecto + medio de comunicación principal.</w:t>
       </w:r>
     </w:p>
@@ -3341,15 +2970,7 @@
         </w:numPr>
       </w:pPr>
       <w:r>
-        <w:t xml:space="preserve">Una reimplementación en un lenguaje como </w:t>
-      </w:r>
-      <w:proofErr w:type="spellStart"/>
-      <w:r>
-        <w:t>Rust</w:t>
-      </w:r>
-      <w:proofErr w:type="spellEnd"/>
-      <w:r>
-        <w:t>, donde el proyecto pueda ganar mejores latencias y seguridad.</w:t>
+        <w:t>Una reimplementación en un lenguaje como Rust, donde el proyecto pueda ganar mejores latencias y seguridad.</w:t>
       </w:r>
     </w:p>
     <w:p>
@@ -3381,23 +3002,9 @@
       <w:bookmarkEnd w:id="11"/>
     </w:p>
     <w:p>
-      <w:proofErr w:type="spellStart"/>
-      <w:r>
-        <w:t>Refactoring</w:t>
-      </w:r>
-      <w:proofErr w:type="spellEnd"/>
-      <w:r>
-        <w:t xml:space="preserve"> </w:t>
-      </w:r>
-      <w:proofErr w:type="spellStart"/>
-      <w:r>
-        <w:t>Guru</w:t>
-      </w:r>
-      <w:proofErr w:type="spellEnd"/>
-      <w:r>
-        <w:t xml:space="preserve">. (s.f.). </w:t>
-      </w:r>
-      <w:proofErr w:type="spellStart"/>
+      <w:r>
+        <w:t xml:space="preserve">Refactoring Guru. (s.f.). </w:t>
+      </w:r>
       <w:r>
         <w:rPr>
           <w:b/>
@@ -3405,11 +3012,10 @@
         </w:rPr>
         <w:t>Singleton</w:t>
       </w:r>
-      <w:proofErr w:type="spellEnd"/>
       <w:r>
         <w:t xml:space="preserve">. Recuperado de </w:t>
       </w:r>
-      <w:hyperlink r:id="rId5" w:history="1">
+      <w:hyperlink r:id="rId6" w:history="1">
         <w:r>
           <w:rPr>
             <w:rStyle w:val="Hyperlink"/>
@@ -3438,74 +3044,17 @@
       <w:r>
         <w:t xml:space="preserve">. </w:t>
       </w:r>
-      <w:proofErr w:type="spellStart"/>
       <w:r>
         <w:rPr>
           <w:b/>
           <w:bCs/>
         </w:rPr>
-        <w:t>Implementing</w:t>
-      </w:r>
-      <w:proofErr w:type="spellEnd"/>
-      <w:r>
-        <w:rPr>
-          <w:b/>
-          <w:bCs/>
-        </w:rPr>
-        <w:t xml:space="preserve"> </w:t>
-      </w:r>
-      <w:proofErr w:type="spellStart"/>
-      <w:r>
-        <w:rPr>
-          <w:b/>
-          <w:bCs/>
-        </w:rPr>
-        <w:t>the</w:t>
-      </w:r>
-      <w:proofErr w:type="spellEnd"/>
-      <w:r>
-        <w:rPr>
-          <w:b/>
-          <w:bCs/>
-        </w:rPr>
-        <w:t xml:space="preserve"> </w:t>
-      </w:r>
-      <w:proofErr w:type="spellStart"/>
-      <w:r>
-        <w:rPr>
-          <w:b/>
-          <w:bCs/>
-        </w:rPr>
-        <w:t>Singleton</w:t>
-      </w:r>
-      <w:proofErr w:type="spellEnd"/>
-      <w:r>
-        <w:rPr>
-          <w:b/>
-          <w:bCs/>
-        </w:rPr>
-        <w:t xml:space="preserve"> </w:t>
-      </w:r>
-      <w:proofErr w:type="spellStart"/>
-      <w:r>
-        <w:rPr>
-          <w:b/>
-          <w:bCs/>
-        </w:rPr>
-        <w:t>Pattern</w:t>
-      </w:r>
-      <w:proofErr w:type="spellEnd"/>
-      <w:r>
-        <w:rPr>
-          <w:b/>
-          <w:bCs/>
-        </w:rPr>
-        <w:t xml:space="preserve"> in C#</w:t>
+        <w:t>Implementing the Singleton Pattern in C#</w:t>
       </w:r>
       <w:r>
         <w:t xml:space="preserve">. Recuperado de </w:t>
       </w:r>
-      <w:hyperlink r:id="rId6" w:history="1">
+      <w:hyperlink r:id="rId7" w:history="1">
         <w:r>
           <w:rPr>
             <w:rStyle w:val="Hyperlink"/>

</xml_diff>

<commit_message>
docs: documentación técnica del motor de sugerencias (Rol 2) Co-authored-by-DanielLeonDeThomas
</commit_message>
<xml_diff>
--- a/docs/prog_paralela_documento_final.docx
+++ b/docs/prog_paralela_documento_final.docx
@@ -61,7 +61,7 @@
     </w:p>
     <w:tbl>
       <w:tblPr>
-        <w:tblStyle w:val="TableGrid"/>
+        <w:tblStyle w:val="Tablaconcuadrcula"/>
         <w:tblW w:w="0" w:type="auto"/>
         <w:tblLook w:val="06A0" w:firstRow="1" w:lastRow="0" w:firstColumn="1" w:lastColumn="0" w:noHBand="1" w:noVBand="1"/>
       </w:tblPr>
@@ -341,7 +341,7 @@
     </w:p>
     <w:p>
       <w:pPr>
-        <w:pStyle w:val="Heading1"/>
+        <w:pStyle w:val="Ttulo1"/>
       </w:pPr>
       <w:bookmarkStart w:id="0" w:name="_Toc215824343"/>
       <w:r>
@@ -361,7 +361,7 @@
       <w:sdtContent>
         <w:p>
           <w:pPr>
-            <w:pStyle w:val="TOC1"/>
+            <w:pStyle w:val="TDC1"/>
             <w:tabs>
               <w:tab w:val="right" w:leader="dot" w:pos="9350"/>
             </w:tabs>
@@ -384,7 +384,7 @@
           <w:hyperlink w:anchor="_Toc215824343" w:history="1">
             <w:r>
               <w:rPr>
-                <w:rStyle w:val="Hyperlink"/>
+                <w:rStyle w:val="Hipervnculo"/>
               </w:rPr>
               <w:t>Índice</w:t>
             </w:r>
@@ -433,7 +433,7 @@
         </w:p>
         <w:p>
           <w:pPr>
-            <w:pStyle w:val="TOC1"/>
+            <w:pStyle w:val="TDC1"/>
             <w:tabs>
               <w:tab w:val="right" w:leader="dot" w:pos="9350"/>
             </w:tabs>
@@ -447,7 +447,7 @@
           <w:hyperlink w:anchor="_Toc215824344" w:history="1">
             <w:r>
               <w:rPr>
-                <w:rStyle w:val="Hyperlink"/>
+                <w:rStyle w:val="Hipervnculo"/>
               </w:rPr>
               <w:t>Introducción</w:t>
             </w:r>
@@ -496,7 +496,7 @@
         </w:p>
         <w:p>
           <w:pPr>
-            <w:pStyle w:val="TOC2"/>
+            <w:pStyle w:val="TDC2"/>
             <w:tabs>
               <w:tab w:val="right" w:leader="dot" w:pos="9350"/>
             </w:tabs>
@@ -510,7 +510,7 @@
           <w:hyperlink w:anchor="_Toc215824345" w:history="1">
             <w:r>
               <w:rPr>
-                <w:rStyle w:val="Hyperlink"/>
+                <w:rStyle w:val="Hipervnculo"/>
               </w:rPr>
               <w:t>Objetivo general</w:t>
             </w:r>
@@ -559,7 +559,7 @@
         </w:p>
         <w:p>
           <w:pPr>
-            <w:pStyle w:val="TOC2"/>
+            <w:pStyle w:val="TDC2"/>
             <w:tabs>
               <w:tab w:val="right" w:leader="dot" w:pos="9350"/>
             </w:tabs>
@@ -573,7 +573,7 @@
           <w:hyperlink w:anchor="_Toc215824346" w:history="1">
             <w:r>
               <w:rPr>
-                <w:rStyle w:val="Hyperlink"/>
+                <w:rStyle w:val="Hipervnculo"/>
               </w:rPr>
               <w:t>Objetivos específicos</w:t>
             </w:r>
@@ -622,7 +622,7 @@
         </w:p>
         <w:p>
           <w:pPr>
-            <w:pStyle w:val="TOC1"/>
+            <w:pStyle w:val="TDC1"/>
             <w:tabs>
               <w:tab w:val="right" w:leader="dot" w:pos="9350"/>
             </w:tabs>
@@ -636,7 +636,7 @@
           <w:hyperlink w:anchor="_Toc215824347" w:history="1">
             <w:r>
               <w:rPr>
-                <w:rStyle w:val="Hyperlink"/>
+                <w:rStyle w:val="Hipervnculo"/>
               </w:rPr>
               <w:t>Descripción del Problema</w:t>
             </w:r>
@@ -685,7 +685,7 @@
         </w:p>
         <w:p>
           <w:pPr>
-            <w:pStyle w:val="TOC1"/>
+            <w:pStyle w:val="TDC1"/>
             <w:tabs>
               <w:tab w:val="right" w:leader="dot" w:pos="9350"/>
             </w:tabs>
@@ -699,7 +699,7 @@
           <w:hyperlink w:anchor="_Toc215824348" w:history="1">
             <w:r>
               <w:rPr>
-                <w:rStyle w:val="Hyperlink"/>
+                <w:rStyle w:val="Hipervnculo"/>
               </w:rPr>
               <w:t>Cumplimiento de los Requisitos del Proyecto</w:t>
             </w:r>
@@ -748,7 +748,7 @@
         </w:p>
         <w:p>
           <w:pPr>
-            <w:pStyle w:val="TOC1"/>
+            <w:pStyle w:val="TDC1"/>
             <w:tabs>
               <w:tab w:val="right" w:leader="dot" w:pos="9350"/>
             </w:tabs>
@@ -762,7 +762,7 @@
           <w:hyperlink w:anchor="_Toc215824349" w:history="1">
             <w:r>
               <w:rPr>
-                <w:rStyle w:val="Hyperlink"/>
+                <w:rStyle w:val="Hipervnculo"/>
               </w:rPr>
               <w:t>Diseño de la Solución</w:t>
             </w:r>
@@ -811,7 +811,7 @@
         </w:p>
         <w:p>
           <w:pPr>
-            <w:pStyle w:val="TOC1"/>
+            <w:pStyle w:val="TDC1"/>
             <w:tabs>
               <w:tab w:val="right" w:leader="dot" w:pos="9350"/>
             </w:tabs>
@@ -825,7 +825,7 @@
           <w:hyperlink w:anchor="_Toc215824350" w:history="1">
             <w:r>
               <w:rPr>
-                <w:rStyle w:val="Hyperlink"/>
+                <w:rStyle w:val="Hipervnculo"/>
               </w:rPr>
               <w:t>Implementación Técnica</w:t>
             </w:r>
@@ -874,7 +874,7 @@
         </w:p>
         <w:p>
           <w:pPr>
-            <w:pStyle w:val="TOC1"/>
+            <w:pStyle w:val="TDC1"/>
             <w:tabs>
               <w:tab w:val="right" w:leader="dot" w:pos="9350"/>
             </w:tabs>
@@ -888,7 +888,7 @@
           <w:hyperlink w:anchor="_Toc215824351" w:history="1">
             <w:r>
               <w:rPr>
-                <w:rStyle w:val="Hyperlink"/>
+                <w:rStyle w:val="Hipervnculo"/>
               </w:rPr>
               <w:t>Evaluación de Desempeño</w:t>
             </w:r>
@@ -937,7 +937,7 @@
         </w:p>
         <w:p>
           <w:pPr>
-            <w:pStyle w:val="TOC1"/>
+            <w:pStyle w:val="TDC1"/>
             <w:tabs>
               <w:tab w:val="right" w:leader="dot" w:pos="9350"/>
             </w:tabs>
@@ -951,7 +951,7 @@
           <w:hyperlink w:anchor="_Toc215824352" w:history="1">
             <w:r>
               <w:rPr>
-                <w:rStyle w:val="Hyperlink"/>
+                <w:rStyle w:val="Hipervnculo"/>
               </w:rPr>
               <w:t>Trabajo en Equipo</w:t>
             </w:r>
@@ -1000,7 +1000,7 @@
         </w:p>
         <w:p>
           <w:pPr>
-            <w:pStyle w:val="TOC1"/>
+            <w:pStyle w:val="TDC1"/>
             <w:tabs>
               <w:tab w:val="right" w:leader="dot" w:pos="9350"/>
             </w:tabs>
@@ -1014,7 +1014,7 @@
           <w:hyperlink w:anchor="_Toc215824353" w:history="1">
             <w:r>
               <w:rPr>
-                <w:rStyle w:val="Hyperlink"/>
+                <w:rStyle w:val="Hipervnculo"/>
               </w:rPr>
               <w:t>Conclusiones</w:t>
             </w:r>
@@ -1063,7 +1063,7 @@
         </w:p>
         <w:p>
           <w:pPr>
-            <w:pStyle w:val="TOC1"/>
+            <w:pStyle w:val="TDC1"/>
             <w:tabs>
               <w:tab w:val="right" w:leader="dot" w:pos="9350"/>
             </w:tabs>
@@ -1077,7 +1077,7 @@
           <w:hyperlink w:anchor="_Toc215824354" w:history="1">
             <w:r>
               <w:rPr>
-                <w:rStyle w:val="Hyperlink"/>
+                <w:rStyle w:val="Hipervnculo"/>
               </w:rPr>
               <w:t>Referencias</w:t>
             </w:r>
@@ -1126,7 +1126,7 @@
         </w:p>
         <w:p>
           <w:pPr>
-            <w:pStyle w:val="TOC1"/>
+            <w:pStyle w:val="TDC1"/>
             <w:tabs>
               <w:tab w:val="right" w:leader="dot" w:pos="9350"/>
             </w:tabs>
@@ -1140,7 +1140,7 @@
           <w:hyperlink w:anchor="_Toc215824355" w:history="1">
             <w:r>
               <w:rPr>
-                <w:rStyle w:val="Hyperlink"/>
+                <w:rStyle w:val="Hipervnculo"/>
               </w:rPr>
               <w:t>Anexos</w:t>
             </w:r>
@@ -1189,12 +1189,12 @@
         </w:p>
         <w:p>
           <w:pPr>
-            <w:pStyle w:val="TOC1"/>
+            <w:pStyle w:val="TDC1"/>
             <w:tabs>
               <w:tab w:val="right" w:leader="dot" w:pos="9360"/>
             </w:tabs>
             <w:rPr>
-              <w:rStyle w:val="Hyperlink"/>
+              <w:rStyle w:val="Hipervnculo"/>
             </w:rPr>
           </w:pPr>
           <w:r>
@@ -1212,7 +1212,7 @@
     </w:p>
     <w:p>
       <w:pPr>
-        <w:pStyle w:val="Heading1"/>
+        <w:pStyle w:val="Ttulo1"/>
       </w:pPr>
       <w:bookmarkStart w:id="1" w:name="_Toc215824344"/>
       <w:r>
@@ -1256,7 +1256,7 @@
     <w:p/>
     <w:p>
       <w:pPr>
-        <w:pStyle w:val="Heading2"/>
+        <w:pStyle w:val="Ttulo2"/>
       </w:pPr>
       <w:bookmarkStart w:id="2" w:name="_Toc215824345"/>
       <w:r>
@@ -1272,7 +1272,7 @@
     <w:p/>
     <w:p>
       <w:pPr>
-        <w:pStyle w:val="Heading2"/>
+        <w:pStyle w:val="Ttulo2"/>
       </w:pPr>
       <w:bookmarkStart w:id="3" w:name="_Toc215824346"/>
       <w:r>
@@ -1282,7 +1282,7 @@
     </w:p>
     <w:p>
       <w:pPr>
-        <w:pStyle w:val="ListParagraph"/>
+        <w:pStyle w:val="Prrafodelista"/>
         <w:numPr>
           <w:ilvl w:val="0"/>
           <w:numId w:val="3"/>
@@ -1300,7 +1300,7 @@
     </w:p>
     <w:p>
       <w:pPr>
-        <w:pStyle w:val="ListParagraph"/>
+        <w:pStyle w:val="Prrafodelista"/>
         <w:numPr>
           <w:ilvl w:val="0"/>
           <w:numId w:val="3"/>
@@ -1315,7 +1315,7 @@
     </w:p>
     <w:p>
       <w:pPr>
-        <w:pStyle w:val="ListParagraph"/>
+        <w:pStyle w:val="Prrafodelista"/>
         <w:numPr>
           <w:ilvl w:val="0"/>
           <w:numId w:val="3"/>
@@ -1327,7 +1327,7 @@
     </w:p>
     <w:p>
       <w:pPr>
-        <w:pStyle w:val="ListParagraph"/>
+        <w:pStyle w:val="Prrafodelista"/>
         <w:numPr>
           <w:ilvl w:val="0"/>
           <w:numId w:val="3"/>
@@ -1339,7 +1339,7 @@
     </w:p>
     <w:p>
       <w:pPr>
-        <w:pStyle w:val="ListParagraph"/>
+        <w:pStyle w:val="Prrafodelista"/>
         <w:numPr>
           <w:ilvl w:val="0"/>
           <w:numId w:val="3"/>
@@ -1367,7 +1367,7 @@
     </w:p>
     <w:p>
       <w:pPr>
-        <w:pStyle w:val="Heading1"/>
+        <w:pStyle w:val="Ttulo1"/>
       </w:pPr>
       <w:r>
         <w:lastRenderedPageBreak/>
@@ -1406,7 +1406,7 @@
     </w:p>
     <w:p>
       <w:pPr>
-        <w:pStyle w:val="ListParagraph"/>
+        <w:pStyle w:val="Prrafodelista"/>
         <w:numPr>
           <w:ilvl w:val="0"/>
           <w:numId w:val="3"/>
@@ -1418,7 +1418,7 @@
     </w:p>
     <w:p>
       <w:pPr>
-        <w:pStyle w:val="ListParagraph"/>
+        <w:pStyle w:val="Prrafodelista"/>
         <w:numPr>
           <w:ilvl w:val="0"/>
           <w:numId w:val="3"/>
@@ -1430,7 +1430,7 @@
     </w:p>
     <w:p>
       <w:pPr>
-        <w:pStyle w:val="ListParagraph"/>
+        <w:pStyle w:val="Prrafodelista"/>
         <w:numPr>
           <w:ilvl w:val="0"/>
           <w:numId w:val="3"/>
@@ -1442,7 +1442,7 @@
     </w:p>
     <w:p>
       <w:pPr>
-        <w:pStyle w:val="ListParagraph"/>
+        <w:pStyle w:val="Prrafodelista"/>
         <w:numPr>
           <w:ilvl w:val="0"/>
           <w:numId w:val="3"/>
@@ -1454,7 +1454,7 @@
     </w:p>
     <w:p>
       <w:pPr>
-        <w:pStyle w:val="ListParagraph"/>
+        <w:pStyle w:val="Prrafodelista"/>
         <w:numPr>
           <w:ilvl w:val="0"/>
           <w:numId w:val="3"/>
@@ -1483,7 +1483,7 @@
     </w:p>
     <w:p>
       <w:pPr>
-        <w:pStyle w:val="Heading1"/>
+        <w:pStyle w:val="Ttulo1"/>
       </w:pPr>
       <w:r>
         <w:lastRenderedPageBreak/>
@@ -1565,7 +1565,7 @@
     </w:p>
     <w:p>
       <w:pPr>
-        <w:pStyle w:val="ListParagraph"/>
+        <w:pStyle w:val="Prrafodelista"/>
         <w:numPr>
           <w:ilvl w:val="0"/>
           <w:numId w:val="3"/>
@@ -1580,7 +1580,7 @@
     </w:p>
     <w:p>
       <w:pPr>
-        <w:pStyle w:val="ListParagraph"/>
+        <w:pStyle w:val="Prrafodelista"/>
         <w:numPr>
           <w:ilvl w:val="0"/>
           <w:numId w:val="3"/>
@@ -1595,7 +1595,7 @@
     </w:p>
     <w:p>
       <w:pPr>
-        <w:pStyle w:val="ListParagraph"/>
+        <w:pStyle w:val="Prrafodelista"/>
         <w:numPr>
           <w:ilvl w:val="0"/>
           <w:numId w:val="3"/>
@@ -1610,7 +1610,7 @@
     </w:p>
     <w:p>
       <w:pPr>
-        <w:pStyle w:val="ListParagraph"/>
+        <w:pStyle w:val="Prrafodelista"/>
         <w:numPr>
           <w:ilvl w:val="0"/>
           <w:numId w:val="3"/>
@@ -1674,7 +1674,7 @@
     <w:p/>
     <w:p>
       <w:pPr>
-        <w:pStyle w:val="Heading1"/>
+        <w:pStyle w:val="Ttulo1"/>
       </w:pPr>
       <w:bookmarkStart w:id="6" w:name="_Toc215824349"/>
       <w:r>
@@ -1717,7 +1717,7 @@
     <w:p/>
     <w:p>
       <w:pPr>
-        <w:pStyle w:val="Heading2"/>
+        <w:pStyle w:val="Ttulo2"/>
       </w:pPr>
       <w:r>
         <w:t>Motor de Búsqueda</w:t>
@@ -1779,7 +1779,7 @@
     <w:p/>
     <w:p>
       <w:pPr>
-        <w:pStyle w:val="Heading2"/>
+        <w:pStyle w:val="Ttulo2"/>
       </w:pPr>
       <w:r>
         <w:t>Motor de Sugerencias Especulativas</w:t>
@@ -1804,7 +1804,7 @@
     </w:p>
     <w:p>
       <w:pPr>
-        <w:pStyle w:val="Heading2"/>
+        <w:pStyle w:val="Ttulo2"/>
       </w:pPr>
       <w:r>
         <w:lastRenderedPageBreak/>
@@ -1827,7 +1827,7 @@
     </w:p>
     <w:p>
       <w:pPr>
-        <w:pStyle w:val="ListParagraph"/>
+        <w:pStyle w:val="Prrafodelista"/>
         <w:numPr>
           <w:ilvl w:val="0"/>
           <w:numId w:val="3"/>
@@ -1839,7 +1839,7 @@
     </w:p>
     <w:p>
       <w:pPr>
-        <w:pStyle w:val="ListParagraph"/>
+        <w:pStyle w:val="Prrafodelista"/>
         <w:numPr>
           <w:ilvl w:val="0"/>
           <w:numId w:val="3"/>
@@ -1851,7 +1851,7 @@
     </w:p>
     <w:p>
       <w:pPr>
-        <w:pStyle w:val="ListParagraph"/>
+        <w:pStyle w:val="Prrafodelista"/>
         <w:numPr>
           <w:ilvl w:val="0"/>
           <w:numId w:val="3"/>
@@ -1863,7 +1863,7 @@
     </w:p>
     <w:p>
       <w:pPr>
-        <w:pStyle w:val="ListParagraph"/>
+        <w:pStyle w:val="Prrafodelista"/>
         <w:numPr>
           <w:ilvl w:val="0"/>
           <w:numId w:val="3"/>
@@ -1882,7 +1882,7 @@
     <w:p/>
     <w:p>
       <w:pPr>
-        <w:pStyle w:val="Heading2"/>
+        <w:pStyle w:val="Ttulo2"/>
       </w:pPr>
       <w:r>
         <w:t>Métricas</w:t>
@@ -1932,7 +1932,7 @@
     <w:p/>
     <w:p>
       <w:pPr>
-        <w:pStyle w:val="Heading2"/>
+        <w:pStyle w:val="Ttulo2"/>
       </w:pPr>
       <w:r>
         <w:t>Diagrama de Componentes UML</w:t>
@@ -2002,7 +2002,7 @@
     <w:p/>
     <w:p>
       <w:pPr>
-        <w:pStyle w:val="Heading1"/>
+        <w:pStyle w:val="Ttulo1"/>
       </w:pPr>
       <w:bookmarkStart w:id="7" w:name="_Toc215824350"/>
       <w:r>
@@ -2014,7 +2014,7 @@
     <w:p/>
     <w:p>
       <w:pPr>
-        <w:pStyle w:val="Heading2"/>
+        <w:pStyle w:val="Ttulo2"/>
       </w:pPr>
       <w:r>
         <w:t>Motor de búsqueda</w:t>
@@ -2137,11 +2137,366 @@
     </w:p>
     <w:p/>
     <w:p/>
-    <w:p/>
-    <w:p/>
-    <w:p>
-      <w:pPr>
-        <w:pStyle w:val="Heading1"/>
+    <w:p>
+      <w:pPr>
+        <w:rPr>
+          <w:b/>
+          <w:bCs/>
+          <w:sz w:val="28"/>
+          <w:szCs w:val="28"/>
+          <w:u w:val="single"/>
+        </w:rPr>
+      </w:pPr>
+      <w:r>
+        <w:rPr>
+          <w:b/>
+          <w:bCs/>
+          <w:sz w:val="28"/>
+          <w:szCs w:val="28"/>
+        </w:rPr>
+        <w:lastRenderedPageBreak/>
+        <w:t>Motor de Sugerencias</w:t>
+      </w:r>
+    </w:p>
+    <w:p>
+      <w:r>
+        <w:t xml:space="preserve">El motor de sugerencias se implementó en el archivo </w:t>
+      </w:r>
+      <w:proofErr w:type="spellStart"/>
+      <w:r>
+        <w:t>src</w:t>
+      </w:r>
+      <w:proofErr w:type="spellEnd"/>
+      <w:r>
+        <w:t>/</w:t>
+      </w:r>
+      <w:proofErr w:type="spellStart"/>
+      <w:r>
+        <w:t>MotorSugerencias.cs</w:t>
+      </w:r>
+      <w:proofErr w:type="spellEnd"/>
+      <w:r>
+        <w:t xml:space="preserve"> como una clase </w:t>
+      </w:r>
+      <w:proofErr w:type="spellStart"/>
+      <w:r>
+        <w:t>MotorSugerenciasSingleton</w:t>
+      </w:r>
+      <w:proofErr w:type="spellEnd"/>
+      <w:r>
+        <w:t xml:space="preserve"> utilizando el patrón </w:t>
+      </w:r>
+      <w:proofErr w:type="spellStart"/>
+      <w:r>
+        <w:t>Singleton</w:t>
+      </w:r>
+      <w:proofErr w:type="spellEnd"/>
+      <w:r>
+        <w:t xml:space="preserve"> para asegurar una única instancia en toda la aplicación. Este diseño permite el acceso eficiente desde el bucle de entrada en </w:t>
+      </w:r>
+      <w:proofErr w:type="spellStart"/>
+      <w:r>
+        <w:t>Program.cs</w:t>
+      </w:r>
+      <w:proofErr w:type="spellEnd"/>
+      <w:r>
+        <w:t xml:space="preserve"> sin crear múltiples objetos. La clase utiliza un </w:t>
+      </w:r>
+      <w:proofErr w:type="spellStart"/>
+      <w:r>
+        <w:t>HashSet</w:t>
+      </w:r>
+      <w:proofErr w:type="spellEnd"/>
+      <w:r>
+        <w:t>&lt;</w:t>
+      </w:r>
+      <w:proofErr w:type="spellStart"/>
+      <w:r>
+        <w:t>string</w:t>
+      </w:r>
+      <w:proofErr w:type="spellEnd"/>
+      <w:r>
+        <w:t>&gt; llamado diccionario para almacenar todas las palabras únicas extraídas de los archivos .</w:t>
+      </w:r>
+      <w:proofErr w:type="spellStart"/>
+      <w:r>
+        <w:t>txt</w:t>
+      </w:r>
+      <w:proofErr w:type="spellEnd"/>
+      <w:r>
+        <w:t xml:space="preserve"> del directorio configurado mediante </w:t>
+      </w:r>
+      <w:proofErr w:type="spellStart"/>
+      <w:r>
+        <w:t>ConfiguracionSingleton</w:t>
+      </w:r>
+      <w:proofErr w:type="spellEnd"/>
+      <w:r>
+        <w:t>.</w:t>
+      </w:r>
+    </w:p>
+    <w:p/>
+    <w:p>
+      <w:r>
+        <w:t xml:space="preserve">La carga del diccionario se realiza en el método </w:t>
+      </w:r>
+      <w:proofErr w:type="spellStart"/>
+      <w:proofErr w:type="gramStart"/>
+      <w:r>
+        <w:t>CargarDiccionarioDesdeTXT</w:t>
+      </w:r>
+      <w:proofErr w:type="spellEnd"/>
+      <w:r>
+        <w:t>(</w:t>
+      </w:r>
+      <w:proofErr w:type="spellStart"/>
+      <w:proofErr w:type="gramEnd"/>
+      <w:r>
+        <w:t>string</w:t>
+      </w:r>
+      <w:proofErr w:type="spellEnd"/>
+      <w:r>
+        <w:t xml:space="preserve"> carpeta), que recorre todos los archivos .</w:t>
+      </w:r>
+      <w:proofErr w:type="spellStart"/>
+      <w:r>
+        <w:t>txt</w:t>
+      </w:r>
+      <w:proofErr w:type="spellEnd"/>
+      <w:r>
+        <w:t xml:space="preserve"> del directorio especificado. Se emplea una expresión regular \b[\</w:t>
+      </w:r>
+      <w:proofErr w:type="spellStart"/>
+      <w:r>
+        <w:t>wáéíóúñü</w:t>
+      </w:r>
+      <w:proofErr w:type="spellEnd"/>
+      <w:r>
+        <w:t xml:space="preserve">]+\b para capturar palabras con acentos y caracteres especiales, convirtiéndolas a minúsculas y eliminando duplicados mediante el </w:t>
+      </w:r>
+      <w:proofErr w:type="spellStart"/>
+      <w:r>
+        <w:t>HashSet</w:t>
+      </w:r>
+      <w:proofErr w:type="spellEnd"/>
+      <w:r>
+        <w:t>. Finalmente, se ordena la lista para facilitar la depuración, aunque no es crítico para el rendimiento.</w:t>
+      </w:r>
+    </w:p>
+    <w:p/>
+    <w:p/>
+    <w:p>
+      <w:r>
+        <w:t xml:space="preserve">La predicción de palabras se lleva a cabo de forma asíncrona en </w:t>
+      </w:r>
+      <w:proofErr w:type="spellStart"/>
+      <w:proofErr w:type="gramStart"/>
+      <w:r>
+        <w:t>BuscarCoincidenciaAsync</w:t>
+      </w:r>
+      <w:proofErr w:type="spellEnd"/>
+      <w:r>
+        <w:t>(</w:t>
+      </w:r>
+      <w:proofErr w:type="spellStart"/>
+      <w:proofErr w:type="gramEnd"/>
+      <w:r>
+        <w:t>string</w:t>
+      </w:r>
+      <w:proofErr w:type="spellEnd"/>
+      <w:r>
+        <w:t xml:space="preserve"> palabra). Antes de iniciar una nueva búsqueda, se cancela cualquier tarea previa utilizando un </w:t>
+      </w:r>
+      <w:proofErr w:type="spellStart"/>
+      <w:r>
+        <w:t>CancellationTokenSource</w:t>
+      </w:r>
+      <w:proofErr w:type="spellEnd"/>
+      <w:r>
+        <w:t xml:space="preserve"> protegido por un </w:t>
+      </w:r>
+      <w:proofErr w:type="spellStart"/>
+      <w:r>
+        <w:t>lock</w:t>
+      </w:r>
+      <w:proofErr w:type="spellEnd"/>
+      <w:r>
+        <w:t xml:space="preserve"> para evitar condiciones de carrera. La búsqueda se ejecuta en un </w:t>
+      </w:r>
+      <w:proofErr w:type="spellStart"/>
+      <w:r>
+        <w:t>Task.Run</w:t>
+      </w:r>
+      <w:proofErr w:type="spellEnd"/>
+      <w:r>
+        <w:t>, iterando el diccionario hasta encontrar la primera palabra que comience con el prefijo ingresado. El resultado se captura para su uso en la interfaz.</w:t>
+      </w:r>
+    </w:p>
+    <w:p/>
+    <w:p>
+      <w:r>
+        <w:t xml:space="preserve">La integración con la interfaz de usuario se realiza directamente en el bucle principal de </w:t>
+      </w:r>
+      <w:proofErr w:type="spellStart"/>
+      <w:r>
+        <w:t>Program.cs</w:t>
+      </w:r>
+      <w:proofErr w:type="spellEnd"/>
+      <w:r>
+        <w:t>. Cada tecla presionada actualiza la variable input y lanza una predicción asíncrona. La sugerencia se muestra como "</w:t>
+      </w:r>
+      <w:proofErr w:type="spellStart"/>
+      <w:r>
+        <w:t>ghost</w:t>
+      </w:r>
+      <w:proofErr w:type="spellEnd"/>
+      <w:r>
+        <w:t xml:space="preserve"> </w:t>
+      </w:r>
+      <w:proofErr w:type="spellStart"/>
+      <w:r>
+        <w:t>text</w:t>
+      </w:r>
+      <w:proofErr w:type="spellEnd"/>
+      <w:r>
+        <w:t xml:space="preserve">" mediante </w:t>
+      </w:r>
+      <w:proofErr w:type="spellStart"/>
+      <w:r>
+        <w:t>Spectre.Console</w:t>
+      </w:r>
+      <w:proofErr w:type="spellEnd"/>
+      <w:r>
+        <w:t xml:space="preserve"> con la sintaxis [grey]</w:t>
+      </w:r>
+      <w:proofErr w:type="gramStart"/>
+      <w:r>
+        <w:t>texto[</w:t>
+      </w:r>
+      <w:proofErr w:type="gramEnd"/>
+      <w:r>
+        <w:t>/], logrando un efecto visual de texto en gris sin interferir con la entrada del usuario. El cursor se reposiciona correctamente después de cada actualización para mantener la fluidez.</w:t>
+      </w:r>
+    </w:p>
+    <w:p/>
+    <w:p>
+      <w:r>
+        <w:t xml:space="preserve">El completado con TAB se maneja en </w:t>
+      </w:r>
+      <w:proofErr w:type="spellStart"/>
+      <w:proofErr w:type="gramStart"/>
+      <w:r>
+        <w:t>CompletarConTab</w:t>
+      </w:r>
+      <w:proofErr w:type="spellEnd"/>
+      <w:r>
+        <w:t>(</w:t>
+      </w:r>
+      <w:proofErr w:type="spellStart"/>
+      <w:proofErr w:type="gramEnd"/>
+      <w:r>
+        <w:t>string</w:t>
+      </w:r>
+      <w:proofErr w:type="spellEnd"/>
+      <w:r>
+        <w:t xml:space="preserve"> input), que reemplaza la última palabra parcial por la sugerencia completa, añadiendo un espacio al final. Al presionar ENTER, se invoca </w:t>
+      </w:r>
+      <w:proofErr w:type="spellStart"/>
+      <w:proofErr w:type="gramStart"/>
+      <w:r>
+        <w:t>RechazarSugerencia</w:t>
+      </w:r>
+      <w:proofErr w:type="spellEnd"/>
+      <w:r>
+        <w:t>(</w:t>
+      </w:r>
+      <w:proofErr w:type="gramEnd"/>
+      <w:r>
+        <w:t xml:space="preserve">) para limpiar la sugerencia y se procede a ejecutar la búsqueda con </w:t>
+      </w:r>
+      <w:proofErr w:type="spellStart"/>
+      <w:r>
+        <w:t>MotorBusquedaSingleton.Buscar</w:t>
+      </w:r>
+      <w:proofErr w:type="spellEnd"/>
+      <w:r>
+        <w:t xml:space="preserve">(input). La variable </w:t>
+      </w:r>
+      <w:proofErr w:type="spellStart"/>
+      <w:r>
+        <w:lastRenderedPageBreak/>
+        <w:t>ultimoInputProcesado</w:t>
+      </w:r>
+      <w:proofErr w:type="spellEnd"/>
+      <w:r>
+        <w:t xml:space="preserve"> y la captura del estado en una variable local evitan que sugerencias obsoletas sobrescriban resultados actuales.</w:t>
+      </w:r>
+    </w:p>
+    <w:p/>
+    <w:p>
+      <w:r>
+        <w:t xml:space="preserve">Los mecanismos de sincronización incluyen </w:t>
+      </w:r>
+      <w:proofErr w:type="spellStart"/>
+      <w:r>
+        <w:t>lock</w:t>
+      </w:r>
+      <w:proofErr w:type="spellEnd"/>
+      <w:r>
+        <w:t xml:space="preserve"> para proteger el acceso al </w:t>
+      </w:r>
+      <w:proofErr w:type="spellStart"/>
+      <w:r>
+        <w:t>CancellationTokenSource</w:t>
+      </w:r>
+      <w:proofErr w:type="spellEnd"/>
+      <w:r>
+        <w:t xml:space="preserve"> y a las variables de estado, así como el uso de </w:t>
+      </w:r>
+      <w:proofErr w:type="spellStart"/>
+      <w:r>
+        <w:t>Task.Run</w:t>
+      </w:r>
+      <w:proofErr w:type="spellEnd"/>
+      <w:r>
+        <w:t xml:space="preserve"> con </w:t>
+      </w:r>
+      <w:proofErr w:type="spellStart"/>
+      <w:r>
+        <w:t>async</w:t>
+      </w:r>
+      <w:proofErr w:type="spellEnd"/>
+      <w:r>
+        <w:t>/</w:t>
+      </w:r>
+      <w:proofErr w:type="spellStart"/>
+      <w:r>
+        <w:t>await</w:t>
+      </w:r>
+      <w:proofErr w:type="spellEnd"/>
+      <w:r>
+        <w:t xml:space="preserve"> para garantizar que la interfaz permanezca responsiva. La decisión de usar </w:t>
+      </w:r>
+      <w:proofErr w:type="spellStart"/>
+      <w:r>
+        <w:t>Spectre.Console</w:t>
+      </w:r>
+      <w:proofErr w:type="spellEnd"/>
+      <w:r>
+        <w:t xml:space="preserve"> se justificó por su simplicidad para lograr texto en gris y su compatibilidad con entornos de consola. El enfoque de búsqueda lineal en el diccionario es suficiente para el tamaño esperado de datos, priorizando claridad y mantenibilidad sobre optimizaciones prematuras.</w:t>
+      </w:r>
+    </w:p>
+    <w:p/>
+    <w:p>
+      <w:r>
+        <w:t>En resumen, el motor es robusto, no bloqueante y completamente integrado con el sistema de búsqueda, cumpliendo con los requisitos de paralelismo y experiencia de usuario mediante el uso eficiente de TPL, sincronización y herramientas modernas de .NET.</w:t>
+      </w:r>
+    </w:p>
+    <w:p/>
+    <w:p/>
+    <w:p>
+      <w:pPr>
+        <w:pStyle w:val="Ttulo1"/>
       </w:pPr>
       <w:bookmarkStart w:id="8" w:name="_Toc215824351"/>
       <w:r>
@@ -2152,7 +2507,7 @@
     <w:p/>
     <w:p>
       <w:pPr>
-        <w:pStyle w:val="Heading1"/>
+        <w:pStyle w:val="Ttulo1"/>
       </w:pPr>
       <w:bookmarkStart w:id="9" w:name="_Toc215824352"/>
       <w:r>
@@ -2180,7 +2535,7 @@
     <w:p/>
     <w:p>
       <w:pPr>
-        <w:pStyle w:val="Heading2"/>
+        <w:pStyle w:val="Ttulo2"/>
       </w:pPr>
       <w:r>
         <w:t>Rol 1 - Tech Lead</w:t>
@@ -2212,7 +2567,7 @@
     </w:p>
     <w:p>
       <w:pPr>
-        <w:pStyle w:val="Heading3"/>
+        <w:pStyle w:val="Ttulo3"/>
       </w:pPr>
       <w:r>
         <w:t>Responsabilidades en el código</w:t>
@@ -2220,19 +2575,20 @@
     </w:p>
     <w:p>
       <w:pPr>
-        <w:pStyle w:val="ListParagraph"/>
-        <w:numPr>
-          <w:ilvl w:val="0"/>
-          <w:numId w:val="3"/>
-        </w:numPr>
-      </w:pPr>
-      <w:r>
+        <w:pStyle w:val="Prrafodelista"/>
+        <w:numPr>
+          <w:ilvl w:val="0"/>
+          <w:numId w:val="3"/>
+        </w:numPr>
+      </w:pPr>
+      <w:r>
+        <w:lastRenderedPageBreak/>
         <w:t>Implementación del código base del proyecto y de la interfaz de la línea de comandos.</w:t>
       </w:r>
     </w:p>
     <w:p>
       <w:pPr>
-        <w:pStyle w:val="ListParagraph"/>
+        <w:pStyle w:val="Prrafodelista"/>
         <w:numPr>
           <w:ilvl w:val="0"/>
           <w:numId w:val="3"/>
@@ -2244,7 +2600,7 @@
     </w:p>
     <w:p>
       <w:pPr>
-        <w:pStyle w:val="ListParagraph"/>
+        <w:pStyle w:val="Prrafodelista"/>
         <w:numPr>
           <w:ilvl w:val="0"/>
           <w:numId w:val="3"/>
@@ -2256,7 +2612,7 @@
     </w:p>
     <w:p>
       <w:pPr>
-        <w:pStyle w:val="ListParagraph"/>
+        <w:pStyle w:val="Prrafodelista"/>
         <w:numPr>
           <w:ilvl w:val="0"/>
           <w:numId w:val="3"/>
@@ -2268,7 +2624,7 @@
     </w:p>
     <w:p>
       <w:pPr>
-        <w:pStyle w:val="ListParagraph"/>
+        <w:pStyle w:val="Prrafodelista"/>
         <w:numPr>
           <w:ilvl w:val="0"/>
           <w:numId w:val="3"/>
@@ -2280,7 +2636,7 @@
     </w:p>
     <w:p>
       <w:pPr>
-        <w:pStyle w:val="ListParagraph"/>
+        <w:pStyle w:val="Prrafodelista"/>
         <w:numPr>
           <w:ilvl w:val="0"/>
           <w:numId w:val="3"/>
@@ -2292,7 +2648,7 @@
     </w:p>
     <w:p>
       <w:pPr>
-        <w:pStyle w:val="Heading3"/>
+        <w:pStyle w:val="Ttulo3"/>
       </w:pPr>
       <w:r>
         <w:t>Responsabilidades en el documento</w:t>
@@ -2300,7 +2656,7 @@
     </w:p>
     <w:p>
       <w:pPr>
-        <w:pStyle w:val="ListParagraph"/>
+        <w:pStyle w:val="Prrafodelista"/>
         <w:numPr>
           <w:ilvl w:val="0"/>
           <w:numId w:val="3"/>
@@ -2312,7 +2668,7 @@
     </w:p>
     <w:p>
       <w:pPr>
-        <w:pStyle w:val="ListParagraph"/>
+        <w:pStyle w:val="Prrafodelista"/>
         <w:numPr>
           <w:ilvl w:val="0"/>
           <w:numId w:val="3"/>
@@ -2324,7 +2680,7 @@
     </w:p>
     <w:p>
       <w:pPr>
-        <w:pStyle w:val="ListParagraph"/>
+        <w:pStyle w:val="Prrafodelista"/>
         <w:numPr>
           <w:ilvl w:val="0"/>
           <w:numId w:val="3"/>
@@ -2336,10 +2692,9 @@
     </w:p>
     <w:p>
       <w:pPr>
-        <w:pStyle w:val="Heading3"/>
-      </w:pPr>
-      <w:r>
-        <w:lastRenderedPageBreak/>
+        <w:pStyle w:val="Ttulo3"/>
+      </w:pPr>
+      <w:r>
         <w:t>Responsabilidades extra</w:t>
       </w:r>
       <w:r>
@@ -2348,7 +2703,7 @@
     </w:p>
     <w:p>
       <w:pPr>
-        <w:pStyle w:val="ListParagraph"/>
+        <w:pStyle w:val="Prrafodelista"/>
         <w:numPr>
           <w:ilvl w:val="0"/>
           <w:numId w:val="3"/>
@@ -2360,7 +2715,7 @@
     </w:p>
     <w:p>
       <w:pPr>
-        <w:pStyle w:val="ListParagraph"/>
+        <w:pStyle w:val="Prrafodelista"/>
         <w:numPr>
           <w:ilvl w:val="0"/>
           <w:numId w:val="3"/>
@@ -2372,7 +2727,7 @@
     </w:p>
     <w:p>
       <w:pPr>
-        <w:pStyle w:val="ListParagraph"/>
+        <w:pStyle w:val="Prrafodelista"/>
         <w:numPr>
           <w:ilvl w:val="0"/>
           <w:numId w:val="3"/>
@@ -2385,7 +2740,7 @@
     <w:p/>
     <w:p>
       <w:pPr>
-        <w:pStyle w:val="Heading2"/>
+        <w:pStyle w:val="Ttulo2"/>
       </w:pPr>
       <w:r>
         <w:t>Rol 2 - Desarrollador</w:t>
@@ -2417,7 +2772,7 @@
     </w:p>
     <w:p>
       <w:pPr>
-        <w:pStyle w:val="Heading3"/>
+        <w:pStyle w:val="Ttulo3"/>
       </w:pPr>
       <w:r>
         <w:t>Responsabilidades en el código</w:t>
@@ -2425,7 +2780,7 @@
     </w:p>
     <w:p>
       <w:pPr>
-        <w:pStyle w:val="ListParagraph"/>
+        <w:pStyle w:val="Prrafodelista"/>
         <w:numPr>
           <w:ilvl w:val="0"/>
           <w:numId w:val="3"/>
@@ -2437,7 +2792,7 @@
     </w:p>
     <w:p>
       <w:pPr>
-        <w:pStyle w:val="ListParagraph"/>
+        <w:pStyle w:val="Prrafodelista"/>
         <w:numPr>
           <w:ilvl w:val="0"/>
           <w:numId w:val="3"/>
@@ -2449,7 +2804,7 @@
     </w:p>
     <w:p>
       <w:pPr>
-        <w:pStyle w:val="ListParagraph"/>
+        <w:pStyle w:val="Prrafodelista"/>
         <w:numPr>
           <w:ilvl w:val="0"/>
           <w:numId w:val="3"/>
@@ -2470,7 +2825,7 @@
     </w:p>
     <w:p>
       <w:pPr>
-        <w:pStyle w:val="ListParagraph"/>
+        <w:pStyle w:val="Prrafodelista"/>
         <w:numPr>
           <w:ilvl w:val="0"/>
           <w:numId w:val="3"/>
@@ -2482,7 +2837,7 @@
     </w:p>
     <w:p>
       <w:pPr>
-        <w:pStyle w:val="Heading3"/>
+        <w:pStyle w:val="Ttulo3"/>
       </w:pPr>
       <w:r>
         <w:t>Responsabilidades en el documento</w:t>
@@ -2490,7 +2845,7 @@
     </w:p>
     <w:p>
       <w:pPr>
-        <w:pStyle w:val="ListParagraph"/>
+        <w:pStyle w:val="Prrafodelista"/>
         <w:numPr>
           <w:ilvl w:val="0"/>
           <w:numId w:val="3"/>
@@ -2502,20 +2857,21 @@
     </w:p>
     <w:p>
       <w:pPr>
-        <w:pStyle w:val="ListParagraph"/>
-        <w:numPr>
-          <w:ilvl w:val="0"/>
-          <w:numId w:val="3"/>
-        </w:numPr>
-      </w:pPr>
-      <w:r>
+        <w:pStyle w:val="Prrafodelista"/>
+        <w:numPr>
+          <w:ilvl w:val="0"/>
+          <w:numId w:val="3"/>
+        </w:numPr>
+      </w:pPr>
+      <w:r>
+        <w:lastRenderedPageBreak/>
         <w:t>Explicación técnica del motor especulativo en la sección implementación técnica.</w:t>
       </w:r>
     </w:p>
     <w:p/>
     <w:p>
       <w:pPr>
-        <w:pStyle w:val="Heading2"/>
+        <w:pStyle w:val="Ttulo2"/>
       </w:pPr>
       <w:r>
         <w:t>Rol 3 - Ingeniero QA</w:t>
@@ -2547,7 +2903,7 @@
     </w:p>
     <w:p>
       <w:pPr>
-        <w:pStyle w:val="Heading3"/>
+        <w:pStyle w:val="Ttulo3"/>
       </w:pPr>
       <w:r>
         <w:t>Responsabilidades en el código</w:t>
@@ -2555,7 +2911,7 @@
     </w:p>
     <w:p>
       <w:pPr>
-        <w:pStyle w:val="ListParagraph"/>
+        <w:pStyle w:val="Prrafodelista"/>
         <w:numPr>
           <w:ilvl w:val="0"/>
           <w:numId w:val="3"/>
@@ -2567,7 +2923,7 @@
     </w:p>
     <w:p>
       <w:pPr>
-        <w:pStyle w:val="ListParagraph"/>
+        <w:pStyle w:val="Prrafodelista"/>
         <w:numPr>
           <w:ilvl w:val="0"/>
           <w:numId w:val="3"/>
@@ -2579,7 +2935,7 @@
     </w:p>
     <w:p>
       <w:pPr>
-        <w:pStyle w:val="ListParagraph"/>
+        <w:pStyle w:val="Prrafodelista"/>
         <w:numPr>
           <w:ilvl w:val="0"/>
           <w:numId w:val="3"/>
@@ -2591,7 +2947,7 @@
     </w:p>
     <w:p>
       <w:pPr>
-        <w:pStyle w:val="Heading3"/>
+        <w:pStyle w:val="Ttulo3"/>
       </w:pPr>
       <w:r>
         <w:t>Responsabilidades en el documento</w:t>
@@ -2599,7 +2955,7 @@
     </w:p>
     <w:p>
       <w:pPr>
-        <w:pStyle w:val="ListParagraph"/>
+        <w:pStyle w:val="Prrafodelista"/>
         <w:numPr>
           <w:ilvl w:val="0"/>
           <w:numId w:val="3"/>
@@ -2612,7 +2968,7 @@
     <w:p/>
     <w:p>
       <w:pPr>
-        <w:pStyle w:val="Heading2"/>
+        <w:pStyle w:val="Ttulo2"/>
       </w:pPr>
       <w:r>
         <w:t>Rol 4 - Analista</w:t>
@@ -2644,7 +3000,7 @@
     </w:p>
     <w:p>
       <w:pPr>
-        <w:pStyle w:val="Heading3"/>
+        <w:pStyle w:val="Ttulo3"/>
       </w:pPr>
       <w:r>
         <w:t>Responsabilidades en el código</w:t>
@@ -2652,7 +3008,7 @@
     </w:p>
     <w:p>
       <w:pPr>
-        <w:pStyle w:val="ListParagraph"/>
+        <w:pStyle w:val="Prrafodelista"/>
         <w:numPr>
           <w:ilvl w:val="0"/>
           <w:numId w:val="3"/>
@@ -2670,7 +3026,7 @@
     </w:p>
     <w:p>
       <w:pPr>
-        <w:pStyle w:val="ListParagraph"/>
+        <w:pStyle w:val="Prrafodelista"/>
         <w:numPr>
           <w:ilvl w:val="0"/>
           <w:numId w:val="3"/>
@@ -2682,7 +3038,7 @@
     </w:p>
     <w:p>
       <w:pPr>
-        <w:pStyle w:val="ListParagraph"/>
+        <w:pStyle w:val="Prrafodelista"/>
         <w:numPr>
           <w:ilvl w:val="0"/>
           <w:numId w:val="3"/>
@@ -2694,7 +3050,7 @@
     </w:p>
     <w:p>
       <w:pPr>
-        <w:pStyle w:val="Heading3"/>
+        <w:pStyle w:val="Ttulo3"/>
       </w:pPr>
       <w:r>
         <w:t>Responsabilidades en el documento</w:t>
@@ -2702,7 +3058,7 @@
     </w:p>
     <w:p>
       <w:pPr>
-        <w:pStyle w:val="ListParagraph"/>
+        <w:pStyle w:val="Prrafodelista"/>
         <w:numPr>
           <w:ilvl w:val="0"/>
           <w:numId w:val="3"/>
@@ -2714,7 +3070,7 @@
     </w:p>
     <w:p>
       <w:pPr>
-        <w:pStyle w:val="ListParagraph"/>
+        <w:pStyle w:val="Prrafodelista"/>
         <w:numPr>
           <w:ilvl w:val="0"/>
           <w:numId w:val="3"/>
@@ -2727,7 +3083,7 @@
     <w:p/>
     <w:p>
       <w:pPr>
-        <w:pStyle w:val="Heading2"/>
+        <w:pStyle w:val="Ttulo2"/>
       </w:pPr>
       <w:r>
         <w:t>Rol 5 - Desarrollador de Capa de Datos</w:t>
@@ -2759,7 +3115,7 @@
     </w:p>
     <w:p>
       <w:pPr>
-        <w:pStyle w:val="Heading3"/>
+        <w:pStyle w:val="Ttulo3"/>
       </w:pPr>
       <w:r>
         <w:t>Responsabilidades en el código</w:t>
@@ -2767,7 +3123,7 @@
     </w:p>
     <w:p>
       <w:pPr>
-        <w:pStyle w:val="ListParagraph"/>
+        <w:pStyle w:val="Prrafodelista"/>
         <w:numPr>
           <w:ilvl w:val="0"/>
           <w:numId w:val="3"/>
@@ -2779,19 +3135,20 @@
     </w:p>
     <w:p>
       <w:pPr>
-        <w:pStyle w:val="ListParagraph"/>
-        <w:numPr>
-          <w:ilvl w:val="0"/>
-          <w:numId w:val="3"/>
-        </w:numPr>
-      </w:pPr>
-      <w:r>
+        <w:pStyle w:val="Prrafodelista"/>
+        <w:numPr>
+          <w:ilvl w:val="0"/>
+          <w:numId w:val="3"/>
+        </w:numPr>
+      </w:pPr>
+      <w:r>
+        <w:lastRenderedPageBreak/>
         <w:t>Creación de las funciones para leer, escribir y almacenar la información relevante necesaria para que funcione el sistema.</w:t>
       </w:r>
     </w:p>
     <w:p>
       <w:pPr>
-        <w:pStyle w:val="ListParagraph"/>
+        <w:pStyle w:val="Prrafodelista"/>
         <w:numPr>
           <w:ilvl w:val="0"/>
           <w:numId w:val="3"/>
@@ -2803,7 +3160,7 @@
     </w:p>
     <w:p>
       <w:pPr>
-        <w:pStyle w:val="Heading3"/>
+        <w:pStyle w:val="Ttulo3"/>
       </w:pPr>
       <w:r>
         <w:t>Responsabilidades en el documento</w:t>
@@ -2811,7 +3168,7 @@
     </w:p>
     <w:p>
       <w:pPr>
-        <w:pStyle w:val="ListParagraph"/>
+        <w:pStyle w:val="Prrafodelista"/>
         <w:numPr>
           <w:ilvl w:val="0"/>
           <w:numId w:val="3"/>
@@ -2823,7 +3180,7 @@
     </w:p>
     <w:p>
       <w:pPr>
-        <w:pStyle w:val="ListParagraph"/>
+        <w:pStyle w:val="Prrafodelista"/>
         <w:numPr>
           <w:ilvl w:val="0"/>
           <w:numId w:val="3"/>
@@ -2836,7 +3193,7 @@
     <w:p/>
     <w:p>
       <w:pPr>
-        <w:pStyle w:val="Heading2"/>
+        <w:pStyle w:val="Ttulo2"/>
       </w:pPr>
       <w:r>
         <w:t>Herramientas de coordinación</w:t>
@@ -2849,7 +3206,7 @@
     </w:p>
     <w:p>
       <w:pPr>
-        <w:pStyle w:val="ListParagraph"/>
+        <w:pStyle w:val="Prrafodelista"/>
         <w:numPr>
           <w:ilvl w:val="0"/>
           <w:numId w:val="3"/>
@@ -2861,7 +3218,7 @@
     </w:p>
     <w:p>
       <w:pPr>
-        <w:pStyle w:val="ListParagraph"/>
+        <w:pStyle w:val="Prrafodelista"/>
         <w:numPr>
           <w:ilvl w:val="0"/>
           <w:numId w:val="3"/>
@@ -2873,14 +3230,13 @@
     </w:p>
     <w:p>
       <w:pPr>
-        <w:pStyle w:val="ListParagraph"/>
-        <w:numPr>
-          <w:ilvl w:val="0"/>
-          <w:numId w:val="3"/>
-        </w:numPr>
-      </w:pPr>
-      <w:r>
-        <w:lastRenderedPageBreak/>
+        <w:pStyle w:val="Prrafodelista"/>
+        <w:numPr>
+          <w:ilvl w:val="0"/>
+          <w:numId w:val="3"/>
+        </w:numPr>
+      </w:pPr>
+      <w:r>
         <w:t>WhatsApp y reuniones breves para la coordinación rápida del proyecto + medio de comunicación principal.</w:t>
       </w:r>
     </w:p>
@@ -2903,7 +3259,7 @@
     </w:p>
     <w:p>
       <w:pPr>
-        <w:pStyle w:val="Heading1"/>
+        <w:pStyle w:val="Ttulo1"/>
       </w:pPr>
       <w:r>
         <w:lastRenderedPageBreak/>
@@ -2951,7 +3307,7 @@
     </w:p>
     <w:p>
       <w:pPr>
-        <w:pStyle w:val="ListParagraph"/>
+        <w:pStyle w:val="Prrafodelista"/>
         <w:numPr>
           <w:ilvl w:val="0"/>
           <w:numId w:val="3"/>
@@ -2963,7 +3319,7 @@
     </w:p>
     <w:p>
       <w:pPr>
-        <w:pStyle w:val="ListParagraph"/>
+        <w:pStyle w:val="Prrafodelista"/>
         <w:numPr>
           <w:ilvl w:val="0"/>
           <w:numId w:val="3"/>
@@ -2975,7 +3331,7 @@
     </w:p>
     <w:p>
       <w:pPr>
-        <w:pStyle w:val="ListParagraph"/>
+        <w:pStyle w:val="Prrafodelista"/>
         <w:numPr>
           <w:ilvl w:val="0"/>
           <w:numId w:val="3"/>
@@ -2992,33 +3348,65 @@
     </w:p>
     <w:p>
       <w:pPr>
-        <w:pStyle w:val="Heading1"/>
+        <w:pStyle w:val="Ttulo1"/>
+        <w:rPr>
+          <w:lang w:val="en-US"/>
+        </w:rPr>
       </w:pPr>
       <w:bookmarkStart w:id="11" w:name="_Toc215824354"/>
-      <w:r>
+      <w:proofErr w:type="spellStart"/>
+      <w:r>
+        <w:rPr>
+          <w:lang w:val="en-US"/>
+        </w:rPr>
         <w:lastRenderedPageBreak/>
         <w:t>Referencias</w:t>
       </w:r>
       <w:bookmarkEnd w:id="11"/>
-    </w:p>
-    <w:p>
-      <w:r>
-        <w:t xml:space="preserve">Refactoring Guru. (s.f.). </w:t>
+      <w:proofErr w:type="spellEnd"/>
+    </w:p>
+    <w:p>
+      <w:r>
+        <w:rPr>
+          <w:lang w:val="en-US"/>
+        </w:rPr>
+        <w:t>Refactoring Guru. (</w:t>
+      </w:r>
+      <w:proofErr w:type="spellStart"/>
+      <w:r>
+        <w:rPr>
+          <w:lang w:val="en-US"/>
+        </w:rPr>
+        <w:t>s.f.</w:t>
+      </w:r>
+      <w:proofErr w:type="spellEnd"/>
+      <w:r>
+        <w:rPr>
+          <w:lang w:val="en-US"/>
+        </w:rPr>
+        <w:t xml:space="preserve">). </w:t>
       </w:r>
       <w:r>
         <w:rPr>
           <w:b/>
           <w:bCs/>
+          <w:lang w:val="en-US"/>
         </w:rPr>
         <w:t>Singleton</w:t>
       </w:r>
       <w:r>
-        <w:t xml:space="preserve">. Recuperado de </w:t>
+        <w:rPr>
+          <w:lang w:val="en-US"/>
+        </w:rPr>
+        <w:t xml:space="preserve">. </w:t>
+      </w:r>
+      <w:r>
+        <w:t xml:space="preserve">Recuperado de </w:t>
       </w:r>
       <w:hyperlink r:id="rId6" w:history="1">
         <w:r>
           <w:rPr>
-            <w:rStyle w:val="Hyperlink"/>
+            <w:rStyle w:val="Hipervnculo"/>
           </w:rPr>
           <w:t>https://refactoring.guru/es/design-patterns/singleton</w:t>
         </w:r>
@@ -3048,16 +3436,23 @@
         <w:rPr>
           <w:b/>
           <w:bCs/>
+          <w:lang w:val="en-US"/>
         </w:rPr>
         <w:t>Implementing the Singleton Pattern in C#</w:t>
       </w:r>
       <w:r>
-        <w:t xml:space="preserve">. Recuperado de </w:t>
+        <w:rPr>
+          <w:lang w:val="en-US"/>
+        </w:rPr>
+        <w:t xml:space="preserve">. </w:t>
+      </w:r>
+      <w:r>
+        <w:t xml:space="preserve">Recuperado de </w:t>
       </w:r>
       <w:hyperlink r:id="rId7" w:history="1">
         <w:r>
           <w:rPr>
-            <w:rStyle w:val="Hyperlink"/>
+            <w:rStyle w:val="Hipervnculo"/>
           </w:rPr>
           <w:t>https://csharpindepth.com/articles/singleton</w:t>
         </w:r>
@@ -3069,7 +3464,7 @@
     <w:p/>
     <w:p>
       <w:pPr>
-        <w:pStyle w:val="Heading1"/>
+        <w:pStyle w:val="Ttulo1"/>
       </w:pPr>
       <w:bookmarkStart w:id="12" w:name="_Toc215824355"/>
       <w:r>
@@ -3848,11 +4243,11 @@
       <w:lang w:val="es-DO"/>
     </w:rPr>
   </w:style>
-  <w:style w:type="paragraph" w:styleId="Heading1">
+  <w:style w:type="paragraph" w:styleId="Ttulo1">
     <w:name w:val="heading 1"/>
     <w:basedOn w:val="Normal"/>
     <w:next w:val="Normal"/>
-    <w:link w:val="Heading1Char"/>
+    <w:link w:val="Ttulo1Car"/>
     <w:uiPriority w:val="9"/>
     <w:qFormat/>
     <w:rsid w:val="35CE4185"/>
@@ -3866,11 +4261,11 @@
       <w:szCs w:val="32"/>
     </w:rPr>
   </w:style>
-  <w:style w:type="paragraph" w:styleId="Heading2">
+  <w:style w:type="paragraph" w:styleId="Ttulo2">
     <w:name w:val="heading 2"/>
     <w:basedOn w:val="Normal"/>
     <w:next w:val="Normal"/>
-    <w:link w:val="Heading2Char"/>
+    <w:link w:val="Ttulo2Car"/>
     <w:uiPriority w:val="9"/>
     <w:unhideWhenUsed/>
     <w:qFormat/>
@@ -3885,11 +4280,11 @@
       <w:szCs w:val="28"/>
     </w:rPr>
   </w:style>
-  <w:style w:type="paragraph" w:styleId="Heading3">
+  <w:style w:type="paragraph" w:styleId="Ttulo3">
     <w:name w:val="heading 3"/>
     <w:basedOn w:val="Normal"/>
     <w:next w:val="Normal"/>
-    <w:link w:val="Heading3Char"/>
+    <w:link w:val="Ttulo3Car"/>
     <w:uiPriority w:val="9"/>
     <w:unhideWhenUsed/>
     <w:qFormat/>
@@ -3902,11 +4297,11 @@
       <w:bCs/>
     </w:rPr>
   </w:style>
-  <w:style w:type="paragraph" w:styleId="Heading4">
+  <w:style w:type="paragraph" w:styleId="Ttulo4">
     <w:name w:val="heading 4"/>
     <w:basedOn w:val="Normal"/>
     <w:next w:val="Normal"/>
-    <w:link w:val="Heading4Char"/>
+    <w:link w:val="Ttulo4Car"/>
     <w:uiPriority w:val="9"/>
     <w:unhideWhenUsed/>
     <w:qFormat/>
@@ -3924,11 +4319,11 @@
       <w:color w:val="0F4761" w:themeColor="accent1" w:themeShade="BF"/>
     </w:rPr>
   </w:style>
-  <w:style w:type="paragraph" w:styleId="Heading5">
+  <w:style w:type="paragraph" w:styleId="Ttulo5">
     <w:name w:val="heading 5"/>
     <w:basedOn w:val="Normal"/>
     <w:next w:val="Normal"/>
-    <w:link w:val="Heading5Char"/>
+    <w:link w:val="Ttulo5Car"/>
     <w:uiPriority w:val="9"/>
     <w:unhideWhenUsed/>
     <w:qFormat/>
@@ -3944,11 +4339,11 @@
       <w:color w:val="0F4761" w:themeColor="accent1" w:themeShade="BF"/>
     </w:rPr>
   </w:style>
-  <w:style w:type="paragraph" w:styleId="Heading6">
+  <w:style w:type="paragraph" w:styleId="Ttulo6">
     <w:name w:val="heading 6"/>
     <w:basedOn w:val="Normal"/>
     <w:next w:val="Normal"/>
-    <w:link w:val="Heading6Char"/>
+    <w:link w:val="Ttulo6Car"/>
     <w:uiPriority w:val="9"/>
     <w:unhideWhenUsed/>
     <w:qFormat/>
@@ -3966,11 +4361,11 @@
       <w:color w:val="000000" w:themeColor="text1"/>
     </w:rPr>
   </w:style>
-  <w:style w:type="paragraph" w:styleId="Heading7">
+  <w:style w:type="paragraph" w:styleId="Ttulo7">
     <w:name w:val="heading 7"/>
     <w:basedOn w:val="Normal"/>
     <w:next w:val="Normal"/>
-    <w:link w:val="Heading7Char"/>
+    <w:link w:val="Ttulo7Car"/>
     <w:uiPriority w:val="9"/>
     <w:unhideWhenUsed/>
     <w:qFormat/>
@@ -3986,11 +4381,11 @@
       <w:color w:val="000000" w:themeColor="text1"/>
     </w:rPr>
   </w:style>
-  <w:style w:type="paragraph" w:styleId="Heading8">
+  <w:style w:type="paragraph" w:styleId="Ttulo8">
     <w:name w:val="heading 8"/>
     <w:basedOn w:val="Normal"/>
     <w:next w:val="Normal"/>
-    <w:link w:val="Heading8Char"/>
+    <w:link w:val="Ttulo8Car"/>
     <w:uiPriority w:val="9"/>
     <w:unhideWhenUsed/>
     <w:qFormat/>
@@ -4007,11 +4402,11 @@
       <w:color w:val="272727"/>
     </w:rPr>
   </w:style>
-  <w:style w:type="paragraph" w:styleId="Heading9">
+  <w:style w:type="paragraph" w:styleId="Ttulo9">
     <w:name w:val="heading 9"/>
     <w:basedOn w:val="Normal"/>
     <w:next w:val="Normal"/>
-    <w:link w:val="Heading9Char"/>
+    <w:link w:val="Ttulo9Car"/>
     <w:uiPriority w:val="9"/>
     <w:unhideWhenUsed/>
     <w:qFormat/>
@@ -4026,13 +4421,12 @@
       <w:color w:val="272727"/>
     </w:rPr>
   </w:style>
-  <w:style w:type="character" w:default="1" w:styleId="DefaultParagraphFont">
+  <w:style w:type="character" w:default="1" w:styleId="Fuentedeprrafopredeter">
     <w:name w:val="Default Paragraph Font"/>
     <w:uiPriority w:val="1"/>
-    <w:semiHidden/>
     <w:unhideWhenUsed/>
   </w:style>
-  <w:style w:type="table" w:default="1" w:styleId="TableNormal">
+  <w:style w:type="table" w:default="1" w:styleId="Tablanormal">
     <w:name w:val="Normal Table"/>
     <w:uiPriority w:val="99"/>
     <w:semiHidden/>
@@ -4047,15 +4441,15 @@
       </w:tblCellMar>
     </w:tblPr>
   </w:style>
-  <w:style w:type="numbering" w:default="1" w:styleId="NoList">
+  <w:style w:type="numbering" w:default="1" w:styleId="Sinlista">
     <w:name w:val="No List"/>
     <w:uiPriority w:val="99"/>
     <w:semiHidden/>
     <w:unhideWhenUsed/>
   </w:style>
-  <w:style w:type="character" w:customStyle="1" w:styleId="Heading1Char">
-    <w:name w:val="Heading 1 Char"/>
-    <w:link w:val="Heading1"/>
+  <w:style w:type="character" w:customStyle="1" w:styleId="Ttulo1Car">
+    <w:name w:val="Título 1 Car"/>
+    <w:link w:val="Ttulo1"/>
     <w:uiPriority w:val="9"/>
     <w:rsid w:val="35CE4185"/>
     <w:rPr>
@@ -4065,9 +4459,9 @@
       <w:szCs w:val="32"/>
     </w:rPr>
   </w:style>
-  <w:style w:type="character" w:customStyle="1" w:styleId="Heading2Char">
-    <w:name w:val="Heading 2 Char"/>
-    <w:link w:val="Heading2"/>
+  <w:style w:type="character" w:customStyle="1" w:styleId="Ttulo2Car">
+    <w:name w:val="Título 2 Car"/>
+    <w:link w:val="Ttulo2"/>
     <w:uiPriority w:val="9"/>
     <w:rsid w:val="35CE4185"/>
     <w:rPr>
@@ -4077,9 +4471,9 @@
       <w:szCs w:val="28"/>
     </w:rPr>
   </w:style>
-  <w:style w:type="character" w:customStyle="1" w:styleId="Heading3Char">
-    <w:name w:val="Heading 3 Char"/>
-    <w:link w:val="Heading3"/>
+  <w:style w:type="character" w:customStyle="1" w:styleId="Ttulo3Car">
+    <w:name w:val="Título 3 Car"/>
+    <w:link w:val="Ttulo3"/>
     <w:uiPriority w:val="9"/>
     <w:rsid w:val="35CE4185"/>
     <w:rPr>
@@ -4087,10 +4481,10 @@
       <w:bCs/>
     </w:rPr>
   </w:style>
-  <w:style w:type="character" w:customStyle="1" w:styleId="Heading4Char">
-    <w:name w:val="Heading 4 Char"/>
-    <w:basedOn w:val="DefaultParagraphFont"/>
-    <w:link w:val="Heading4"/>
+  <w:style w:type="character" w:customStyle="1" w:styleId="Ttulo4Car">
+    <w:name w:val="Título 4 Car"/>
+    <w:basedOn w:val="Fuentedeprrafopredeter"/>
+    <w:link w:val="Ttulo4"/>
     <w:uiPriority w:val="9"/>
     <w:rPr>
       <w:rFonts w:eastAsiaTheme="majorEastAsia" w:cstheme="majorBidi"/>
@@ -4099,20 +4493,20 @@
       <w:color w:val="0F4761" w:themeColor="accent1" w:themeShade="BF"/>
     </w:rPr>
   </w:style>
-  <w:style w:type="character" w:customStyle="1" w:styleId="Heading5Char">
-    <w:name w:val="Heading 5 Char"/>
-    <w:basedOn w:val="DefaultParagraphFont"/>
-    <w:link w:val="Heading5"/>
+  <w:style w:type="character" w:customStyle="1" w:styleId="Ttulo5Car">
+    <w:name w:val="Título 5 Car"/>
+    <w:basedOn w:val="Fuentedeprrafopredeter"/>
+    <w:link w:val="Ttulo5"/>
     <w:uiPriority w:val="9"/>
     <w:rPr>
       <w:rFonts w:eastAsiaTheme="majorEastAsia" w:cstheme="majorBidi"/>
       <w:color w:val="0F4761" w:themeColor="accent1" w:themeShade="BF"/>
     </w:rPr>
   </w:style>
-  <w:style w:type="character" w:customStyle="1" w:styleId="Heading6Char">
-    <w:name w:val="Heading 6 Char"/>
-    <w:basedOn w:val="DefaultParagraphFont"/>
-    <w:link w:val="Heading6"/>
+  <w:style w:type="character" w:customStyle="1" w:styleId="Ttulo6Car">
+    <w:name w:val="Título 6 Car"/>
+    <w:basedOn w:val="Fuentedeprrafopredeter"/>
+    <w:link w:val="Ttulo6"/>
     <w:uiPriority w:val="9"/>
     <w:rPr>
       <w:rFonts w:eastAsiaTheme="majorEastAsia" w:cstheme="majorBidi"/>
@@ -4121,20 +4515,20 @@
       <w:color w:val="595959" w:themeColor="text1" w:themeTint="A6"/>
     </w:rPr>
   </w:style>
-  <w:style w:type="character" w:customStyle="1" w:styleId="Heading7Char">
-    <w:name w:val="Heading 7 Char"/>
-    <w:basedOn w:val="DefaultParagraphFont"/>
-    <w:link w:val="Heading7"/>
+  <w:style w:type="character" w:customStyle="1" w:styleId="Ttulo7Car">
+    <w:name w:val="Título 7 Car"/>
+    <w:basedOn w:val="Fuentedeprrafopredeter"/>
+    <w:link w:val="Ttulo7"/>
     <w:uiPriority w:val="9"/>
     <w:rPr>
       <w:rFonts w:eastAsiaTheme="majorEastAsia" w:cstheme="majorBidi"/>
       <w:color w:val="595959" w:themeColor="text1" w:themeTint="A6"/>
     </w:rPr>
   </w:style>
-  <w:style w:type="character" w:customStyle="1" w:styleId="Heading8Char">
-    <w:name w:val="Heading 8 Char"/>
-    <w:basedOn w:val="DefaultParagraphFont"/>
-    <w:link w:val="Heading8"/>
+  <w:style w:type="character" w:customStyle="1" w:styleId="Ttulo8Car">
+    <w:name w:val="Título 8 Car"/>
+    <w:basedOn w:val="Fuentedeprrafopredeter"/>
+    <w:link w:val="Ttulo8"/>
     <w:uiPriority w:val="9"/>
     <w:rPr>
       <w:rFonts w:eastAsiaTheme="majorEastAsia" w:cstheme="majorBidi"/>
@@ -4143,20 +4537,20 @@
       <w:color w:val="272727" w:themeColor="text1" w:themeTint="D8"/>
     </w:rPr>
   </w:style>
-  <w:style w:type="character" w:customStyle="1" w:styleId="Heading9Char">
-    <w:name w:val="Heading 9 Char"/>
-    <w:basedOn w:val="DefaultParagraphFont"/>
-    <w:link w:val="Heading9"/>
+  <w:style w:type="character" w:customStyle="1" w:styleId="Ttulo9Car">
+    <w:name w:val="Título 9 Car"/>
+    <w:basedOn w:val="Fuentedeprrafopredeter"/>
+    <w:link w:val="Ttulo9"/>
     <w:uiPriority w:val="9"/>
     <w:rPr>
       <w:rFonts w:eastAsiaTheme="majorEastAsia" w:cstheme="majorBidi"/>
       <w:color w:val="272727" w:themeColor="text1" w:themeTint="D8"/>
     </w:rPr>
   </w:style>
-  <w:style w:type="character" w:customStyle="1" w:styleId="TitleChar">
-    <w:name w:val="Title Char"/>
-    <w:basedOn w:val="DefaultParagraphFont"/>
-    <w:link w:val="Title"/>
+  <w:style w:type="character" w:customStyle="1" w:styleId="TtuloCar">
+    <w:name w:val="Título Car"/>
+    <w:basedOn w:val="Fuentedeprrafopredeter"/>
+    <w:link w:val="Ttulo"/>
     <w:uiPriority w:val="10"/>
     <w:rPr>
       <w:rFonts w:asciiTheme="majorHAnsi" w:eastAsiaTheme="majorEastAsia" w:hAnsiTheme="majorHAnsi" w:cstheme="majorBidi"/>
@@ -4166,11 +4560,11 @@
       <w:szCs w:val="56"/>
     </w:rPr>
   </w:style>
-  <w:style w:type="paragraph" w:styleId="Title">
+  <w:style w:type="paragraph" w:styleId="Ttulo">
     <w:name w:val="Title"/>
     <w:basedOn w:val="Normal"/>
     <w:next w:val="Normal"/>
-    <w:link w:val="TitleChar"/>
+    <w:link w:val="TtuloCar"/>
     <w:uiPriority w:val="10"/>
     <w:qFormat/>
     <w:rsid w:val="35CE4185"/>
@@ -4184,10 +4578,10 @@
       <w:szCs w:val="56"/>
     </w:rPr>
   </w:style>
-  <w:style w:type="character" w:customStyle="1" w:styleId="SubtitleChar">
-    <w:name w:val="Subtitle Char"/>
-    <w:basedOn w:val="DefaultParagraphFont"/>
-    <w:link w:val="Subtitle"/>
+  <w:style w:type="character" w:customStyle="1" w:styleId="SubttuloCar">
+    <w:name w:val="Subtítulo Car"/>
+    <w:basedOn w:val="Fuentedeprrafopredeter"/>
+    <w:link w:val="Subttulo"/>
     <w:uiPriority w:val="11"/>
     <w:rPr>
       <w:rFonts w:eastAsiaTheme="majorEastAsia" w:cstheme="majorBidi"/>
@@ -4197,11 +4591,11 @@
       <w:szCs w:val="28"/>
     </w:rPr>
   </w:style>
-  <w:style w:type="paragraph" w:styleId="Subtitle">
+  <w:style w:type="paragraph" w:styleId="Subttulo">
     <w:name w:val="Subtitle"/>
     <w:basedOn w:val="Normal"/>
     <w:next w:val="Normal"/>
-    <w:link w:val="SubtitleChar"/>
+    <w:link w:val="SubttuloCar"/>
     <w:uiPriority w:val="11"/>
     <w:qFormat/>
     <w:rsid w:val="35CE4185"/>
@@ -4210,9 +4604,9 @@
       <w:color w:val="000000" w:themeColor="text1"/>
     </w:rPr>
   </w:style>
-  <w:style w:type="character" w:styleId="IntenseEmphasis">
+  <w:style w:type="character" w:styleId="nfasisintenso">
     <w:name w:val="Intense Emphasis"/>
-    <w:basedOn w:val="DefaultParagraphFont"/>
+    <w:basedOn w:val="Fuentedeprrafopredeter"/>
     <w:uiPriority w:val="21"/>
     <w:qFormat/>
     <w:rPr>
@@ -4221,10 +4615,10 @@
       <w:color w:val="0F4761" w:themeColor="accent1" w:themeShade="BF"/>
     </w:rPr>
   </w:style>
-  <w:style w:type="character" w:customStyle="1" w:styleId="QuoteChar">
-    <w:name w:val="Quote Char"/>
-    <w:basedOn w:val="DefaultParagraphFont"/>
-    <w:link w:val="Quote"/>
+  <w:style w:type="character" w:customStyle="1" w:styleId="CitaCar">
+    <w:name w:val="Cita Car"/>
+    <w:basedOn w:val="Fuentedeprrafopredeter"/>
+    <w:link w:val="Cita"/>
     <w:uiPriority w:val="29"/>
     <w:rPr>
       <w:i/>
@@ -4232,11 +4626,11 @@
       <w:color w:val="404040" w:themeColor="text1" w:themeTint="BF"/>
     </w:rPr>
   </w:style>
-  <w:style w:type="paragraph" w:styleId="Quote">
+  <w:style w:type="paragraph" w:styleId="Cita">
     <w:name w:val="Quote"/>
     <w:basedOn w:val="Normal"/>
     <w:next w:val="Normal"/>
-    <w:link w:val="QuoteChar"/>
+    <w:link w:val="CitaCar"/>
     <w:uiPriority w:val="29"/>
     <w:qFormat/>
     <w:rsid w:val="35CE4185"/>
@@ -4250,10 +4644,10 @@
       <w:color w:val="000000" w:themeColor="text1"/>
     </w:rPr>
   </w:style>
-  <w:style w:type="character" w:customStyle="1" w:styleId="IntenseQuoteChar">
-    <w:name w:val="Intense Quote Char"/>
-    <w:basedOn w:val="DefaultParagraphFont"/>
-    <w:link w:val="IntenseQuote"/>
+  <w:style w:type="character" w:customStyle="1" w:styleId="CitadestacadaCar">
+    <w:name w:val="Cita destacada Car"/>
+    <w:basedOn w:val="Fuentedeprrafopredeter"/>
+    <w:link w:val="Citadestacada"/>
     <w:uiPriority w:val="30"/>
     <w:rPr>
       <w:i/>
@@ -4261,11 +4655,11 @@
       <w:color w:val="0F4761" w:themeColor="accent1" w:themeShade="BF"/>
     </w:rPr>
   </w:style>
-  <w:style w:type="paragraph" w:styleId="IntenseQuote">
+  <w:style w:type="paragraph" w:styleId="Citadestacada">
     <w:name w:val="Intense Quote"/>
     <w:basedOn w:val="Normal"/>
     <w:next w:val="Normal"/>
-    <w:link w:val="IntenseQuoteChar"/>
+    <w:link w:val="CitadestacadaCar"/>
     <w:uiPriority w:val="30"/>
     <w:qFormat/>
     <w:rsid w:val="35CE4185"/>
@@ -4280,9 +4674,9 @@
       <w:color w:val="0F4761" w:themeColor="accent1" w:themeShade="BF"/>
     </w:rPr>
   </w:style>
-  <w:style w:type="character" w:styleId="IntenseReference">
+  <w:style w:type="character" w:styleId="Referenciaintensa">
     <w:name w:val="Intense Reference"/>
-    <w:basedOn w:val="DefaultParagraphFont"/>
+    <w:basedOn w:val="Fuentedeprrafopredeter"/>
     <w:uiPriority w:val="32"/>
     <w:qFormat/>
     <w:rPr>
@@ -4293,7 +4687,7 @@
       <w:spacing w:val="5"/>
     </w:rPr>
   </w:style>
-  <w:style w:type="paragraph" w:styleId="ListParagraph">
+  <w:style w:type="paragraph" w:styleId="Prrafodelista">
     <w:name w:val="List Paragraph"/>
     <w:basedOn w:val="Normal"/>
     <w:uiPriority w:val="34"/>
@@ -4304,7 +4698,7 @@
       <w:contextualSpacing/>
     </w:pPr>
   </w:style>
-  <w:style w:type="paragraph" w:styleId="TOC1">
+  <w:style w:type="paragraph" w:styleId="TDC1">
     <w:name w:val="toc 1"/>
     <w:basedOn w:val="Normal"/>
     <w:next w:val="Normal"/>
@@ -4315,7 +4709,7 @@
       <w:spacing w:after="100"/>
     </w:pPr>
   </w:style>
-  <w:style w:type="paragraph" w:styleId="TOC2">
+  <w:style w:type="paragraph" w:styleId="TDC2">
     <w:name w:val="toc 2"/>
     <w:basedOn w:val="Normal"/>
     <w:next w:val="Normal"/>
@@ -4327,7 +4721,7 @@
       <w:ind w:left="220"/>
     </w:pPr>
   </w:style>
-  <w:style w:type="paragraph" w:styleId="TOC3">
+  <w:style w:type="paragraph" w:styleId="TDC3">
     <w:name w:val="toc 3"/>
     <w:basedOn w:val="Normal"/>
     <w:next w:val="Normal"/>
@@ -4339,7 +4733,7 @@
       <w:ind w:left="440"/>
     </w:pPr>
   </w:style>
-  <w:style w:type="paragraph" w:styleId="TOC4">
+  <w:style w:type="paragraph" w:styleId="TDC4">
     <w:name w:val="toc 4"/>
     <w:basedOn w:val="Normal"/>
     <w:next w:val="Normal"/>
@@ -4351,7 +4745,7 @@
       <w:ind w:left="660"/>
     </w:pPr>
   </w:style>
-  <w:style w:type="paragraph" w:styleId="TOC5">
+  <w:style w:type="paragraph" w:styleId="TDC5">
     <w:name w:val="toc 5"/>
     <w:basedOn w:val="Normal"/>
     <w:next w:val="Normal"/>
@@ -4363,7 +4757,7 @@
       <w:ind w:left="880"/>
     </w:pPr>
   </w:style>
-  <w:style w:type="paragraph" w:styleId="TOC6">
+  <w:style w:type="paragraph" w:styleId="TDC6">
     <w:name w:val="toc 6"/>
     <w:basedOn w:val="Normal"/>
     <w:next w:val="Normal"/>
@@ -4375,7 +4769,7 @@
       <w:ind w:left="1100"/>
     </w:pPr>
   </w:style>
-  <w:style w:type="paragraph" w:styleId="TOC7">
+  <w:style w:type="paragraph" w:styleId="TDC7">
     <w:name w:val="toc 7"/>
     <w:basedOn w:val="Normal"/>
     <w:next w:val="Normal"/>
@@ -4387,7 +4781,7 @@
       <w:ind w:left="1320"/>
     </w:pPr>
   </w:style>
-  <w:style w:type="paragraph" w:styleId="TOC8">
+  <w:style w:type="paragraph" w:styleId="TDC8">
     <w:name w:val="toc 8"/>
     <w:basedOn w:val="Normal"/>
     <w:next w:val="Normal"/>
@@ -4399,7 +4793,7 @@
       <w:ind w:left="1540"/>
     </w:pPr>
   </w:style>
-  <w:style w:type="paragraph" w:styleId="TOC9">
+  <w:style w:type="paragraph" w:styleId="TDC9">
     <w:name w:val="toc 9"/>
     <w:basedOn w:val="Normal"/>
     <w:next w:val="Normal"/>
@@ -4411,7 +4805,7 @@
       <w:ind w:left="1760"/>
     </w:pPr>
   </w:style>
-  <w:style w:type="paragraph" w:styleId="EndnoteText">
+  <w:style w:type="paragraph" w:styleId="Textonotaalfinal">
     <w:name w:val="endnote text"/>
     <w:basedOn w:val="Normal"/>
     <w:uiPriority w:val="99"/>
@@ -4423,7 +4817,7 @@
       <w:szCs w:val="20"/>
     </w:rPr>
   </w:style>
-  <w:style w:type="paragraph" w:styleId="Footer">
+  <w:style w:type="paragraph" w:styleId="Piedepgina">
     <w:name w:val="footer"/>
     <w:basedOn w:val="Normal"/>
     <w:uiPriority w:val="99"/>
@@ -4436,7 +4830,7 @@
       </w:tabs>
     </w:pPr>
   </w:style>
-  <w:style w:type="paragraph" w:styleId="FootnoteText">
+  <w:style w:type="paragraph" w:styleId="Textonotapie">
     <w:name w:val="footnote text"/>
     <w:basedOn w:val="Normal"/>
     <w:uiPriority w:val="99"/>
@@ -4448,7 +4842,7 @@
       <w:szCs w:val="20"/>
     </w:rPr>
   </w:style>
-  <w:style w:type="paragraph" w:styleId="Header">
+  <w:style w:type="paragraph" w:styleId="Encabezado">
     <w:name w:val="header"/>
     <w:basedOn w:val="Normal"/>
     <w:uiPriority w:val="99"/>
@@ -4461,9 +4855,9 @@
       </w:tabs>
     </w:pPr>
   </w:style>
-  <w:style w:type="character" w:styleId="Hyperlink">
+  <w:style w:type="character" w:styleId="Hipervnculo">
     <w:name w:val="Hyperlink"/>
-    <w:basedOn w:val="DefaultParagraphFont"/>
+    <w:basedOn w:val="Fuentedeprrafopredeter"/>
     <w:uiPriority w:val="99"/>
     <w:unhideWhenUsed/>
     <w:rsid w:val="744F4105"/>
@@ -4489,7 +4883,7 @@
   </w:style>
   <w:style w:type="character" w:customStyle="1" w:styleId="ReferenciaChar">
     <w:name w:val="Referencia Char"/>
-    <w:basedOn w:val="DefaultParagraphFont"/>
+    <w:basedOn w:val="Fuentedeprrafopredeter"/>
     <w:link w:val="Referencia"/>
     <w:rsid w:val="744F4105"/>
     <w:rPr>
@@ -4502,9 +4896,9 @@
       <w:lang w:val="es-DO"/>
     </w:rPr>
   </w:style>
-  <w:style w:type="table" w:styleId="TableGrid">
+  <w:style w:type="table" w:styleId="Tablaconcuadrcula">
     <w:name w:val="Table Grid"/>
-    <w:basedOn w:val="TableNormal"/>
+    <w:basedOn w:val="Tablanormal"/>
     <w:uiPriority w:val="59"/>
     <w:rsid w:val="00FB4123"/>
     <w:pPr>
@@ -4521,9 +4915,9 @@
       </w:tblBorders>
     </w:tblPr>
   </w:style>
-  <w:style w:type="character" w:styleId="UnresolvedMention">
+  <w:style w:type="character" w:styleId="Mencinsinresolver">
     <w:name w:val="Unresolved Mention"/>
-    <w:basedOn w:val="DefaultParagraphFont"/>
+    <w:basedOn w:val="Fuentedeprrafopredeter"/>
     <w:uiPriority w:val="99"/>
     <w:semiHidden/>
     <w:unhideWhenUsed/>

</xml_diff>

<commit_message>
Adicion de la seccion de pruebas unitarias en implementacion tecnica Co-authored-by-mijailCortesTaveras
</commit_message>
<xml_diff>
--- a/docs/prog_paralela_documento_final.docx
+++ b/docs/prog_paralela_documento_final.docx
@@ -279,7 +279,6 @@
           <w:bCs/>
         </w:rPr>
       </w:pPr>
-      <w:proofErr w:type="spellStart"/>
       <w:r>
         <w:rPr>
           <w:b/>
@@ -287,7 +286,6 @@
         </w:rPr>
         <w:t>Lider</w:t>
       </w:r>
-      <w:proofErr w:type="spellEnd"/>
       <w:r>
         <w:t>:</w:t>
       </w:r>
@@ -1707,21 +1705,7 @@
                 <w:rStyle w:val="Hyperlink"/>
                 <w:noProof/>
               </w:rPr>
-              <w:t>Modulo capa</w:t>
-            </w:r>
-            <w:r>
-              <w:rPr>
-                <w:rStyle w:val="Hyperlink"/>
-                <w:noProof/>
-              </w:rPr>
-              <w:t xml:space="preserve"> </w:t>
-            </w:r>
-            <w:r>
-              <w:rPr>
-                <w:rStyle w:val="Hyperlink"/>
-                <w:noProof/>
-              </w:rPr>
-              <w:t>de datos</w:t>
+              <w:t>Modulo capa de datos</w:t>
             </w:r>
             <w:r>
               <w:rPr>
@@ -4815,37 +4799,24 @@
           <w:numId w:val="3"/>
         </w:numPr>
       </w:pPr>
-      <w:proofErr w:type="spellStart"/>
       <w:r>
         <w:t>x</w:t>
       </w:r>
       <w:r>
         <w:t>unit</w:t>
       </w:r>
-      <w:proofErr w:type="spellEnd"/>
       <w:r>
         <w:t xml:space="preserve">, </w:t>
       </w:r>
-      <w:proofErr w:type="spellStart"/>
-      <w:proofErr w:type="gramStart"/>
-      <w:r>
-        <w:t>xunit.runner</w:t>
-      </w:r>
-      <w:proofErr w:type="gramEnd"/>
-      <w:r>
-        <w:t>.visualstudio</w:t>
-      </w:r>
-      <w:proofErr w:type="spellEnd"/>
+      <w:r>
+        <w:t>xunit.runner.visualstudio</w:t>
+      </w:r>
       <w:r>
         <w:t xml:space="preserve"> y </w:t>
       </w:r>
-      <w:proofErr w:type="spellStart"/>
-      <w:proofErr w:type="gramStart"/>
       <w:r>
         <w:t>Microsoft.NET.Test.Sdk</w:t>
       </w:r>
-      <w:proofErr w:type="spellEnd"/>
-      <w:proofErr w:type="gramEnd"/>
       <w:r>
         <w:t>, para la implementación de las pruebas automatizadas.</w:t>
       </w:r>
@@ -4878,31 +4849,10 @@
     </w:p>
     <w:p>
       <w:r>
-        <w:t xml:space="preserve">El motor de búsqueda paralelo fue implementado en la clase </w:t>
-      </w:r>
-      <w:proofErr w:type="spellStart"/>
-      <w:r>
-        <w:t>MotorBusquedaSingleton</w:t>
-      </w:r>
-      <w:proofErr w:type="spellEnd"/>
-      <w:r>
-        <w:t xml:space="preserve"> (</w:t>
-      </w:r>
-      <w:proofErr w:type="spellStart"/>
-      <w:r>
-        <w:t>src</w:t>
-      </w:r>
-      <w:proofErr w:type="spellEnd"/>
-      <w:r>
-        <w:t>/</w:t>
-      </w:r>
-      <w:proofErr w:type="spellStart"/>
-      <w:r>
-        <w:t>MotorBusqueda.cs</w:t>
-      </w:r>
-      <w:proofErr w:type="spellEnd"/>
-      <w:r>
-        <w:t>)</w:t>
+        <w:t>El motor de búsqueda paralelo fue implementado en la clase MotorBusquedaSingleton</w:t>
+      </w:r>
+      <w:r>
+        <w:t xml:space="preserve"> (src/MotorBusqueda.cs)</w:t>
       </w:r>
       <w:r>
         <w:t>, en donde se centra toda la lógica de búsqueda y se maneja de forma segura el acceso concurrente a los archivos del directorio de trabajo seleccionado por el usuario.</w:t>
@@ -5053,15 +5003,7 @@
         <w:t>“</w:t>
       </w:r>
       <w:r>
-        <w:t>\b[\</w:t>
-      </w:r>
-      <w:proofErr w:type="spellStart"/>
-      <w:r>
-        <w:t>wáéíóúñü</w:t>
-      </w:r>
-      <w:proofErr w:type="spellEnd"/>
-      <w:r>
-        <w:t>]+\b</w:t>
+        <w:t>\b[\wáéíóúñü]+\b</w:t>
       </w:r>
       <w:r>
         <w:t>”</w:t>
@@ -5096,10 +5038,7 @@
         <w:t xml:space="preserve">La predicción de palabras se lleva a cabo de forma asíncrona en BuscarCoincidenciaAsync(string palabra). Antes de iniciar una </w:t>
       </w:r>
       <w:r>
-        <w:t>búsqueda</w:t>
-      </w:r>
-      <w:r>
-        <w:t xml:space="preserve"> </w:t>
+        <w:t xml:space="preserve">búsqueda </w:t>
       </w:r>
       <w:r>
         <w:t>nueva, se cancela cualquier tarea previa utilizando un CancellationTokenSource protegido por un lock para evitar condiciones de carrera. La búsqueda se ejecuta en un Task.Run, iterando el diccionario hasta encontrar la primera palabra que comience con el prefijo ingresad</w:t>
@@ -5192,25 +5131,297 @@
       </w:r>
       <w:bookmarkEnd w:id="20"/>
     </w:p>
+    <w:p>
+      <w:r>
+        <w:t xml:space="preserve">La capa de pruebas unitarias del proyecto es un componente fundamental, ya que permite la validación del correcto funcionamiento tanto del motor de </w:t>
+      </w:r>
+      <w:proofErr w:type="spellStart"/>
+      <w:r>
+        <w:t>busqueda</w:t>
+      </w:r>
+      <w:proofErr w:type="spellEnd"/>
+      <w:r>
+        <w:t xml:space="preserve"> paralelos como del motor de sugerencias especulativas, para que uno así se asegure de que sus mecanismos internos operen conforme a los requisitos del sistema.</w:t>
+      </w:r>
+    </w:p>
+    <w:p>
+      <w:r>
+        <w:t xml:space="preserve">Para este fin hemos utilizado el </w:t>
+      </w:r>
+      <w:proofErr w:type="spellStart"/>
+      <w:r>
+        <w:t>framework</w:t>
+      </w:r>
+      <w:proofErr w:type="spellEnd"/>
+      <w:r>
+        <w:t xml:space="preserve"> xUnit.net, que nos permitió ejecutar casos de prueba aislados, repetibles y verificables.</w:t>
+      </w:r>
+    </w:p>
+    <w:p/>
+    <w:p>
+      <w:r>
+        <w:t xml:space="preserve">Las pruebas se implementaron en el </w:t>
+      </w:r>
+      <w:proofErr w:type="spellStart"/>
+      <w:r>
+        <w:t>sub-proyecto</w:t>
+      </w:r>
+      <w:proofErr w:type="spellEnd"/>
+      <w:r>
+        <w:t xml:space="preserve"> adentro de /</w:t>
+      </w:r>
+      <w:proofErr w:type="spellStart"/>
+      <w:r>
+        <w:t>tests</w:t>
+      </w:r>
+      <w:proofErr w:type="spellEnd"/>
+      <w:r>
+        <w:t>, separado del código fuente principal y siguiendo una estructura recomendada.</w:t>
+      </w:r>
+    </w:p>
+    <w:p/>
+    <w:p>
+      <w:r>
+        <w:t>La estructura de las pruebas consiste en dos módulos principales:</w:t>
+      </w:r>
+    </w:p>
+    <w:p/>
+    <w:p>
+      <w:pPr>
+        <w:rPr>
+          <w:b/>
+          <w:bCs/>
+        </w:rPr>
+      </w:pPr>
+      <w:proofErr w:type="spellStart"/>
+      <w:r>
+        <w:rPr>
+          <w:b/>
+          <w:bCs/>
+        </w:rPr>
+        <w:t>Tests.MotorBusqueda.cs</w:t>
+      </w:r>
+      <w:proofErr w:type="spellEnd"/>
+    </w:p>
+    <w:p>
+      <w:proofErr w:type="gramStart"/>
+      <w:r>
+        <w:t>Que</w:t>
+      </w:r>
+      <w:proofErr w:type="gramEnd"/>
+      <w:r>
+        <w:t xml:space="preserve"> v</w:t>
+      </w:r>
+      <w:r>
+        <w:t>alida el comportamiento del motor de búsqueda paralelo, garantizando:</w:t>
+      </w:r>
+    </w:p>
+    <w:p>
+      <w:pPr>
+        <w:pStyle w:val="ListParagraph"/>
+        <w:numPr>
+          <w:ilvl w:val="0"/>
+          <w:numId w:val="3"/>
+        </w:numPr>
+      </w:pPr>
+      <w:r>
+        <w:t>La l</w:t>
+      </w:r>
+      <w:r>
+        <w:t>ectura correcta de archivos.</w:t>
+      </w:r>
+    </w:p>
+    <w:p>
+      <w:pPr>
+        <w:pStyle w:val="ListParagraph"/>
+        <w:numPr>
+          <w:ilvl w:val="0"/>
+          <w:numId w:val="3"/>
+        </w:numPr>
+      </w:pPr>
+      <w:r>
+        <w:t>La d</w:t>
+      </w:r>
+      <w:r>
+        <w:t>etección de coincidencias textuales.</w:t>
+      </w:r>
+    </w:p>
+    <w:p>
+      <w:pPr>
+        <w:pStyle w:val="ListParagraph"/>
+        <w:numPr>
+          <w:ilvl w:val="0"/>
+          <w:numId w:val="3"/>
+        </w:numPr>
+      </w:pPr>
+      <w:r>
+        <w:t>El m</w:t>
+      </w:r>
+      <w:r>
+        <w:t>anejo adecuado de excepciones por acceso denegado.</w:t>
+      </w:r>
+    </w:p>
+    <w:p>
+      <w:pPr>
+        <w:pStyle w:val="ListParagraph"/>
+        <w:numPr>
+          <w:ilvl w:val="0"/>
+          <w:numId w:val="3"/>
+        </w:numPr>
+      </w:pPr>
+      <w:r>
+        <w:t>El f</w:t>
+      </w:r>
+      <w:r>
+        <w:t>uncionamiento del sistema bajo condiciones controlada</w:t>
+      </w:r>
+      <w:r>
+        <w:t>s</w:t>
+      </w:r>
+      <w:r>
+        <w:t>.</w:t>
+      </w:r>
+    </w:p>
+    <w:p/>
+    <w:p>
+      <w:pPr>
+        <w:rPr>
+          <w:b/>
+          <w:bCs/>
+        </w:rPr>
+      </w:pPr>
+      <w:proofErr w:type="spellStart"/>
+      <w:r>
+        <w:rPr>
+          <w:b/>
+          <w:bCs/>
+        </w:rPr>
+        <w:t>Tests.MotorSugerencias.cs</w:t>
+      </w:r>
+      <w:proofErr w:type="spellEnd"/>
+    </w:p>
+    <w:p>
+      <w:r>
+        <w:t>El cual e</w:t>
+      </w:r>
+      <w:r>
+        <w:t>valúa el motor especulativo verificando:</w:t>
+      </w:r>
+    </w:p>
+    <w:p>
+      <w:pPr>
+        <w:pStyle w:val="ListParagraph"/>
+        <w:numPr>
+          <w:ilvl w:val="0"/>
+          <w:numId w:val="3"/>
+        </w:numPr>
+      </w:pPr>
+      <w:r>
+        <w:t xml:space="preserve">La </w:t>
+      </w:r>
+      <w:r>
+        <w:t>Segmentación correcta de la última palabra escrita por el usuario.</w:t>
+      </w:r>
+    </w:p>
+    <w:p>
+      <w:pPr>
+        <w:pStyle w:val="ListParagraph"/>
+        <w:numPr>
+          <w:ilvl w:val="0"/>
+          <w:numId w:val="3"/>
+        </w:numPr>
+      </w:pPr>
+      <w:r>
+        <w:t>La o</w:t>
+      </w:r>
+      <w:r>
+        <w:t>btención del prefijo restante del input.</w:t>
+      </w:r>
+    </w:p>
+    <w:p>
+      <w:pPr>
+        <w:pStyle w:val="ListParagraph"/>
+        <w:numPr>
+          <w:ilvl w:val="0"/>
+          <w:numId w:val="3"/>
+        </w:numPr>
+      </w:pPr>
+      <w:r>
+        <w:t>El funcionamiento correcto del algoritmo de sugerencias.</w:t>
+      </w:r>
+    </w:p>
+    <w:p>
+      <w:pPr>
+        <w:pStyle w:val="ListParagraph"/>
+        <w:numPr>
+          <w:ilvl w:val="0"/>
+          <w:numId w:val="3"/>
+        </w:numPr>
+      </w:pPr>
+      <w:r>
+        <w:t>Predicciones consistentes con distintas palabras de entrada.</w:t>
+      </w:r>
+    </w:p>
+    <w:p>
+      <w:pPr>
+        <w:pStyle w:val="ListParagraph"/>
+        <w:numPr>
+          <w:ilvl w:val="0"/>
+          <w:numId w:val="3"/>
+        </w:numPr>
+      </w:pPr>
+    </w:p>
+    <w:p/>
+    <w:p>
+      <w:pPr>
+        <w:spacing w:after="160"/>
+        <w:jc w:val="left"/>
+        <w:rPr>
+          <w:b/>
+          <w:bCs/>
+          <w:sz w:val="32"/>
+          <w:szCs w:val="32"/>
+        </w:rPr>
+      </w:pPr>
+      <w:bookmarkStart w:id="21" w:name="_Toc216254704"/>
+      <w:r>
+        <w:br w:type="page"/>
+      </w:r>
+    </w:p>
+    <w:p>
+      <w:pPr>
+        <w:pStyle w:val="Heading1"/>
+      </w:pPr>
+      <w:r>
+        <w:lastRenderedPageBreak/>
+        <w:t>Evaluación de Desempeño</w:t>
+      </w:r>
+      <w:bookmarkEnd w:id="21"/>
+    </w:p>
     <w:p/>
     <w:p/>
     <w:p>
       <w:pPr>
+        <w:spacing w:after="160"/>
+        <w:jc w:val="left"/>
+        <w:rPr>
+          <w:b/>
+          <w:bCs/>
+          <w:sz w:val="32"/>
+          <w:szCs w:val="32"/>
+        </w:rPr>
+      </w:pPr>
+      <w:bookmarkStart w:id="22" w:name="_Toc216254705"/>
+      <w:r>
+        <w:br w:type="page"/>
+      </w:r>
+    </w:p>
+    <w:p>
+      <w:pPr>
         <w:pStyle w:val="Heading1"/>
       </w:pPr>
-      <w:bookmarkStart w:id="21" w:name="_Toc216254704"/>
-      <w:r>
-        <w:t>Evaluación de Desempeño</w:t>
-      </w:r>
-      <w:bookmarkEnd w:id="21"/>
-    </w:p>
-    <w:p/>
-    <w:p>
-      <w:pPr>
-        <w:pStyle w:val="Heading1"/>
-      </w:pPr>
-      <w:bookmarkStart w:id="22" w:name="_Toc216254705"/>
-      <w:r>
+      <w:r>
+        <w:lastRenderedPageBreak/>
         <w:t>Trabajo en Equipo</w:t>
       </w:r>
       <w:bookmarkEnd w:id="22"/>
@@ -5368,7 +5579,6 @@
         </w:numPr>
       </w:pPr>
       <w:r>
-        <w:lastRenderedPageBreak/>
         <w:t>Elaboración de las secciones portada, índice, introducción</w:t>
       </w:r>
       <w:r>
@@ -5451,6 +5661,7 @@
         </w:numPr>
       </w:pPr>
       <w:r>
+        <w:lastRenderedPageBreak/>
         <w:t>La resolución de obstáculos extras que impidan que los otros integrantes puedan trabajar.</w:t>
       </w:r>
     </w:p>
@@ -5671,7 +5882,6 @@
       </w:pPr>
       <w:bookmarkStart w:id="32" w:name="_Toc216254715"/>
       <w:r>
-        <w:lastRenderedPageBreak/>
         <w:t>Responsabilidades en el documento</w:t>
       </w:r>
       <w:bookmarkEnd w:id="32"/>
@@ -5745,6 +5955,7 @@
         </w:numPr>
       </w:pPr>
       <w:r>
+        <w:lastRenderedPageBreak/>
         <w:t>Implementación</w:t>
       </w:r>
       <w:r>
@@ -6110,21 +6321,8 @@
         <w:ind w:left="360"/>
         <w:jc w:val="left"/>
       </w:pPr>
-      <w:proofErr w:type="spellStart"/>
-      <w:r>
-        <w:t>Refactoring</w:t>
-      </w:r>
-      <w:proofErr w:type="spellEnd"/>
-      <w:r>
-        <w:t xml:space="preserve"> </w:t>
-      </w:r>
-      <w:proofErr w:type="spellStart"/>
-      <w:r>
-        <w:t>Guru</w:t>
-      </w:r>
-      <w:proofErr w:type="spellEnd"/>
-      <w:r>
-        <w:t xml:space="preserve">. (s.f.). </w:t>
+      <w:r>
+        <w:t xml:space="preserve">Refactoring Guru. (s.f.). </w:t>
       </w:r>
       <w:r>
         <w:rPr>
@@ -6223,19 +6421,8 @@
           <w:b/>
           <w:bCs/>
         </w:rPr>
-        <w:t xml:space="preserve">Introducción a </w:t>
-      </w:r>
-      <w:proofErr w:type="spellStart"/>
-      <w:proofErr w:type="gramStart"/>
-      <w:r>
-        <w:rPr>
-          <w:b/>
-          <w:bCs/>
-        </w:rPr>
-        <w:t>Microsoft.Data.Sqlite</w:t>
-      </w:r>
-      <w:proofErr w:type="spellEnd"/>
-      <w:proofErr w:type="gramEnd"/>
+        <w:t>Introducción a Microsoft.Data.Sqlite</w:t>
+      </w:r>
       <w:r>
         <w:t xml:space="preserve">. Recuperado de </w:t>
       </w:r>
@@ -6330,16 +6517,8 @@
           <w:rPr>
             <w:rStyle w:val="Hyperlink"/>
           </w:rPr>
-          <w:t xml:space="preserve">con este </w:t>
+          <w:t>con este link</w:t>
         </w:r>
-        <w:proofErr w:type="gramStart"/>
-        <w:r>
-          <w:rPr>
-            <w:rStyle w:val="Hyperlink"/>
-          </w:rPr>
-          <w:t>link</w:t>
-        </w:r>
-        <w:proofErr w:type="gramEnd"/>
       </w:hyperlink>
       <w:r>
         <w:t>).</w:t>
@@ -6357,127 +6536,51 @@
       <w:r>
         <w:t xml:space="preserve">Clonar el repositorio con </w:t>
       </w:r>
-      <w:proofErr w:type="spellStart"/>
       <w:r>
         <w:rPr>
           <w:rFonts w:ascii="Cascadia Code" w:hAnsi="Cascadia Code"/>
         </w:rPr>
-        <w:t>git</w:t>
-      </w:r>
-      <w:proofErr w:type="spellEnd"/>
+        <w:t>git clone git@github.com:MijailCT/ prog_paralela_proyecto_final</w:t>
+      </w:r>
+      <w:r>
+        <w:t xml:space="preserve"> </w:t>
+      </w:r>
+      <w:r>
+        <w:t>e ir hacia el directorio donde se clono</w:t>
+      </w:r>
+      <w:r>
+        <w:t>.</w:t>
+      </w:r>
+    </w:p>
+    <w:p>
+      <w:pPr>
+        <w:pStyle w:val="ListParagraph"/>
+        <w:numPr>
+          <w:ilvl w:val="1"/>
+          <w:numId w:val="5"/>
+        </w:numPr>
+        <w:jc w:val="left"/>
+      </w:pPr>
+      <w:r>
+        <w:t xml:space="preserve">Instalar los paquetes de las librerías utilizadas en este programa con el comando </w:t>
+      </w:r>
       <w:r>
         <w:rPr>
           <w:rFonts w:ascii="Cascadia Code" w:hAnsi="Cascadia Code"/>
         </w:rPr>
-        <w:t xml:space="preserve"> clone </w:t>
-      </w:r>
-      <w:proofErr w:type="spellStart"/>
-      <w:proofErr w:type="gramStart"/>
+        <w:t>dotnet add</w:t>
+      </w:r>
       <w:r>
         <w:rPr>
           <w:rFonts w:ascii="Cascadia Code" w:hAnsi="Cascadia Code"/>
         </w:rPr>
-        <w:t>git@github.com:MijailCT</w:t>
-      </w:r>
-      <w:proofErr w:type="spellEnd"/>
-      <w:proofErr w:type="gramEnd"/>
-      <w:r>
-        <w:rPr>
-          <w:rFonts w:ascii="Cascadia Code" w:hAnsi="Cascadia Code"/>
-        </w:rPr>
-        <w:t xml:space="preserve">/ </w:t>
-      </w:r>
-      <w:proofErr w:type="spellStart"/>
-      <w:r>
-        <w:rPr>
-          <w:rFonts w:ascii="Cascadia Code" w:hAnsi="Cascadia Code"/>
-        </w:rPr>
-        <w:t>prog_paralela_proyecto_final</w:t>
-      </w:r>
-      <w:proofErr w:type="spellEnd"/>
-      <w:r>
-        <w:t xml:space="preserve"> </w:t>
-      </w:r>
-      <w:r>
-        <w:t>e ir hacia el directorio donde se clono</w:t>
-      </w:r>
-      <w:r>
-        <w:t>.</w:t>
-      </w:r>
-    </w:p>
-    <w:p>
-      <w:pPr>
-        <w:pStyle w:val="ListParagraph"/>
-        <w:numPr>
-          <w:ilvl w:val="1"/>
-          <w:numId w:val="5"/>
-        </w:numPr>
-        <w:jc w:val="left"/>
-      </w:pPr>
-      <w:r>
-        <w:t xml:space="preserve">Instalar los paquetes de las librerías utilizadas en este programa con el comando </w:t>
-      </w:r>
-      <w:proofErr w:type="spellStart"/>
-      <w:r>
-        <w:rPr>
-          <w:rFonts w:ascii="Cascadia Code" w:hAnsi="Cascadia Code"/>
-        </w:rPr>
-        <w:t>dotnet</w:t>
-      </w:r>
-      <w:proofErr w:type="spellEnd"/>
-      <w:r>
-        <w:rPr>
-          <w:rFonts w:ascii="Cascadia Code" w:hAnsi="Cascadia Code"/>
-        </w:rPr>
-        <w:t xml:space="preserve"> </w:t>
-      </w:r>
-      <w:proofErr w:type="spellStart"/>
-      <w:r>
-        <w:rPr>
-          <w:rFonts w:ascii="Cascadia Code" w:hAnsi="Cascadia Code"/>
-        </w:rPr>
-        <w:t>add</w:t>
-      </w:r>
-      <w:proofErr w:type="spellEnd"/>
-      <w:r>
-        <w:rPr>
-          <w:rFonts w:ascii="Cascadia Code" w:hAnsi="Cascadia Code"/>
-        </w:rPr>
-        <w:t xml:space="preserve"> </w:t>
-      </w:r>
-      <w:proofErr w:type="spellStart"/>
-      <w:r>
-        <w:rPr>
-          <w:rFonts w:ascii="Cascadia Code" w:hAnsi="Cascadia Code"/>
-        </w:rPr>
-        <w:t>src</w:t>
-      </w:r>
-      <w:proofErr w:type="spellEnd"/>
-      <w:r>
-        <w:rPr>
-          <w:rFonts w:ascii="Cascadia Code" w:hAnsi="Cascadia Code"/>
-        </w:rPr>
-        <w:t xml:space="preserve">/ </w:t>
-      </w:r>
-      <w:proofErr w:type="spellStart"/>
-      <w:r>
-        <w:rPr>
-          <w:rFonts w:ascii="Cascadia Code" w:hAnsi="Cascadia Code"/>
-        </w:rPr>
-        <w:t>package</w:t>
-      </w:r>
-      <w:proofErr w:type="spellEnd"/>
+        <w:t xml:space="preserve"> src/ package</w:t>
+      </w:r>
       <w:r>
         <w:t xml:space="preserve">, </w:t>
       </w:r>
       <w:r>
-        <w:t>en caso de que no se instalen al correr</w:t>
-      </w:r>
-      <w:r>
-        <w:t xml:space="preserve"> de forma automática</w:t>
-      </w:r>
-      <w:r>
-        <w:t>:</w:t>
+        <w:t>en caso de que no se instalen al correr de forma automática:</w:t>
       </w:r>
     </w:p>
     <w:p>
@@ -6489,11 +6592,9 @@
         </w:numPr>
         <w:jc w:val="left"/>
       </w:pPr>
-      <w:proofErr w:type="spellStart"/>
       <w:r>
         <w:t>Spectre.Console</w:t>
       </w:r>
-      <w:proofErr w:type="spellEnd"/>
     </w:p>
     <w:p>
       <w:pPr>
@@ -6504,13 +6605,9 @@
         </w:numPr>
         <w:jc w:val="left"/>
       </w:pPr>
-      <w:proofErr w:type="spellStart"/>
-      <w:proofErr w:type="gramStart"/>
       <w:r>
         <w:t>Microsoft.Data.Sqlite</w:t>
       </w:r>
-      <w:proofErr w:type="spellEnd"/>
-      <w:proofErr w:type="gramEnd"/>
     </w:p>
     <w:p>
       <w:pPr>
@@ -6521,11 +6618,9 @@
         </w:numPr>
         <w:jc w:val="left"/>
       </w:pPr>
-      <w:proofErr w:type="spellStart"/>
       <w:r>
         <w:t>xunit</w:t>
       </w:r>
-      <w:proofErr w:type="spellEnd"/>
     </w:p>
     <w:p>
       <w:pPr>
@@ -6536,16 +6631,9 @@
         </w:numPr>
         <w:jc w:val="left"/>
       </w:pPr>
-      <w:proofErr w:type="spellStart"/>
-      <w:proofErr w:type="gramStart"/>
-      <w:r>
-        <w:t>xunit.runner</w:t>
-      </w:r>
-      <w:proofErr w:type="gramEnd"/>
-      <w:r>
-        <w:t>.visualstudio</w:t>
-      </w:r>
-      <w:proofErr w:type="spellEnd"/>
+      <w:r>
+        <w:t>xunit.runner.visualstudio</w:t>
+      </w:r>
     </w:p>
     <w:p>
       <w:pPr>
@@ -6556,13 +6644,9 @@
         </w:numPr>
         <w:jc w:val="left"/>
       </w:pPr>
-      <w:proofErr w:type="spellStart"/>
-      <w:proofErr w:type="gramStart"/>
       <w:r>
         <w:t>Microsoft.NET.Test.Sdk</w:t>
       </w:r>
-      <w:proofErr w:type="spellEnd"/>
-      <w:proofErr w:type="gramEnd"/>
     </w:p>
     <w:p>
       <w:pPr>
@@ -6582,35 +6666,21 @@
       <w:r>
         <w:t xml:space="preserve">se está en el directorio del programa que es </w:t>
       </w:r>
-      <w:proofErr w:type="spellStart"/>
       <w:r>
         <w:t>prog_paralela_proyecto_final</w:t>
       </w:r>
-      <w:proofErr w:type="spellEnd"/>
       <w:r>
         <w:t xml:space="preserve">, OJO: no en </w:t>
       </w:r>
-      <w:proofErr w:type="spellStart"/>
       <w:r>
         <w:t>prog_paralela_proyecto_final</w:t>
       </w:r>
-      <w:proofErr w:type="spellEnd"/>
-      <w:r>
-        <w:t>/</w:t>
-      </w:r>
-      <w:proofErr w:type="spellStart"/>
-      <w:r>
-        <w:t>src</w:t>
-      </w:r>
-      <w:proofErr w:type="spellEnd"/>
-      <w:r>
-        <w:t xml:space="preserve">, sino </w:t>
-      </w:r>
-      <w:proofErr w:type="spellStart"/>
+      <w:r>
+        <w:t xml:space="preserve">/src, sino </w:t>
+      </w:r>
       <w:r>
         <w:t>prog_paralela_proyecto_final</w:t>
       </w:r>
-      <w:proofErr w:type="spellEnd"/>
       <w:r>
         <w:t>.</w:t>
       </w:r>

</xml_diff>